<commit_message>
Índice corrigido + layout página + diagrama de classes(linhas
</commit_message>
<xml_diff>
--- a/docs/Relatório.docx
+++ b/docs/Relatório.docx
@@ -45,7 +45,7 @@
                     <pic:cNvPicPr preferRelativeResize="0"/>
                   </pic:nvPicPr>
                   <pic:blipFill>
-                    <a:blip r:embed="rId5" cstate="print">
+                    <a:blip r:embed="rId7" cstate="print">
                       <a:extLst>
                         <a:ext uri="{28A0092B-C50C-407E-A947-70E740481C1C}">
                           <a14:useLocalDpi xmlns:a14="http://schemas.microsoft.com/office/drawing/2010/main" val="0"/>
@@ -432,6 +432,9 @@
       <w:r>
         <w:t>O Jogo</w:t>
       </w:r>
+      <w:r>
+        <w:t>--------------------------------------------------------------------------------------3</w:t>
+      </w:r>
     </w:p>
     <w:p>
       <w:r>
@@ -442,6 +445,9 @@
         <w:tab/>
         <w:t>Jogadores</w:t>
       </w:r>
+      <w:r>
+        <w:t>----------------------------------------------------------------------------------4</w:t>
+      </w:r>
     </w:p>
     <w:p>
       <w:r>
@@ -454,7 +460,10 @@
         <w:t>Cartas CRC ------------------------------------------------</w:t>
       </w:r>
       <w:r>
-        <w:t>-------------------------------------------4</w:t>
+        <w:t>-------------------------------------------</w:t>
+      </w:r>
+      <w:r>
+        <w:t>5</w:t>
       </w:r>
     </w:p>
     <w:p>
@@ -469,6 +478,9 @@
       </w:r>
       <w:r>
         <w:t>O Jogo</w:t>
+      </w:r>
+      <w:r>
+        <w:t>---------------------------------------------------------------------------------------5</w:t>
       </w:r>
     </w:p>
     <w:p>
@@ -480,6 +492,9 @@
         <w:tab/>
         <w:t>Jogadores</w:t>
       </w:r>
+      <w:r>
+        <w:t>----------------------------------------------------------------------------------6</w:t>
+      </w:r>
     </w:p>
     <w:p>
       <w:r>
@@ -493,7 +508,10 @@
         <w:t>de classes ----------------</w:t>
       </w:r>
       <w:r>
-        <w:t>---------------------------------------------------------------4</w:t>
+        <w:t>---------------------------------------------------------------</w:t>
+      </w:r>
+      <w:r>
+        <w:t>7</w:t>
       </w:r>
     </w:p>
     <w:p>
@@ -511,7 +529,10 @@
         <w:t>ão -------</w:t>
       </w:r>
       <w:r>
-        <w:t>-------------------------------------------------------------------------------------4</w:t>
+        <w:t>-------------------------------------------------------------------------------------</w:t>
+      </w:r>
+      <w:r>
+        <w:t>9</w:t>
       </w:r>
     </w:p>
     <w:p>
@@ -601,7 +622,31 @@
     </w:p>
     <w:p>
       <w:r>
-        <w:t>Neste relatório encontra-se as informações referentes ao projeto de Programação Orientada por Objetos, do ano letivo 2020/2021, referente ao desenvolvimento de uma versão do jogo Boats and Docks.</w:t>
+        <w:t xml:space="preserve">Neste relatório encontra-se as informações referentes ao projeto de Programação Orientada por Objetos, do ano letivo 2020/2021, referente ao desenvolvimento de uma versão do jogo </w:t>
+      </w:r>
+      <w:proofErr w:type="spellStart"/>
+      <w:r>
+        <w:t>Boats</w:t>
+      </w:r>
+      <w:proofErr w:type="spellEnd"/>
+      <w:r>
+        <w:t xml:space="preserve"> </w:t>
+      </w:r>
+      <w:proofErr w:type="spellStart"/>
+      <w:r>
+        <w:t>and</w:t>
+      </w:r>
+      <w:proofErr w:type="spellEnd"/>
+      <w:r>
+        <w:t xml:space="preserve"> </w:t>
+      </w:r>
+      <w:proofErr w:type="spellStart"/>
+      <w:r>
+        <w:t>Docks</w:t>
+      </w:r>
+      <w:proofErr w:type="spellEnd"/>
+      <w:r>
+        <w:t>.</w:t>
       </w:r>
     </w:p>
     <w:p>
@@ -639,6 +684,17 @@
     </w:p>
     <w:p>
       <w:pPr>
+        <w:pStyle w:val="PargrafodaLista"/>
+        <w:rPr>
+          <w:b/>
+          <w:bCs/>
+          <w:sz w:val="32"/>
+          <w:szCs w:val="32"/>
+        </w:rPr>
+      </w:pPr>
+    </w:p>
+    <w:p>
+      <w:pPr>
         <w:jc w:val="center"/>
         <w:rPr>
           <w:sz w:val="28"/>
@@ -654,6 +710,15 @@
       </w:r>
     </w:p>
     <w:p>
+      <w:pPr>
+        <w:jc w:val="center"/>
+        <w:rPr>
+          <w:sz w:val="28"/>
+          <w:szCs w:val="28"/>
+        </w:rPr>
+      </w:pPr>
+    </w:p>
+    <w:p>
       <w:bookmarkStart w:id="1" w:name="_Hlk70855954"/>
       <w:r>
         <w:t xml:space="preserve">O objetivo deste </w:t>
@@ -1154,6 +1219,7 @@
         <w:t>.</w:t>
       </w:r>
     </w:p>
+    <w:p/>
     <w:p>
       <w:pPr>
         <w:rPr>
@@ -1313,6 +1379,54 @@
     </w:p>
     <w:p>
       <w:pPr>
+        <w:pStyle w:val="PargrafodaLista"/>
+        <w:rPr>
+          <w:color w:val="00B050"/>
+        </w:rPr>
+      </w:pPr>
+    </w:p>
+    <w:p>
+      <w:pPr>
+        <w:pStyle w:val="PargrafodaLista"/>
+        <w:rPr>
+          <w:color w:val="00B050"/>
+        </w:rPr>
+      </w:pPr>
+    </w:p>
+    <w:p>
+      <w:pPr>
+        <w:pStyle w:val="PargrafodaLista"/>
+        <w:rPr>
+          <w:color w:val="00B050"/>
+        </w:rPr>
+      </w:pPr>
+    </w:p>
+    <w:p>
+      <w:pPr>
+        <w:pStyle w:val="PargrafodaLista"/>
+        <w:rPr>
+          <w:color w:val="00B050"/>
+        </w:rPr>
+      </w:pPr>
+    </w:p>
+    <w:p>
+      <w:pPr>
+        <w:pStyle w:val="PargrafodaLista"/>
+        <w:rPr>
+          <w:color w:val="00B050"/>
+        </w:rPr>
+      </w:pPr>
+    </w:p>
+    <w:p>
+      <w:pPr>
+        <w:pStyle w:val="PargrafodaLista"/>
+        <w:rPr>
+          <w:color w:val="00B050"/>
+        </w:rPr>
+      </w:pPr>
+    </w:p>
+    <w:p>
+      <w:pPr>
         <w:rPr>
           <w:color w:val="FF0000"/>
         </w:rPr>
@@ -1321,6 +1435,7 @@
         <w:rPr>
           <w:color w:val="FF0000"/>
         </w:rPr>
+        <w:lastRenderedPageBreak/>
         <w:t>Verbos:</w:t>
       </w:r>
     </w:p>
@@ -1501,7 +1616,6 @@
         <w:rPr>
           <w:color w:val="FF0000"/>
         </w:rPr>
-        <w:lastRenderedPageBreak/>
         <w:t>Passar</w:t>
       </w:r>
     </w:p>
@@ -1613,7 +1727,6 @@
         <w:t>Contabilizar</w:t>
       </w:r>
     </w:p>
-    <w:p/>
     <w:p>
       <w:pPr>
         <w:jc w:val="center"/>
@@ -1698,12 +1811,14 @@
       <w:r>
         <w:t xml:space="preserve"> (</w:t>
       </w:r>
+      <w:proofErr w:type="spellStart"/>
       <w:r>
         <w:rPr>
           <w:color w:val="70AD47" w:themeColor="accent6"/>
         </w:rPr>
         <w:t>nickname</w:t>
       </w:r>
+      <w:proofErr w:type="spellEnd"/>
       <w:r>
         <w:t xml:space="preserve">), </w:t>
       </w:r>
@@ -1986,7 +2101,21 @@
           <w:color w:val="70AD47" w:themeColor="accent6"/>
         </w:rPr>
         <w:tab/>
-        <w:t>Nome (nickname)</w:t>
+        <w:t>Nome (</w:t>
+      </w:r>
+      <w:proofErr w:type="spellStart"/>
+      <w:r>
+        <w:rPr>
+          <w:color w:val="70AD47" w:themeColor="accent6"/>
+        </w:rPr>
+        <w:t>nickname</w:t>
+      </w:r>
+      <w:proofErr w:type="spellEnd"/>
+      <w:r>
+        <w:rPr>
+          <w:color w:val="70AD47" w:themeColor="accent6"/>
+        </w:rPr>
+        <w:t>)</w:t>
       </w:r>
     </w:p>
     <w:p>
@@ -2090,19 +2219,6 @@
     <w:p>
       <w:pPr>
         <w:rPr>
-          <w:color w:val="70AD47" w:themeColor="accent6"/>
-        </w:rPr>
-      </w:pPr>
-      <w:r>
-        <w:rPr>
-          <w:color w:val="70AD47" w:themeColor="accent6"/>
-        </w:rPr>
-        <w:tab/>
-      </w:r>
-    </w:p>
-    <w:p>
-      <w:pPr>
-        <w:rPr>
           <w:color w:val="FF0000"/>
         </w:rPr>
       </w:pPr>
@@ -2110,6 +2226,7 @@
         <w:rPr>
           <w:color w:val="FF0000"/>
         </w:rPr>
+        <w:lastRenderedPageBreak/>
         <w:t>Verbos</w:t>
       </w:r>
     </w:p>
@@ -2193,7 +2310,6 @@
         <w:rPr>
           <w:color w:val="FF0000"/>
         </w:rPr>
-        <w:lastRenderedPageBreak/>
         <w:tab/>
         <w:t>Histórico</w:t>
       </w:r>
@@ -2316,6 +2432,17 @@
     </w:p>
     <w:p>
       <w:pPr>
+        <w:pStyle w:val="PargrafodaLista"/>
+        <w:rPr>
+          <w:b/>
+          <w:bCs/>
+          <w:sz w:val="32"/>
+          <w:szCs w:val="32"/>
+        </w:rPr>
+      </w:pPr>
+    </w:p>
+    <w:p>
+      <w:pPr>
         <w:jc w:val="center"/>
         <w:rPr>
           <w:sz w:val="28"/>
@@ -2331,10 +2458,20 @@
       </w:r>
     </w:p>
     <w:p>
+      <w:pPr>
+        <w:jc w:val="center"/>
+        <w:rPr>
+          <w:sz w:val="28"/>
+          <w:szCs w:val="28"/>
+        </w:rPr>
+      </w:pPr>
+    </w:p>
+    <w:p>
       <w:r>
         <w:t>Cartas CRC:</w:t>
       </w:r>
     </w:p>
+    <w:p/>
     <w:p>
       <w:pPr>
         <w:pStyle w:val="PargrafodaLista"/>
@@ -2506,12 +2643,19 @@
     <w:p>
       <w:pPr>
         <w:pStyle w:val="PargrafodaLista"/>
+        <w:ind w:left="2160"/>
+      </w:pPr>
+    </w:p>
+    <w:p>
+      <w:pPr>
+        <w:pStyle w:val="PargrafodaLista"/>
         <w:numPr>
           <w:ilvl w:val="0"/>
           <w:numId w:val="4"/>
         </w:numPr>
       </w:pPr>
       <w:r>
+        <w:lastRenderedPageBreak/>
         <w:t>Tabuleiro:</w:t>
       </w:r>
     </w:p>
@@ -2680,7 +2824,6 @@
         </w:numPr>
       </w:pPr>
       <w:r>
-        <w:lastRenderedPageBreak/>
         <w:t>Jogo</w:t>
       </w:r>
     </w:p>
@@ -3240,7 +3383,6 @@
                 <w:b/>
                 <w:bCs/>
               </w:rPr>
-              <w:lastRenderedPageBreak/>
               <w:t>Histórico de Pontuações</w:t>
             </w:r>
           </w:p>
@@ -3386,6 +3528,533 @@
           <w:szCs w:val="32"/>
         </w:rPr>
       </w:pPr>
+      <w:r>
+        <w:rPr>
+          <w:b/>
+          <w:bCs/>
+          <w:noProof/>
+          <w:sz w:val="32"/>
+          <w:szCs w:val="32"/>
+        </w:rPr>
+        <mc:AlternateContent>
+          <mc:Choice Requires="wps">
+            <w:drawing>
+              <wp:anchor distT="45720" distB="45720" distL="114300" distR="114300" simplePos="0" relativeHeight="251695104" behindDoc="1" locked="0" layoutInCell="1" allowOverlap="1" wp14:anchorId="5328FD68" wp14:editId="010C31B4">
+                <wp:simplePos x="0" y="0"/>
+                <wp:positionH relativeFrom="margin">
+                  <wp:posOffset>3606165</wp:posOffset>
+                </wp:positionH>
+                <wp:positionV relativeFrom="paragraph">
+                  <wp:posOffset>914400</wp:posOffset>
+                </wp:positionV>
+                <wp:extent cx="838200" cy="320040"/>
+                <wp:effectExtent l="0" t="0" r="0" b="3810"/>
+                <wp:wrapNone/>
+                <wp:docPr id="20" name="Caixa de Texto 2"/>
+                <wp:cNvGraphicFramePr>
+                  <a:graphicFrameLocks xmlns:a="http://schemas.openxmlformats.org/drawingml/2006/main"/>
+                </wp:cNvGraphicFramePr>
+                <a:graphic xmlns:a="http://schemas.openxmlformats.org/drawingml/2006/main">
+                  <a:graphicData uri="http://schemas.microsoft.com/office/word/2010/wordprocessingShape">
+                    <wps:wsp>
+                      <wps:cNvSpPr txBox="1">
+                        <a:spLocks noChangeArrowheads="1"/>
+                      </wps:cNvSpPr>
+                      <wps:spPr bwMode="auto">
+                        <a:xfrm>
+                          <a:off x="0" y="0"/>
+                          <a:ext cx="838200" cy="320040"/>
+                        </a:xfrm>
+                        <a:prstGeom prst="rect">
+                          <a:avLst/>
+                        </a:prstGeom>
+                        <a:solidFill>
+                          <a:srgbClr val="FFFFFF"/>
+                        </a:solidFill>
+                        <a:ln w="9525">
+                          <a:noFill/>
+                          <a:miter lim="800000"/>
+                          <a:headEnd/>
+                          <a:tailEnd/>
+                        </a:ln>
+                      </wps:spPr>
+                      <wps:txbx>
+                        <w:txbxContent>
+                          <w:p>
+                            <w:r>
+                              <w:t>Associado</w:t>
+                            </w:r>
+                          </w:p>
+                        </w:txbxContent>
+                      </wps:txbx>
+                      <wps:bodyPr rot="0" vert="horz" wrap="square" lIns="91440" tIns="45720" rIns="91440" bIns="45720" anchor="t" anchorCtr="0">
+                        <a:noAutofit/>
+                      </wps:bodyPr>
+                    </wps:wsp>
+                  </a:graphicData>
+                </a:graphic>
+                <wp14:sizeRelH relativeFrom="margin">
+                  <wp14:pctWidth>0</wp14:pctWidth>
+                </wp14:sizeRelH>
+                <wp14:sizeRelV relativeFrom="margin">
+                  <wp14:pctHeight>0</wp14:pctHeight>
+                </wp14:sizeRelV>
+              </wp:anchor>
+            </w:drawing>
+          </mc:Choice>
+          <mc:Fallback>
+            <w:pict>
+              <v:shapetype w14:anchorId="5328FD68" id="_x0000_t202" coordsize="21600,21600" o:spt="202" path="m,l,21600r21600,l21600,xe">
+                <v:stroke joinstyle="miter"/>
+                <v:path gradientshapeok="t" o:connecttype="rect"/>
+              </v:shapetype>
+              <v:shape id="Caixa de Texto 2" o:spid="_x0000_s1026" type="#_x0000_t202" style="position:absolute;left:0;text-align:left;margin-left:283.95pt;margin-top:1in;width:66pt;height:25.2pt;z-index:-251621376;visibility:visible;mso-wrap-style:square;mso-width-percent:0;mso-height-percent:0;mso-wrap-distance-left:9pt;mso-wrap-distance-top:3.6pt;mso-wrap-distance-right:9pt;mso-wrap-distance-bottom:3.6pt;mso-position-horizontal:absolute;mso-position-horizontal-relative:margin;mso-position-vertical:absolute;mso-position-vertical-relative:text;mso-width-percent:0;mso-height-percent:0;mso-width-relative:margin;mso-height-relative:margin;v-text-anchor:top" o:gfxdata="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" stroked="f">
+                <v:textbox>
+                  <w:txbxContent>
+                    <w:p>
+                      <w:r>
+                        <w:t>Associado</w:t>
+                      </w:r>
+                    </w:p>
+                  </w:txbxContent>
+                </v:textbox>
+                <w10:wrap anchorx="margin"/>
+              </v:shape>
+            </w:pict>
+          </mc:Fallback>
+        </mc:AlternateContent>
+      </w:r>
+      <w:r>
+        <w:rPr>
+          <w:b/>
+          <w:bCs/>
+          <w:noProof/>
+          <w:sz w:val="32"/>
+          <w:szCs w:val="32"/>
+        </w:rPr>
+        <mc:AlternateContent>
+          <mc:Choice Requires="wps">
+            <w:drawing>
+              <wp:anchor distT="45720" distB="45720" distL="114300" distR="114300" simplePos="0" relativeHeight="251693056" behindDoc="1" locked="0" layoutInCell="1" allowOverlap="1" wp14:anchorId="6813D718" wp14:editId="79DB52B6">
+                <wp:simplePos x="0" y="0"/>
+                <wp:positionH relativeFrom="margin">
+                  <wp:posOffset>824865</wp:posOffset>
+                </wp:positionH>
+                <wp:positionV relativeFrom="paragraph">
+                  <wp:posOffset>678180</wp:posOffset>
+                </wp:positionV>
+                <wp:extent cx="838200" cy="320040"/>
+                <wp:effectExtent l="0" t="0" r="0" b="3810"/>
+                <wp:wrapNone/>
+                <wp:docPr id="19" name="Caixa de Texto 2"/>
+                <wp:cNvGraphicFramePr>
+                  <a:graphicFrameLocks xmlns:a="http://schemas.openxmlformats.org/drawingml/2006/main"/>
+                </wp:cNvGraphicFramePr>
+                <a:graphic xmlns:a="http://schemas.openxmlformats.org/drawingml/2006/main">
+                  <a:graphicData uri="http://schemas.microsoft.com/office/word/2010/wordprocessingShape">
+                    <wps:wsp>
+                      <wps:cNvSpPr txBox="1">
+                        <a:spLocks noChangeArrowheads="1"/>
+                      </wps:cNvSpPr>
+                      <wps:spPr bwMode="auto">
+                        <a:xfrm>
+                          <a:off x="0" y="0"/>
+                          <a:ext cx="838200" cy="320040"/>
+                        </a:xfrm>
+                        <a:prstGeom prst="rect">
+                          <a:avLst/>
+                        </a:prstGeom>
+                        <a:solidFill>
+                          <a:srgbClr val="FFFFFF"/>
+                        </a:solidFill>
+                        <a:ln w="9525">
+                          <a:noFill/>
+                          <a:miter lim="800000"/>
+                          <a:headEnd/>
+                          <a:tailEnd/>
+                        </a:ln>
+                      </wps:spPr>
+                      <wps:txbx>
+                        <w:txbxContent>
+                          <w:p>
+                            <w:r>
+                              <w:t>Associado</w:t>
+                            </w:r>
+                          </w:p>
+                        </w:txbxContent>
+                      </wps:txbx>
+                      <wps:bodyPr rot="0" vert="horz" wrap="square" lIns="91440" tIns="45720" rIns="91440" bIns="45720" anchor="t" anchorCtr="0">
+                        <a:noAutofit/>
+                      </wps:bodyPr>
+                    </wps:wsp>
+                  </a:graphicData>
+                </a:graphic>
+                <wp14:sizeRelH relativeFrom="margin">
+                  <wp14:pctWidth>0</wp14:pctWidth>
+                </wp14:sizeRelH>
+                <wp14:sizeRelV relativeFrom="margin">
+                  <wp14:pctHeight>0</wp14:pctHeight>
+                </wp14:sizeRelV>
+              </wp:anchor>
+            </w:drawing>
+          </mc:Choice>
+          <mc:Fallback>
+            <w:pict>
+              <v:shape w14:anchorId="6813D718" id="_x0000_s1027" type="#_x0000_t202" style="position:absolute;left:0;text-align:left;margin-left:64.95pt;margin-top:53.4pt;width:66pt;height:25.2pt;z-index:-251623424;visibility:visible;mso-wrap-style:square;mso-width-percent:0;mso-height-percent:0;mso-wrap-distance-left:9pt;mso-wrap-distance-top:3.6pt;mso-wrap-distance-right:9pt;mso-wrap-distance-bottom:3.6pt;mso-position-horizontal:absolute;mso-position-horizontal-relative:margin;mso-position-vertical:absolute;mso-position-vertical-relative:text;mso-width-percent:0;mso-height-percent:0;mso-width-relative:margin;mso-height-relative:margin;v-text-anchor:top" o:gfxdata="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" stroked="f">
+                <v:textbox>
+                  <w:txbxContent>
+                    <w:p>
+                      <w:r>
+                        <w:t>Associado</w:t>
+                      </w:r>
+                    </w:p>
+                  </w:txbxContent>
+                </v:textbox>
+                <w10:wrap anchorx="margin"/>
+              </v:shape>
+            </w:pict>
+          </mc:Fallback>
+        </mc:AlternateContent>
+      </w:r>
+      <w:r>
+        <w:rPr>
+          <w:noProof/>
+        </w:rPr>
+        <mc:AlternateContent>
+          <mc:Choice Requires="wps">
+            <w:drawing>
+              <wp:anchor distT="0" distB="0" distL="114300" distR="114300" simplePos="0" relativeHeight="251688960" behindDoc="0" locked="0" layoutInCell="1" allowOverlap="1" wp14:anchorId="6A2816B9" wp14:editId="1A5473CD">
+                <wp:simplePos x="0" y="0"/>
+                <wp:positionH relativeFrom="column">
+                  <wp:posOffset>3453765</wp:posOffset>
+                </wp:positionH>
+                <wp:positionV relativeFrom="paragraph">
+                  <wp:posOffset>967740</wp:posOffset>
+                </wp:positionV>
+                <wp:extent cx="1272540" cy="1211580"/>
+                <wp:effectExtent l="0" t="0" r="22860" b="26670"/>
+                <wp:wrapNone/>
+                <wp:docPr id="16" name="Conexão reta 16"/>
+                <wp:cNvGraphicFramePr/>
+                <a:graphic xmlns:a="http://schemas.openxmlformats.org/drawingml/2006/main">
+                  <a:graphicData uri="http://schemas.microsoft.com/office/word/2010/wordprocessingShape">
+                    <wps:wsp>
+                      <wps:cNvCnPr/>
+                      <wps:spPr>
+                        <a:xfrm>
+                          <a:off x="0" y="0"/>
+                          <a:ext cx="1272540" cy="1211580"/>
+                        </a:xfrm>
+                        <a:prstGeom prst="line">
+                          <a:avLst/>
+                        </a:prstGeom>
+                      </wps:spPr>
+                      <wps:style>
+                        <a:lnRef idx="2">
+                          <a:schemeClr val="dk1"/>
+                        </a:lnRef>
+                        <a:fillRef idx="0">
+                          <a:schemeClr val="dk1"/>
+                        </a:fillRef>
+                        <a:effectRef idx="1">
+                          <a:schemeClr val="dk1"/>
+                        </a:effectRef>
+                        <a:fontRef idx="minor">
+                          <a:schemeClr val="tx1"/>
+                        </a:fontRef>
+                      </wps:style>
+                      <wps:bodyPr/>
+                    </wps:wsp>
+                  </a:graphicData>
+                </a:graphic>
+                <wp14:sizeRelH relativeFrom="margin">
+                  <wp14:pctWidth>0</wp14:pctWidth>
+                </wp14:sizeRelH>
+                <wp14:sizeRelV relativeFrom="margin">
+                  <wp14:pctHeight>0</wp14:pctHeight>
+                </wp14:sizeRelV>
+              </wp:anchor>
+            </w:drawing>
+          </mc:Choice>
+          <mc:Fallback>
+            <w:pict>
+              <v:line w14:anchorId="1163112A" id="Conexão reta 16" o:spid="_x0000_s1026" style="position:absolute;z-index:251688960;visibility:visible;mso-wrap-style:square;mso-width-percent:0;mso-height-percent:0;mso-wrap-distance-left:9pt;mso-wrap-distance-top:0;mso-wrap-distance-right:9pt;mso-wrap-distance-bottom:0;mso-position-horizontal:absolute;mso-position-horizontal-relative:text;mso-position-vertical:absolute;mso-position-vertical-relative:text;mso-width-percent:0;mso-height-percent:0;mso-width-relative:margin;mso-height-relative:margin" from="271.95pt,76.2pt" to="372.15pt,171.6pt" o:gfxdata="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" strokecolor="black [3200]" strokeweight="1pt">
+                <v:stroke joinstyle="miter"/>
+              </v:line>
+            </w:pict>
+          </mc:Fallback>
+        </mc:AlternateContent>
+      </w:r>
+      <w:r>
+        <w:rPr>
+          <w:noProof/>
+        </w:rPr>
+        <mc:AlternateContent>
+          <mc:Choice Requires="wps">
+            <w:drawing>
+              <wp:anchor distT="0" distB="0" distL="114300" distR="114300" simplePos="0" relativeHeight="251686912" behindDoc="0" locked="0" layoutInCell="1" allowOverlap="1" wp14:anchorId="33DEAD3C" wp14:editId="5C0A19A9">
+                <wp:simplePos x="0" y="0"/>
+                <wp:positionH relativeFrom="column">
+                  <wp:posOffset>1701165</wp:posOffset>
+                </wp:positionH>
+                <wp:positionV relativeFrom="paragraph">
+                  <wp:posOffset>1569720</wp:posOffset>
+                </wp:positionV>
+                <wp:extent cx="312420" cy="365760"/>
+                <wp:effectExtent l="0" t="0" r="30480" b="34290"/>
+                <wp:wrapNone/>
+                <wp:docPr id="15" name="Conexão reta 15"/>
+                <wp:cNvGraphicFramePr/>
+                <a:graphic xmlns:a="http://schemas.openxmlformats.org/drawingml/2006/main">
+                  <a:graphicData uri="http://schemas.microsoft.com/office/word/2010/wordprocessingShape">
+                    <wps:wsp>
+                      <wps:cNvCnPr/>
+                      <wps:spPr>
+                        <a:xfrm flipH="1">
+                          <a:off x="0" y="0"/>
+                          <a:ext cx="312420" cy="365760"/>
+                        </a:xfrm>
+                        <a:prstGeom prst="line">
+                          <a:avLst/>
+                        </a:prstGeom>
+                      </wps:spPr>
+                      <wps:style>
+                        <a:lnRef idx="2">
+                          <a:schemeClr val="dk1"/>
+                        </a:lnRef>
+                        <a:fillRef idx="0">
+                          <a:schemeClr val="dk1"/>
+                        </a:fillRef>
+                        <a:effectRef idx="1">
+                          <a:schemeClr val="dk1"/>
+                        </a:effectRef>
+                        <a:fontRef idx="minor">
+                          <a:schemeClr val="tx1"/>
+                        </a:fontRef>
+                      </wps:style>
+                      <wps:bodyPr/>
+                    </wps:wsp>
+                  </a:graphicData>
+                </a:graphic>
+                <wp14:sizeRelH relativeFrom="margin">
+                  <wp14:pctWidth>0</wp14:pctWidth>
+                </wp14:sizeRelH>
+                <wp14:sizeRelV relativeFrom="margin">
+                  <wp14:pctHeight>0</wp14:pctHeight>
+                </wp14:sizeRelV>
+              </wp:anchor>
+            </w:drawing>
+          </mc:Choice>
+          <mc:Fallback>
+            <w:pict>
+              <v:line w14:anchorId="5ACC6A6D" id="Conexão reta 15" o:spid="_x0000_s1026" style="position:absolute;flip:x;z-index:251686912;visibility:visible;mso-wrap-style:square;mso-width-percent:0;mso-height-percent:0;mso-wrap-distance-left:9pt;mso-wrap-distance-top:0;mso-wrap-distance-right:9pt;mso-wrap-distance-bottom:0;mso-position-horizontal:absolute;mso-position-horizontal-relative:text;mso-position-vertical:absolute;mso-position-vertical-relative:text;mso-width-percent:0;mso-height-percent:0;mso-width-relative:margin;mso-height-relative:margin" from="133.95pt,123.6pt" to="158.55pt,152.4pt" o:gfxdata="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" strokecolor="black [3200]" strokeweight="1pt">
+                <v:stroke joinstyle="miter"/>
+              </v:line>
+            </w:pict>
+          </mc:Fallback>
+        </mc:AlternateContent>
+      </w:r>
+      <w:r>
+        <w:rPr>
+          <w:noProof/>
+        </w:rPr>
+        <mc:AlternateContent>
+          <mc:Choice Requires="wps">
+            <w:drawing>
+              <wp:anchor distT="0" distB="0" distL="114300" distR="114300" simplePos="0" relativeHeight="251684864" behindDoc="0" locked="0" layoutInCell="1" allowOverlap="1" wp14:anchorId="4FE71FAF" wp14:editId="7684B122">
+                <wp:simplePos x="0" y="0"/>
+                <wp:positionH relativeFrom="column">
+                  <wp:posOffset>3400425</wp:posOffset>
+                </wp:positionH>
+                <wp:positionV relativeFrom="paragraph">
+                  <wp:posOffset>1577340</wp:posOffset>
+                </wp:positionV>
+                <wp:extent cx="160020" cy="320040"/>
+                <wp:effectExtent l="0" t="0" r="30480" b="22860"/>
+                <wp:wrapNone/>
+                <wp:docPr id="14" name="Conexão reta 14"/>
+                <wp:cNvGraphicFramePr/>
+                <a:graphic xmlns:a="http://schemas.openxmlformats.org/drawingml/2006/main">
+                  <a:graphicData uri="http://schemas.microsoft.com/office/word/2010/wordprocessingShape">
+                    <wps:wsp>
+                      <wps:cNvCnPr/>
+                      <wps:spPr>
+                        <a:xfrm>
+                          <a:off x="0" y="0"/>
+                          <a:ext cx="160020" cy="320040"/>
+                        </a:xfrm>
+                        <a:prstGeom prst="line">
+                          <a:avLst/>
+                        </a:prstGeom>
+                      </wps:spPr>
+                      <wps:style>
+                        <a:lnRef idx="2">
+                          <a:schemeClr val="dk1"/>
+                        </a:lnRef>
+                        <a:fillRef idx="0">
+                          <a:schemeClr val="dk1"/>
+                        </a:fillRef>
+                        <a:effectRef idx="1">
+                          <a:schemeClr val="dk1"/>
+                        </a:effectRef>
+                        <a:fontRef idx="minor">
+                          <a:schemeClr val="tx1"/>
+                        </a:fontRef>
+                      </wps:style>
+                      <wps:bodyPr/>
+                    </wps:wsp>
+                  </a:graphicData>
+                </a:graphic>
+                <wp14:sizeRelH relativeFrom="margin">
+                  <wp14:pctWidth>0</wp14:pctWidth>
+                </wp14:sizeRelH>
+                <wp14:sizeRelV relativeFrom="margin">
+                  <wp14:pctHeight>0</wp14:pctHeight>
+                </wp14:sizeRelV>
+              </wp:anchor>
+            </w:drawing>
+          </mc:Choice>
+          <mc:Fallback>
+            <w:pict>
+              <v:line w14:anchorId="12F7BDE3" id="Conexão reta 14" o:spid="_x0000_s1026" style="position:absolute;z-index:251684864;visibility:visible;mso-wrap-style:square;mso-width-percent:0;mso-height-percent:0;mso-wrap-distance-left:9pt;mso-wrap-distance-top:0;mso-wrap-distance-right:9pt;mso-wrap-distance-bottom:0;mso-position-horizontal:absolute;mso-position-horizontal-relative:text;mso-position-vertical:absolute;mso-position-vertical-relative:text;mso-width-percent:0;mso-height-percent:0;mso-width-relative:margin;mso-height-relative:margin" from="267.75pt,124.2pt" to="280.35pt,149.4pt" o:gfxdata="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" strokecolor="black [3200]" strokeweight="1pt">
+                <v:stroke joinstyle="miter"/>
+              </v:line>
+            </w:pict>
+          </mc:Fallback>
+        </mc:AlternateContent>
+      </w:r>
+      <w:r>
+        <w:rPr>
+          <w:noProof/>
+        </w:rPr>
+        <mc:AlternateContent>
+          <mc:Choice Requires="wps">
+            <w:drawing>
+              <wp:anchor distT="0" distB="0" distL="114300" distR="114300" simplePos="0" relativeHeight="251682816" behindDoc="0" locked="0" layoutInCell="1" allowOverlap="1" wp14:anchorId="11CA4D55" wp14:editId="49F6B3E4">
+                <wp:simplePos x="0" y="0"/>
+                <wp:positionH relativeFrom="column">
+                  <wp:posOffset>535305</wp:posOffset>
+                </wp:positionH>
+                <wp:positionV relativeFrom="paragraph">
+                  <wp:posOffset>929640</wp:posOffset>
+                </wp:positionV>
+                <wp:extent cx="1394460" cy="45720"/>
+                <wp:effectExtent l="0" t="0" r="15240" b="30480"/>
+                <wp:wrapNone/>
+                <wp:docPr id="13" name="Conexão reta 13"/>
+                <wp:cNvGraphicFramePr/>
+                <a:graphic xmlns:a="http://schemas.openxmlformats.org/drawingml/2006/main">
+                  <a:graphicData uri="http://schemas.microsoft.com/office/word/2010/wordprocessingShape">
+                    <wps:wsp>
+                      <wps:cNvCnPr/>
+                      <wps:spPr>
+                        <a:xfrm flipH="1" flipV="1">
+                          <a:off x="0" y="0"/>
+                          <a:ext cx="1394460" cy="45720"/>
+                        </a:xfrm>
+                        <a:prstGeom prst="line">
+                          <a:avLst/>
+                        </a:prstGeom>
+                      </wps:spPr>
+                      <wps:style>
+                        <a:lnRef idx="2">
+                          <a:schemeClr val="dk1"/>
+                        </a:lnRef>
+                        <a:fillRef idx="0">
+                          <a:schemeClr val="dk1"/>
+                        </a:fillRef>
+                        <a:effectRef idx="1">
+                          <a:schemeClr val="dk1"/>
+                        </a:effectRef>
+                        <a:fontRef idx="minor">
+                          <a:schemeClr val="tx1"/>
+                        </a:fontRef>
+                      </wps:style>
+                      <wps:bodyPr/>
+                    </wps:wsp>
+                  </a:graphicData>
+                </a:graphic>
+                <wp14:sizeRelH relativeFrom="margin">
+                  <wp14:pctWidth>0</wp14:pctWidth>
+                </wp14:sizeRelH>
+                <wp14:sizeRelV relativeFrom="margin">
+                  <wp14:pctHeight>0</wp14:pctHeight>
+                </wp14:sizeRelV>
+              </wp:anchor>
+            </w:drawing>
+          </mc:Choice>
+          <mc:Fallback>
+            <w:pict>
+              <v:line w14:anchorId="2914C0A8" id="Conexão reta 13" o:spid="_x0000_s1026" style="position:absolute;flip:x y;z-index:251682816;visibility:visible;mso-wrap-style:square;mso-width-percent:0;mso-height-percent:0;mso-wrap-distance-left:9pt;mso-wrap-distance-top:0;mso-wrap-distance-right:9pt;mso-wrap-distance-bottom:0;mso-position-horizontal:absolute;mso-position-horizontal-relative:text;mso-position-vertical:absolute;mso-position-vertical-relative:text;mso-width-percent:0;mso-height-percent:0;mso-width-relative:margin;mso-height-relative:margin" from="42.15pt,73.2pt" to="151.95pt,76.8pt" o:gfxdata="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" strokecolor="black [3200]" strokeweight="1pt">
+                <v:stroke joinstyle="miter"/>
+              </v:line>
+            </w:pict>
+          </mc:Fallback>
+        </mc:AlternateContent>
+      </w:r>
+      <w:r>
+        <w:rPr>
+          <w:noProof/>
+        </w:rPr>
+        <mc:AlternateContent>
+          <mc:Choice Requires="wps">
+            <w:drawing>
+              <wp:anchor distT="0" distB="0" distL="114300" distR="114300" simplePos="0" relativeHeight="251680768" behindDoc="0" locked="0" layoutInCell="1" allowOverlap="1" wp14:anchorId="29ACBD62" wp14:editId="0E9FE70A">
+                <wp:simplePos x="0" y="0"/>
+                <wp:positionH relativeFrom="column">
+                  <wp:posOffset>520065</wp:posOffset>
+                </wp:positionH>
+                <wp:positionV relativeFrom="paragraph">
+                  <wp:posOffset>883920</wp:posOffset>
+                </wp:positionV>
+                <wp:extent cx="7620" cy="1089660"/>
+                <wp:effectExtent l="0" t="0" r="30480" b="34290"/>
+                <wp:wrapNone/>
+                <wp:docPr id="12" name="Conexão reta 12"/>
+                <wp:cNvGraphicFramePr/>
+                <a:graphic xmlns:a="http://schemas.openxmlformats.org/drawingml/2006/main">
+                  <a:graphicData uri="http://schemas.microsoft.com/office/word/2010/wordprocessingShape">
+                    <wps:wsp>
+                      <wps:cNvCnPr/>
+                      <wps:spPr>
+                        <a:xfrm flipH="1">
+                          <a:off x="0" y="0"/>
+                          <a:ext cx="7620" cy="1089660"/>
+                        </a:xfrm>
+                        <a:prstGeom prst="line">
+                          <a:avLst/>
+                        </a:prstGeom>
+                      </wps:spPr>
+                      <wps:style>
+                        <a:lnRef idx="2">
+                          <a:schemeClr val="dk1"/>
+                        </a:lnRef>
+                        <a:fillRef idx="0">
+                          <a:schemeClr val="dk1"/>
+                        </a:fillRef>
+                        <a:effectRef idx="1">
+                          <a:schemeClr val="dk1"/>
+                        </a:effectRef>
+                        <a:fontRef idx="minor">
+                          <a:schemeClr val="tx1"/>
+                        </a:fontRef>
+                      </wps:style>
+                      <wps:bodyPr/>
+                    </wps:wsp>
+                  </a:graphicData>
+                </a:graphic>
+              </wp:anchor>
+            </w:drawing>
+          </mc:Choice>
+          <mc:Fallback>
+            <w:pict>
+              <v:line w14:anchorId="3CDD0827" id="Conexão reta 12" o:spid="_x0000_s1026" style="position:absolute;flip:x;z-index:251680768;visibility:visible;mso-wrap-style:square;mso-wrap-distance-left:9pt;mso-wrap-distance-top:0;mso-wrap-distance-right:9pt;mso-wrap-distance-bottom:0;mso-position-horizontal:absolute;mso-position-horizontal-relative:text;mso-position-vertical:absolute;mso-position-vertical-relative:text" from="40.95pt,69.6pt" to="41.55pt,155.4pt" o:gfxdata="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" strokecolor="black [3200]" strokeweight="1pt">
+                <v:stroke joinstyle="miter"/>
+              </v:line>
+            </w:pict>
+          </mc:Fallback>
+        </mc:AlternateContent>
+      </w:r>
       <w:r>
         <w:rPr>
           <w:b/>
@@ -3419,7 +4088,15 @@
               <w:jc w:val="center"/>
             </w:pPr>
             <w:r>
-              <w:t>&lt;&lt;Enum&gt;&gt;</w:t>
+              <w:t>&lt;&lt;</w:t>
+            </w:r>
+            <w:proofErr w:type="spellStart"/>
+            <w:r>
+              <w:t>Enum</w:t>
+            </w:r>
+            <w:proofErr w:type="spellEnd"/>
+            <w:r>
+              <w:t>&gt;&gt;</w:t>
             </w:r>
           </w:p>
           <w:p>
@@ -3430,6 +4107,7 @@
                 <w:bCs/>
               </w:rPr>
             </w:pPr>
+            <w:proofErr w:type="spellStart"/>
             <w:r>
               <w:rPr>
                 <w:b/>
@@ -3437,6 +4115,7 @@
               </w:rPr>
               <w:t>TileType</w:t>
             </w:r>
+            <w:proofErr w:type="spellEnd"/>
           </w:p>
         </w:tc>
       </w:tr>
@@ -3452,9 +4131,11 @@
             <w:pPr>
               <w:jc w:val="center"/>
             </w:pPr>
+            <w:proofErr w:type="spellStart"/>
             <w:r>
               <w:t>Strings</w:t>
             </w:r>
+            <w:proofErr w:type="spellEnd"/>
           </w:p>
           <w:p>
             <w:pPr>
@@ -3478,21 +4159,165 @@
         </w:tc>
       </w:tr>
     </w:tbl>
-    <w:p>
-      <w:pPr>
-        <w:pStyle w:val="PargrafodaLista"/>
-        <w:rPr>
-          <w:b/>
-          <w:bCs/>
-          <w:sz w:val="32"/>
-          <w:szCs w:val="32"/>
-        </w:rPr>
-      </w:pPr>
-    </w:p>
     <w:tbl>
       <w:tblPr>
         <w:tblStyle w:val="TabelacomGrelha"/>
-        <w:tblpPr w:leftFromText="141" w:rightFromText="141" w:vertAnchor="text" w:horzAnchor="margin" w:tblpXSpec="right" w:tblpY="1178"/>
+        <w:tblpPr w:leftFromText="141" w:rightFromText="141" w:vertAnchor="text" w:horzAnchor="page" w:tblpX="8881" w:tblpY="-1602"/>
+        <w:tblW w:w="0" w:type="auto"/>
+        <w:tblLook w:val="04A0" w:firstRow="1" w:lastRow="0" w:firstColumn="1" w:lastColumn="0" w:noHBand="0" w:noVBand="1"/>
+      </w:tblPr>
+      <w:tblGrid>
+        <w:gridCol w:w="2580"/>
+      </w:tblGrid>
+      <w:tr>
+        <w:trPr>
+          <w:trHeight w:val="525"/>
+        </w:trPr>
+        <w:tc>
+          <w:tcPr>
+            <w:tcW w:w="2580" w:type="dxa"/>
+          </w:tcPr>
+          <w:p>
+            <w:pPr>
+              <w:jc w:val="center"/>
+            </w:pPr>
+            <w:r>
+              <w:t>&lt;&lt;</w:t>
+            </w:r>
+            <w:proofErr w:type="spellStart"/>
+            <w:r>
+              <w:t>Enum</w:t>
+            </w:r>
+            <w:proofErr w:type="spellEnd"/>
+            <w:r>
+              <w:t>&gt;&gt;</w:t>
+            </w:r>
+          </w:p>
+          <w:p>
+            <w:pPr>
+              <w:jc w:val="center"/>
+              <w:rPr>
+                <w:b/>
+                <w:bCs/>
+              </w:rPr>
+            </w:pPr>
+            <w:proofErr w:type="spellStart"/>
+            <w:r>
+              <w:rPr>
+                <w:b/>
+                <w:bCs/>
+              </w:rPr>
+              <w:t>BoatSize</w:t>
+            </w:r>
+            <w:proofErr w:type="spellEnd"/>
+          </w:p>
+        </w:tc>
+      </w:tr>
+      <w:tr>
+        <w:trPr>
+          <w:trHeight w:val="514"/>
+        </w:trPr>
+        <w:tc>
+          <w:tcPr>
+            <w:tcW w:w="2580" w:type="dxa"/>
+          </w:tcPr>
+          <w:p>
+            <w:pPr>
+              <w:jc w:val="center"/>
+            </w:pPr>
+            <w:proofErr w:type="spellStart"/>
+            <w:r>
+              <w:t>Strings</w:t>
+            </w:r>
+            <w:proofErr w:type="spellEnd"/>
+          </w:p>
+          <w:p>
+            <w:pPr>
+              <w:jc w:val="center"/>
+            </w:pPr>
+            <w:r>
+              <w:t>Valores: PEQUENO, MÉDIO, GRANDE</w:t>
+            </w:r>
+          </w:p>
+        </w:tc>
+      </w:tr>
+      <w:tr>
+        <w:trPr>
+          <w:trHeight w:val="257"/>
+        </w:trPr>
+        <w:tc>
+          <w:tcPr>
+            <w:tcW w:w="2580" w:type="dxa"/>
+          </w:tcPr>
+          <w:p/>
+        </w:tc>
+      </w:tr>
+    </w:tbl>
+    <w:tbl>
+      <w:tblPr>
+        <w:tblStyle w:val="TabelacomGrelha"/>
+        <w:tblpPr w:leftFromText="141" w:rightFromText="141" w:vertAnchor="text" w:horzAnchor="page" w:tblpX="5905" w:tblpY="522"/>
+        <w:tblW w:w="0" w:type="auto"/>
+        <w:tblLook w:val="04A0" w:firstRow="1" w:lastRow="0" w:firstColumn="1" w:lastColumn="0" w:noHBand="0" w:noVBand="1"/>
+      </w:tblPr>
+      <w:tblGrid>
+        <w:gridCol w:w="1724"/>
+      </w:tblGrid>
+      <w:tr>
+        <w:trPr>
+          <w:trHeight w:val="240"/>
+        </w:trPr>
+        <w:tc>
+          <w:tcPr>
+            <w:tcW w:w="1724" w:type="dxa"/>
+          </w:tcPr>
+          <w:p>
+            <w:pPr>
+              <w:jc w:val="center"/>
+              <w:rPr>
+                <w:b/>
+                <w:bCs/>
+              </w:rPr>
+            </w:pPr>
+            <w:proofErr w:type="spellStart"/>
+            <w:r>
+              <w:rPr>
+                <w:b/>
+                <w:bCs/>
+              </w:rPr>
+              <w:t>DeconhecidaTile</w:t>
+            </w:r>
+            <w:proofErr w:type="spellEnd"/>
+          </w:p>
+        </w:tc>
+      </w:tr>
+      <w:tr>
+        <w:trPr>
+          <w:trHeight w:val="240"/>
+        </w:trPr>
+        <w:tc>
+          <w:tcPr>
+            <w:tcW w:w="1724" w:type="dxa"/>
+          </w:tcPr>
+          <w:p/>
+        </w:tc>
+      </w:tr>
+      <w:tr>
+        <w:trPr>
+          <w:trHeight w:val="240"/>
+        </w:trPr>
+        <w:tc>
+          <w:tcPr>
+            <w:tcW w:w="1724" w:type="dxa"/>
+          </w:tcPr>
+          <w:p/>
+        </w:tc>
+      </w:tr>
+    </w:tbl>
+    <w:tbl>
+      <w:tblPr>
+        <w:tblStyle w:val="TabelacomGrelha"/>
+        <w:tblpPr w:leftFromText="141" w:rightFromText="141" w:vertAnchor="text" w:horzAnchor="margin" w:tblpXSpec="right" w:tblpY="522"/>
         <w:tblW w:w="0" w:type="auto"/>
         <w:tblLook w:val="04A0" w:firstRow="1" w:lastRow="0" w:firstColumn="1" w:lastColumn="0" w:noHBand="0" w:noVBand="1"/>
       </w:tblPr>
@@ -3515,6 +4340,7 @@
                 <w:bCs/>
               </w:rPr>
             </w:pPr>
+            <w:proofErr w:type="spellStart"/>
             <w:r>
               <w:rPr>
                 <w:b/>
@@ -3522,6 +4348,7 @@
               </w:rPr>
               <w:t>BarcoTile</w:t>
             </w:r>
+            <w:proofErr w:type="spellEnd"/>
           </w:p>
         </w:tc>
       </w:tr>
@@ -3558,11 +4385,420 @@
           <w:szCs w:val="32"/>
         </w:rPr>
       </w:pPr>
+      <w:r>
+        <w:rPr>
+          <w:noProof/>
+          <w:sz w:val="32"/>
+          <w:szCs w:val="32"/>
+          <w:lang w:val="en-GB"/>
+        </w:rPr>
+        <mc:AlternateContent>
+          <mc:Choice Requires="wps">
+            <w:drawing>
+              <wp:anchor distT="0" distB="0" distL="114300" distR="114300" simplePos="0" relativeHeight="251701248" behindDoc="0" locked="0" layoutInCell="1" allowOverlap="1" wp14:anchorId="1DA2026D" wp14:editId="5AF26A72">
+                <wp:simplePos x="0" y="0"/>
+                <wp:positionH relativeFrom="column">
+                  <wp:posOffset>5404485</wp:posOffset>
+                </wp:positionH>
+                <wp:positionV relativeFrom="paragraph">
+                  <wp:posOffset>10160</wp:posOffset>
+                </wp:positionV>
+                <wp:extent cx="205740" cy="525780"/>
+                <wp:effectExtent l="0" t="0" r="22860" b="26670"/>
+                <wp:wrapNone/>
+                <wp:docPr id="23" name="Conexão reta 23"/>
+                <wp:cNvGraphicFramePr/>
+                <a:graphic xmlns:a="http://schemas.openxmlformats.org/drawingml/2006/main">
+                  <a:graphicData uri="http://schemas.microsoft.com/office/word/2010/wordprocessingShape">
+                    <wps:wsp>
+                      <wps:cNvCnPr/>
+                      <wps:spPr>
+                        <a:xfrm flipH="1">
+                          <a:off x="0" y="0"/>
+                          <a:ext cx="205740" cy="525780"/>
+                        </a:xfrm>
+                        <a:prstGeom prst="line">
+                          <a:avLst/>
+                        </a:prstGeom>
+                      </wps:spPr>
+                      <wps:style>
+                        <a:lnRef idx="2">
+                          <a:schemeClr val="dk1"/>
+                        </a:lnRef>
+                        <a:fillRef idx="0">
+                          <a:schemeClr val="dk1"/>
+                        </a:fillRef>
+                        <a:effectRef idx="1">
+                          <a:schemeClr val="dk1"/>
+                        </a:effectRef>
+                        <a:fontRef idx="minor">
+                          <a:schemeClr val="tx1"/>
+                        </a:fontRef>
+                      </wps:style>
+                      <wps:bodyPr/>
+                    </wps:wsp>
+                  </a:graphicData>
+                </a:graphic>
+                <wp14:sizeRelH relativeFrom="margin">
+                  <wp14:pctWidth>0</wp14:pctWidth>
+                </wp14:sizeRelH>
+                <wp14:sizeRelV relativeFrom="margin">
+                  <wp14:pctHeight>0</wp14:pctHeight>
+                </wp14:sizeRelV>
+              </wp:anchor>
+            </w:drawing>
+          </mc:Choice>
+          <mc:Fallback>
+            <w:pict>
+              <v:line w14:anchorId="5B30C13A" id="Conexão reta 23" o:spid="_x0000_s1026" style="position:absolute;flip:x;z-index:251701248;visibility:visible;mso-wrap-style:square;mso-width-percent:0;mso-height-percent:0;mso-wrap-distance-left:9pt;mso-wrap-distance-top:0;mso-wrap-distance-right:9pt;mso-wrap-distance-bottom:0;mso-position-horizontal:absolute;mso-position-horizontal-relative:text;mso-position-vertical:absolute;mso-position-vertical-relative:text;mso-width-percent:0;mso-height-percent:0;mso-width-relative:margin;mso-height-relative:margin" from="425.55pt,.8pt" to="441.75pt,42.2pt" o:gfxdata="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" strokecolor="black [3200]" strokeweight="1pt">
+                <v:stroke joinstyle="miter"/>
+              </v:line>
+            </w:pict>
+          </mc:Fallback>
+        </mc:AlternateContent>
+      </w:r>
+      <w:r>
+        <w:rPr>
+          <w:b/>
+          <w:bCs/>
+          <w:noProof/>
+          <w:sz w:val="32"/>
+          <w:szCs w:val="32"/>
+        </w:rPr>
+        <mc:AlternateContent>
+          <mc:Choice Requires="wps">
+            <w:drawing>
+              <wp:anchor distT="45720" distB="45720" distL="114300" distR="114300" simplePos="0" relativeHeight="251691008" behindDoc="1" locked="0" layoutInCell="1" allowOverlap="1" wp14:anchorId="1EA3E586" wp14:editId="3DD55712">
+                <wp:simplePos x="0" y="0"/>
+                <wp:positionH relativeFrom="margin">
+                  <wp:posOffset>5655945</wp:posOffset>
+                </wp:positionH>
+                <wp:positionV relativeFrom="paragraph">
+                  <wp:posOffset>368300</wp:posOffset>
+                </wp:positionV>
+                <wp:extent cx="838200" cy="320040"/>
+                <wp:effectExtent l="0" t="0" r="0" b="3810"/>
+                <wp:wrapNone/>
+                <wp:docPr id="17" name="Caixa de Texto 2"/>
+                <wp:cNvGraphicFramePr>
+                  <a:graphicFrameLocks xmlns:a="http://schemas.openxmlformats.org/drawingml/2006/main"/>
+                </wp:cNvGraphicFramePr>
+                <a:graphic xmlns:a="http://schemas.openxmlformats.org/drawingml/2006/main">
+                  <a:graphicData uri="http://schemas.microsoft.com/office/word/2010/wordprocessingShape">
+                    <wps:wsp>
+                      <wps:cNvSpPr txBox="1">
+                        <a:spLocks noChangeArrowheads="1"/>
+                      </wps:cNvSpPr>
+                      <wps:spPr bwMode="auto">
+                        <a:xfrm>
+                          <a:off x="0" y="0"/>
+                          <a:ext cx="838200" cy="320040"/>
+                        </a:xfrm>
+                        <a:prstGeom prst="rect">
+                          <a:avLst/>
+                        </a:prstGeom>
+                        <a:solidFill>
+                          <a:srgbClr val="FFFFFF"/>
+                        </a:solidFill>
+                        <a:ln w="9525">
+                          <a:noFill/>
+                          <a:miter lim="800000"/>
+                          <a:headEnd/>
+                          <a:tailEnd/>
+                        </a:ln>
+                      </wps:spPr>
+                      <wps:txbx>
+                        <w:txbxContent>
+                          <w:p>
+                            <w:r>
+                              <w:t>Associado</w:t>
+                            </w:r>
+                          </w:p>
+                        </w:txbxContent>
+                      </wps:txbx>
+                      <wps:bodyPr rot="0" vert="horz" wrap="square" lIns="91440" tIns="45720" rIns="91440" bIns="45720" anchor="t" anchorCtr="0">
+                        <a:noAutofit/>
+                      </wps:bodyPr>
+                    </wps:wsp>
+                  </a:graphicData>
+                </a:graphic>
+                <wp14:sizeRelH relativeFrom="margin">
+                  <wp14:pctWidth>0</wp14:pctWidth>
+                </wp14:sizeRelH>
+                <wp14:sizeRelV relativeFrom="margin">
+                  <wp14:pctHeight>0</wp14:pctHeight>
+                </wp14:sizeRelV>
+              </wp:anchor>
+            </w:drawing>
+          </mc:Choice>
+          <mc:Fallback>
+            <w:pict>
+              <v:shape w14:anchorId="1EA3E586" id="_x0000_s1028" type="#_x0000_t202" style="position:absolute;left:0;text-align:left;margin-left:445.35pt;margin-top:29pt;width:66pt;height:25.2pt;z-index:-251625472;visibility:visible;mso-wrap-style:square;mso-width-percent:0;mso-height-percent:0;mso-wrap-distance-left:9pt;mso-wrap-distance-top:3.6pt;mso-wrap-distance-right:9pt;mso-wrap-distance-bottom:3.6pt;mso-position-horizontal:absolute;mso-position-horizontal-relative:margin;mso-position-vertical:absolute;mso-position-vertical-relative:text;mso-width-percent:0;mso-height-percent:0;mso-width-relative:margin;mso-height-relative:margin;v-text-anchor:top" o:gfxdata="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" stroked="f">
+                <v:textbox>
+                  <w:txbxContent>
+                    <w:p>
+                      <w:r>
+                        <w:t>Associado</w:t>
+                      </w:r>
+                    </w:p>
+                  </w:txbxContent>
+                </v:textbox>
+                <w10:wrap anchorx="margin"/>
+              </v:shape>
+            </w:pict>
+          </mc:Fallback>
+        </mc:AlternateContent>
+      </w:r>
+      <w:r>
+        <w:rPr>
+          <w:b/>
+          <w:bCs/>
+          <w:noProof/>
+          <w:sz w:val="32"/>
+          <w:szCs w:val="32"/>
+        </w:rPr>
+        <mc:AlternateContent>
+          <mc:Choice Requires="wps">
+            <w:drawing>
+              <wp:anchor distT="45720" distB="45720" distL="114300" distR="114300" simplePos="0" relativeHeight="251699200" behindDoc="1" locked="0" layoutInCell="1" allowOverlap="1" wp14:anchorId="4672BE9C" wp14:editId="61B237A1">
+                <wp:simplePos x="0" y="0"/>
+                <wp:positionH relativeFrom="margin">
+                  <wp:posOffset>1160145</wp:posOffset>
+                </wp:positionH>
+                <wp:positionV relativeFrom="paragraph">
+                  <wp:posOffset>10160</wp:posOffset>
+                </wp:positionV>
+                <wp:extent cx="838200" cy="320040"/>
+                <wp:effectExtent l="0" t="0" r="0" b="3810"/>
+                <wp:wrapNone/>
+                <wp:docPr id="22" name="Caixa de Texto 2"/>
+                <wp:cNvGraphicFramePr>
+                  <a:graphicFrameLocks xmlns:a="http://schemas.openxmlformats.org/drawingml/2006/main"/>
+                </wp:cNvGraphicFramePr>
+                <a:graphic xmlns:a="http://schemas.openxmlformats.org/drawingml/2006/main">
+                  <a:graphicData uri="http://schemas.microsoft.com/office/word/2010/wordprocessingShape">
+                    <wps:wsp>
+                      <wps:cNvSpPr txBox="1">
+                        <a:spLocks noChangeArrowheads="1"/>
+                      </wps:cNvSpPr>
+                      <wps:spPr bwMode="auto">
+                        <a:xfrm>
+                          <a:off x="0" y="0"/>
+                          <a:ext cx="838200" cy="320040"/>
+                        </a:xfrm>
+                        <a:prstGeom prst="rect">
+                          <a:avLst/>
+                        </a:prstGeom>
+                        <a:solidFill>
+                          <a:srgbClr val="FFFFFF"/>
+                        </a:solidFill>
+                        <a:ln w="9525">
+                          <a:noFill/>
+                          <a:miter lim="800000"/>
+                          <a:headEnd/>
+                          <a:tailEnd/>
+                        </a:ln>
+                      </wps:spPr>
+                      <wps:txbx>
+                        <w:txbxContent>
+                          <w:p>
+                            <w:r>
+                              <w:t>Associado</w:t>
+                            </w:r>
+                          </w:p>
+                        </w:txbxContent>
+                      </wps:txbx>
+                      <wps:bodyPr rot="0" vert="horz" wrap="square" lIns="91440" tIns="45720" rIns="91440" bIns="45720" anchor="t" anchorCtr="0">
+                        <a:noAutofit/>
+                      </wps:bodyPr>
+                    </wps:wsp>
+                  </a:graphicData>
+                </a:graphic>
+                <wp14:sizeRelH relativeFrom="margin">
+                  <wp14:pctWidth>0</wp14:pctWidth>
+                </wp14:sizeRelH>
+                <wp14:sizeRelV relativeFrom="margin">
+                  <wp14:pctHeight>0</wp14:pctHeight>
+                </wp14:sizeRelV>
+              </wp:anchor>
+            </w:drawing>
+          </mc:Choice>
+          <mc:Fallback>
+            <w:pict>
+              <v:shape w14:anchorId="4672BE9C" id="_x0000_s1029" type="#_x0000_t202" style="position:absolute;left:0;text-align:left;margin-left:91.35pt;margin-top:.8pt;width:66pt;height:25.2pt;z-index:-251617280;visibility:visible;mso-wrap-style:square;mso-width-percent:0;mso-height-percent:0;mso-wrap-distance-left:9pt;mso-wrap-distance-top:3.6pt;mso-wrap-distance-right:9pt;mso-wrap-distance-bottom:3.6pt;mso-position-horizontal:absolute;mso-position-horizontal-relative:margin;mso-position-vertical:absolute;mso-position-vertical-relative:text;mso-width-percent:0;mso-height-percent:0;mso-width-relative:margin;mso-height-relative:margin;v-text-anchor:top" o:gfxdata="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" stroked="f">
+                <v:textbox>
+                  <w:txbxContent>
+                    <w:p>
+                      <w:r>
+                        <w:t>Associado</w:t>
+                      </w:r>
+                    </w:p>
+                  </w:txbxContent>
+                </v:textbox>
+                <w10:wrap anchorx="margin"/>
+              </v:shape>
+            </w:pict>
+          </mc:Fallback>
+        </mc:AlternateContent>
+      </w:r>
+      <w:r>
+        <w:rPr>
+          <w:b/>
+          <w:bCs/>
+          <w:noProof/>
+          <w:sz w:val="32"/>
+          <w:szCs w:val="32"/>
+        </w:rPr>
+        <mc:AlternateContent>
+          <mc:Choice Requires="wps">
+            <w:drawing>
+              <wp:anchor distT="45720" distB="45720" distL="114300" distR="114300" simplePos="0" relativeHeight="251697152" behindDoc="1" locked="0" layoutInCell="1" allowOverlap="1" wp14:anchorId="24C8C862" wp14:editId="21F8AD62">
+                <wp:simplePos x="0" y="0"/>
+                <wp:positionH relativeFrom="margin">
+                  <wp:posOffset>2585085</wp:posOffset>
+                </wp:positionH>
+                <wp:positionV relativeFrom="paragraph">
+                  <wp:posOffset>40640</wp:posOffset>
+                </wp:positionV>
+                <wp:extent cx="838200" cy="320040"/>
+                <wp:effectExtent l="0" t="0" r="0" b="3810"/>
+                <wp:wrapNone/>
+                <wp:docPr id="21" name="Caixa de Texto 2"/>
+                <wp:cNvGraphicFramePr>
+                  <a:graphicFrameLocks xmlns:a="http://schemas.openxmlformats.org/drawingml/2006/main"/>
+                </wp:cNvGraphicFramePr>
+                <a:graphic xmlns:a="http://schemas.openxmlformats.org/drawingml/2006/main">
+                  <a:graphicData uri="http://schemas.microsoft.com/office/word/2010/wordprocessingShape">
+                    <wps:wsp>
+                      <wps:cNvSpPr txBox="1">
+                        <a:spLocks noChangeArrowheads="1"/>
+                      </wps:cNvSpPr>
+                      <wps:spPr bwMode="auto">
+                        <a:xfrm>
+                          <a:off x="0" y="0"/>
+                          <a:ext cx="838200" cy="320040"/>
+                        </a:xfrm>
+                        <a:prstGeom prst="rect">
+                          <a:avLst/>
+                        </a:prstGeom>
+                        <a:solidFill>
+                          <a:srgbClr val="FFFFFF"/>
+                        </a:solidFill>
+                        <a:ln w="9525">
+                          <a:noFill/>
+                          <a:miter lim="800000"/>
+                          <a:headEnd/>
+                          <a:tailEnd/>
+                        </a:ln>
+                      </wps:spPr>
+                      <wps:txbx>
+                        <w:txbxContent>
+                          <w:p>
+                            <w:r>
+                              <w:t>Associado</w:t>
+                            </w:r>
+                          </w:p>
+                        </w:txbxContent>
+                      </wps:txbx>
+                      <wps:bodyPr rot="0" vert="horz" wrap="square" lIns="91440" tIns="45720" rIns="91440" bIns="45720" anchor="t" anchorCtr="0">
+                        <a:noAutofit/>
+                      </wps:bodyPr>
+                    </wps:wsp>
+                  </a:graphicData>
+                </a:graphic>
+                <wp14:sizeRelH relativeFrom="margin">
+                  <wp14:pctWidth>0</wp14:pctWidth>
+                </wp14:sizeRelH>
+                <wp14:sizeRelV relativeFrom="margin">
+                  <wp14:pctHeight>0</wp14:pctHeight>
+                </wp14:sizeRelV>
+              </wp:anchor>
+            </w:drawing>
+          </mc:Choice>
+          <mc:Fallback>
+            <w:pict>
+              <v:shape w14:anchorId="24C8C862" id="_x0000_s1030" type="#_x0000_t202" style="position:absolute;left:0;text-align:left;margin-left:203.55pt;margin-top:3.2pt;width:66pt;height:25.2pt;z-index:-251619328;visibility:visible;mso-wrap-style:square;mso-width-percent:0;mso-height-percent:0;mso-wrap-distance-left:9pt;mso-wrap-distance-top:3.6pt;mso-wrap-distance-right:9pt;mso-wrap-distance-bottom:3.6pt;mso-position-horizontal:absolute;mso-position-horizontal-relative:margin;mso-position-vertical:absolute;mso-position-vertical-relative:text;mso-width-percent:0;mso-height-percent:0;mso-width-relative:margin;mso-height-relative:margin;v-text-anchor:top" o:gfxdata="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" stroked="f">
+                <v:textbox>
+                  <w:txbxContent>
+                    <w:p>
+                      <w:r>
+                        <w:t>Associado</w:t>
+                      </w:r>
+                    </w:p>
+                  </w:txbxContent>
+                </v:textbox>
+                <w10:wrap anchorx="margin"/>
+              </v:shape>
+            </w:pict>
+          </mc:Fallback>
+        </mc:AlternateContent>
+      </w:r>
     </w:p>
     <w:tbl>
       <w:tblPr>
         <w:tblStyle w:val="TabelacomGrelha"/>
-        <w:tblpPr w:leftFromText="141" w:rightFromText="141" w:vertAnchor="text" w:horzAnchor="page" w:tblpX="4057" w:tblpY="318"/>
+        <w:tblpPr w:leftFromText="141" w:rightFromText="141" w:vertAnchor="text" w:horzAnchor="margin" w:tblpY="84"/>
+        <w:tblW w:w="0" w:type="auto"/>
+        <w:tblLook w:val="04A0" w:firstRow="1" w:lastRow="0" w:firstColumn="1" w:lastColumn="0" w:noHBand="0" w:noVBand="1"/>
+      </w:tblPr>
+      <w:tblGrid>
+        <w:gridCol w:w="1620"/>
+      </w:tblGrid>
+      <w:tr>
+        <w:trPr>
+          <w:trHeight w:val="275"/>
+        </w:trPr>
+        <w:tc>
+          <w:tcPr>
+            <w:tcW w:w="1620" w:type="dxa"/>
+          </w:tcPr>
+          <w:p>
+            <w:pPr>
+              <w:jc w:val="center"/>
+              <w:rPr>
+                <w:b/>
+                <w:bCs/>
+              </w:rPr>
+            </w:pPr>
+            <w:proofErr w:type="spellStart"/>
+            <w:r>
+              <w:rPr>
+                <w:b/>
+                <w:bCs/>
+              </w:rPr>
+              <w:t>PortoTile</w:t>
+            </w:r>
+            <w:proofErr w:type="spellEnd"/>
+          </w:p>
+        </w:tc>
+      </w:tr>
+      <w:tr>
+        <w:trPr>
+          <w:trHeight w:val="275"/>
+        </w:trPr>
+        <w:tc>
+          <w:tcPr>
+            <w:tcW w:w="1620" w:type="dxa"/>
+          </w:tcPr>
+          <w:p/>
+        </w:tc>
+      </w:tr>
+      <w:tr>
+        <w:trPr>
+          <w:trHeight w:val="275"/>
+        </w:trPr>
+        <w:tc>
+          <w:tcPr>
+            <w:tcW w:w="1620" w:type="dxa"/>
+          </w:tcPr>
+          <w:p/>
+        </w:tc>
+      </w:tr>
+    </w:tbl>
+    <w:tbl>
+      <w:tblPr>
+        <w:tblStyle w:val="TabelacomGrelha"/>
+        <w:tblpPr w:leftFromText="141" w:rightFromText="141" w:vertAnchor="text" w:horzAnchor="page" w:tblpX="3985" w:tblpY="1"/>
         <w:tblW w:w="0" w:type="auto"/>
         <w:tblLook w:val="04A0" w:firstRow="1" w:lastRow="0" w:firstColumn="1" w:lastColumn="0" w:noHBand="0" w:noVBand="1"/>
       </w:tblPr>
@@ -3585,6 +4821,7 @@
                 <w:bCs/>
               </w:rPr>
             </w:pPr>
+            <w:proofErr w:type="spellStart"/>
             <w:r>
               <w:rPr>
                 <w:b/>
@@ -3592,6 +4829,7 @@
               </w:rPr>
               <w:t>AguaTile</w:t>
             </w:r>
+            <w:proofErr w:type="spellEnd"/>
           </w:p>
         </w:tc>
       </w:tr>
@@ -3618,137 +4856,98 @@
         </w:tc>
       </w:tr>
     </w:tbl>
+    <w:p>
+      <w:pPr>
+        <w:pStyle w:val="PargrafodaLista"/>
+        <w:rPr>
+          <w:b/>
+          <w:bCs/>
+          <w:sz w:val="32"/>
+          <w:szCs w:val="32"/>
+        </w:rPr>
+      </w:pPr>
+    </w:p>
+    <w:p>
+      <w:pPr>
+        <w:pStyle w:val="PargrafodaLista"/>
+      </w:pPr>
+      <w:r>
+        <w:rPr>
+          <w:noProof/>
+          <w:sz w:val="32"/>
+          <w:szCs w:val="32"/>
+          <w:lang w:val="en-GB"/>
+        </w:rPr>
+        <mc:AlternateContent>
+          <mc:Choice Requires="wps">
+            <w:drawing>
+              <wp:anchor distT="0" distB="0" distL="114300" distR="114300" simplePos="0" relativeHeight="251667456" behindDoc="0" locked="0" layoutInCell="1" allowOverlap="1" wp14:anchorId="5A0BA57C" wp14:editId="69D66851">
+                <wp:simplePos x="0" y="0"/>
+                <wp:positionH relativeFrom="column">
+                  <wp:posOffset>3164205</wp:posOffset>
+                </wp:positionH>
+                <wp:positionV relativeFrom="paragraph">
+                  <wp:posOffset>241935</wp:posOffset>
+                </wp:positionV>
+                <wp:extent cx="7620" cy="563880"/>
+                <wp:effectExtent l="0" t="0" r="30480" b="26670"/>
+                <wp:wrapNone/>
+                <wp:docPr id="7" name="Conexão reta 7"/>
+                <wp:cNvGraphicFramePr/>
+                <a:graphic xmlns:a="http://schemas.openxmlformats.org/drawingml/2006/main">
+                  <a:graphicData uri="http://schemas.microsoft.com/office/word/2010/wordprocessingShape">
+                    <wps:wsp>
+                      <wps:cNvCnPr/>
+                      <wps:spPr>
+                        <a:xfrm flipH="1" flipV="1">
+                          <a:off x="0" y="0"/>
+                          <a:ext cx="7620" cy="563880"/>
+                        </a:xfrm>
+                        <a:prstGeom prst="line">
+                          <a:avLst/>
+                        </a:prstGeom>
+                      </wps:spPr>
+                      <wps:style>
+                        <a:lnRef idx="2">
+                          <a:schemeClr val="dk1"/>
+                        </a:lnRef>
+                        <a:fillRef idx="0">
+                          <a:schemeClr val="dk1"/>
+                        </a:fillRef>
+                        <a:effectRef idx="1">
+                          <a:schemeClr val="dk1"/>
+                        </a:effectRef>
+                        <a:fontRef idx="minor">
+                          <a:schemeClr val="tx1"/>
+                        </a:fontRef>
+                      </wps:style>
+                      <wps:bodyPr/>
+                    </wps:wsp>
+                  </a:graphicData>
+                </a:graphic>
+                <wp14:sizeRelH relativeFrom="margin">
+                  <wp14:pctWidth>0</wp14:pctWidth>
+                </wp14:sizeRelH>
+                <wp14:sizeRelV relativeFrom="margin">
+                  <wp14:pctHeight>0</wp14:pctHeight>
+                </wp14:sizeRelV>
+              </wp:anchor>
+            </w:drawing>
+          </mc:Choice>
+          <mc:Fallback>
+            <w:pict>
+              <v:line w14:anchorId="2B972FA1" id="Conexão reta 7" o:spid="_x0000_s1026" style="position:absolute;flip:x y;z-index:251667456;visibility:visible;mso-wrap-style:square;mso-width-percent:0;mso-height-percent:0;mso-wrap-distance-left:9pt;mso-wrap-distance-top:0;mso-wrap-distance-right:9pt;mso-wrap-distance-bottom:0;mso-position-horizontal:absolute;mso-position-horizontal-relative:text;mso-position-vertical:absolute;mso-position-vertical-relative:text;mso-width-percent:0;mso-height-percent:0;mso-width-relative:margin;mso-height-relative:margin" from="249.15pt,19.05pt" to="249.75pt,63.45pt" o:gfxdata="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" strokecolor="black [3200]" strokeweight="1pt">
+                <v:stroke joinstyle="miter"/>
+              </v:line>
+            </w:pict>
+          </mc:Fallback>
+        </mc:AlternateContent>
+      </w:r>
+    </w:p>
     <w:tbl>
       <w:tblPr>
         <w:tblStyle w:val="TabelacomGrelha"/>
-        <w:tblpPr w:leftFromText="141" w:rightFromText="141" w:vertAnchor="text" w:horzAnchor="page" w:tblpX="5929" w:tblpY="390"/>
-        <w:tblW w:w="0" w:type="auto"/>
-        <w:tblLook w:val="04A0" w:firstRow="1" w:lastRow="0" w:firstColumn="1" w:lastColumn="0" w:noHBand="0" w:noVBand="1"/>
-      </w:tblPr>
-      <w:tblGrid>
-        <w:gridCol w:w="1724"/>
-      </w:tblGrid>
-      <w:tr>
-        <w:trPr>
-          <w:trHeight w:val="240"/>
-        </w:trPr>
-        <w:tc>
-          <w:tcPr>
-            <w:tcW w:w="1724" w:type="dxa"/>
-          </w:tcPr>
-          <w:p>
-            <w:pPr>
-              <w:jc w:val="center"/>
-              <w:rPr>
-                <w:b/>
-                <w:bCs/>
-              </w:rPr>
-            </w:pPr>
-            <w:r>
-              <w:rPr>
-                <w:b/>
-                <w:bCs/>
-              </w:rPr>
-              <w:t>DeconhecidaTile</w:t>
-            </w:r>
-          </w:p>
-        </w:tc>
-      </w:tr>
-      <w:tr>
-        <w:trPr>
-          <w:trHeight w:val="240"/>
-        </w:trPr>
-        <w:tc>
-          <w:tcPr>
-            <w:tcW w:w="1724" w:type="dxa"/>
-          </w:tcPr>
-          <w:p/>
-        </w:tc>
-      </w:tr>
-      <w:tr>
-        <w:trPr>
-          <w:trHeight w:val="240"/>
-        </w:trPr>
-        <w:tc>
-          <w:tcPr>
-            <w:tcW w:w="1724" w:type="dxa"/>
-          </w:tcPr>
-          <w:p/>
-        </w:tc>
-      </w:tr>
-    </w:tbl>
-    <w:p>
-      <w:pPr>
-        <w:pStyle w:val="PargrafodaLista"/>
-      </w:pPr>
-    </w:p>
-    <w:tbl>
-      <w:tblPr>
-        <w:tblStyle w:val="TabelacomGrelha"/>
-        <w:tblW w:w="0" w:type="auto"/>
-        <w:tblLook w:val="04A0" w:firstRow="1" w:lastRow="0" w:firstColumn="1" w:lastColumn="0" w:noHBand="0" w:noVBand="1"/>
-      </w:tblPr>
-      <w:tblGrid>
-        <w:gridCol w:w="1620"/>
-      </w:tblGrid>
-      <w:tr>
-        <w:trPr>
-          <w:trHeight w:val="275"/>
-        </w:trPr>
-        <w:tc>
-          <w:tcPr>
-            <w:tcW w:w="1620" w:type="dxa"/>
-          </w:tcPr>
-          <w:p>
-            <w:pPr>
-              <w:jc w:val="center"/>
-              <w:rPr>
-                <w:b/>
-                <w:bCs/>
-              </w:rPr>
-            </w:pPr>
-            <w:r>
-              <w:rPr>
-                <w:b/>
-                <w:bCs/>
-              </w:rPr>
-              <w:t>PortoTile</w:t>
-            </w:r>
-          </w:p>
-        </w:tc>
-      </w:tr>
-      <w:tr>
-        <w:trPr>
-          <w:trHeight w:val="275"/>
-        </w:trPr>
-        <w:tc>
-          <w:tcPr>
-            <w:tcW w:w="1620" w:type="dxa"/>
-          </w:tcPr>
-          <w:p/>
-        </w:tc>
-      </w:tr>
-      <w:tr>
-        <w:trPr>
-          <w:trHeight w:val="275"/>
-        </w:trPr>
-        <w:tc>
-          <w:tcPr>
-            <w:tcW w:w="1620" w:type="dxa"/>
-          </w:tcPr>
-          <w:p/>
-        </w:tc>
-      </w:tr>
-    </w:tbl>
-    <w:p>
-      <w:pPr>
-        <w:pStyle w:val="PargrafodaLista"/>
-      </w:pPr>
-    </w:p>
-    <w:tbl>
-      <w:tblPr>
-        <w:tblStyle w:val="TabelacomGrelha"/>
-        <w:tblpPr w:leftFromText="141" w:rightFromText="141" w:vertAnchor="text" w:horzAnchor="page" w:tblpX="5173" w:tblpY="195"/>
+        <w:tblpPr w:leftFromText="141" w:rightFromText="141" w:vertAnchor="text" w:horzAnchor="margin" w:tblpXSpec="center" w:tblpY="837"/>
         <w:tblW w:w="0" w:type="auto"/>
         <w:tblLook w:val="04A0" w:firstRow="1" w:lastRow="0" w:firstColumn="1" w:lastColumn="0" w:noHBand="0" w:noVBand="1"/>
       </w:tblPr>
@@ -3772,8 +4971,24 @@
               <w:jc w:val="center"/>
             </w:pPr>
             <w:r>
-              <w:t>&lt;&lt;Abstract&gt;&gt;</w:t>
-            </w:r>
+              <w:t>&lt;&lt;</w:t>
+            </w:r>
+            <w:proofErr w:type="spellStart"/>
+            <w:r>
+              <w:t>Abstract</w:t>
+            </w:r>
+            <w:proofErr w:type="spellEnd"/>
+            <w:r>
+              <w:t>&gt;&gt;</w:t>
+            </w:r>
+            <w:r>
+              <w:t>/</w:t>
+            </w:r>
+            <w:proofErr w:type="spellStart"/>
+            <w:r>
+              <w:t>superClass</w:t>
+            </w:r>
+            <w:proofErr w:type="spellEnd"/>
           </w:p>
           <w:p>
             <w:pPr>
@@ -3844,8 +5059,16 @@
               <w:rPr>
                 <w:lang w:val="en-GB"/>
               </w:rPr>
-              <w:t>-failed:boolean</w:t>
-            </w:r>
+              <w:t>-</w:t>
+            </w:r>
+            <w:proofErr w:type="spellStart"/>
+            <w:r>
+              <w:rPr>
+                <w:lang w:val="en-GB"/>
+              </w:rPr>
+              <w:t>failed:boolean</w:t>
+            </w:r>
+            <w:proofErr w:type="spellEnd"/>
           </w:p>
         </w:tc>
       </w:tr>
@@ -3867,34 +5090,402 @@
         </w:tc>
       </w:tr>
     </w:tbl>
-    <w:p/>
-    <w:p>
-      <w:pPr>
-        <w:pStyle w:val="PargrafodaLista"/>
-        <w:rPr>
-          <w:sz w:val="32"/>
-          <w:szCs w:val="32"/>
-        </w:rPr>
-      </w:pPr>
-    </w:p>
-    <w:p>
-      <w:pPr>
-        <w:pStyle w:val="PargrafodaLista"/>
-        <w:rPr>
+    <w:p>
+      <w:pPr>
+        <w:pStyle w:val="PargrafodaLista"/>
+        <w:rPr>
+          <w:lang w:val="en-GB"/>
+        </w:rPr>
+      </w:pPr>
+      <w:r>
+        <w:rPr>
+          <w:noProof/>
+        </w:rPr>
+        <mc:AlternateContent>
+          <mc:Choice Requires="wps">
+            <w:drawing>
+              <wp:anchor distT="0" distB="0" distL="114300" distR="114300" simplePos="0" relativeHeight="251678720" behindDoc="0" locked="0" layoutInCell="1" allowOverlap="1" wp14:anchorId="3B8819D5" wp14:editId="72B7E571">
+                <wp:simplePos x="0" y="0"/>
+                <wp:positionH relativeFrom="column">
+                  <wp:posOffset>481965</wp:posOffset>
+                </wp:positionH>
+                <wp:positionV relativeFrom="paragraph">
+                  <wp:posOffset>9525</wp:posOffset>
+                </wp:positionV>
+                <wp:extent cx="45720" cy="1143000"/>
+                <wp:effectExtent l="0" t="0" r="30480" b="19050"/>
+                <wp:wrapNone/>
+                <wp:docPr id="2" name="Conexão reta 2"/>
+                <wp:cNvGraphicFramePr/>
+                <a:graphic xmlns:a="http://schemas.openxmlformats.org/drawingml/2006/main">
+                  <a:graphicData uri="http://schemas.microsoft.com/office/word/2010/wordprocessingShape">
+                    <wps:wsp>
+                      <wps:cNvCnPr/>
+                      <wps:spPr>
+                        <a:xfrm>
+                          <a:off x="0" y="0"/>
+                          <a:ext cx="45720" cy="1143000"/>
+                        </a:xfrm>
+                        <a:prstGeom prst="line">
+                          <a:avLst/>
+                        </a:prstGeom>
+                      </wps:spPr>
+                      <wps:style>
+                        <a:lnRef idx="2">
+                          <a:schemeClr val="dk1"/>
+                        </a:lnRef>
+                        <a:fillRef idx="0">
+                          <a:schemeClr val="dk1"/>
+                        </a:fillRef>
+                        <a:effectRef idx="1">
+                          <a:schemeClr val="dk1"/>
+                        </a:effectRef>
+                        <a:fontRef idx="minor">
+                          <a:schemeClr val="tx1"/>
+                        </a:fontRef>
+                      </wps:style>
+                      <wps:bodyPr/>
+                    </wps:wsp>
+                  </a:graphicData>
+                </a:graphic>
+                <wp14:sizeRelH relativeFrom="margin">
+                  <wp14:pctWidth>0</wp14:pctWidth>
+                </wp14:sizeRelH>
+                <wp14:sizeRelV relativeFrom="margin">
+                  <wp14:pctHeight>0</wp14:pctHeight>
+                </wp14:sizeRelV>
+              </wp:anchor>
+            </w:drawing>
+          </mc:Choice>
+          <mc:Fallback>
+            <w:pict>
+              <v:line w14:anchorId="2F87A74C" id="Conexão reta 2" o:spid="_x0000_s1026" style="position:absolute;z-index:251678720;visibility:visible;mso-wrap-style:square;mso-width-percent:0;mso-height-percent:0;mso-wrap-distance-left:9pt;mso-wrap-distance-top:0;mso-wrap-distance-right:9pt;mso-wrap-distance-bottom:0;mso-position-horizontal:absolute;mso-position-horizontal-relative:text;mso-position-vertical:absolute;mso-position-vertical-relative:text;mso-width-percent:0;mso-height-percent:0;mso-width-relative:margin;mso-height-relative:margin" from="37.95pt,.75pt" to="41.55pt,90.75pt" o:gfxdata="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" strokecolor="black [3200]" strokeweight="1pt">
+                <v:stroke joinstyle="miter"/>
+              </v:line>
+            </w:pict>
+          </mc:Fallback>
+        </mc:AlternateContent>
+      </w:r>
+      <w:r>
+        <w:rPr>
+          <w:noProof/>
+        </w:rPr>
+        <mc:AlternateContent>
+          <mc:Choice Requires="wps">
+            <w:drawing>
+              <wp:anchor distT="45720" distB="45720" distL="114300" distR="114300" simplePos="0" relativeHeight="251676672" behindDoc="0" locked="0" layoutInCell="1" allowOverlap="1" wp14:anchorId="50FD1734" wp14:editId="3B7F5732">
+                <wp:simplePos x="0" y="0"/>
+                <wp:positionH relativeFrom="column">
+                  <wp:posOffset>1221105</wp:posOffset>
+                </wp:positionH>
+                <wp:positionV relativeFrom="paragraph">
+                  <wp:posOffset>184785</wp:posOffset>
+                </wp:positionV>
+                <wp:extent cx="693420" cy="251460"/>
+                <wp:effectExtent l="0" t="0" r="0" b="0"/>
+                <wp:wrapSquare wrapText="bothSides"/>
+                <wp:docPr id="11" name="Caixa de Texto 2"/>
+                <wp:cNvGraphicFramePr>
+                  <a:graphicFrameLocks xmlns:a="http://schemas.openxmlformats.org/drawingml/2006/main"/>
+                </wp:cNvGraphicFramePr>
+                <a:graphic xmlns:a="http://schemas.openxmlformats.org/drawingml/2006/main">
+                  <a:graphicData uri="http://schemas.microsoft.com/office/word/2010/wordprocessingShape">
+                    <wps:wsp>
+                      <wps:cNvSpPr txBox="1">
+                        <a:spLocks noChangeArrowheads="1"/>
+                      </wps:cNvSpPr>
+                      <wps:spPr bwMode="auto">
+                        <a:xfrm>
+                          <a:off x="0" y="0"/>
+                          <a:ext cx="693420" cy="251460"/>
+                        </a:xfrm>
+                        <a:prstGeom prst="rect">
+                          <a:avLst/>
+                        </a:prstGeom>
+                        <a:solidFill>
+                          <a:srgbClr val="FFFFFF"/>
+                        </a:solidFill>
+                        <a:ln w="9525">
+                          <a:noFill/>
+                          <a:miter lim="800000"/>
+                          <a:headEnd/>
+                          <a:tailEnd/>
+                        </a:ln>
+                      </wps:spPr>
+                      <wps:txbx>
+                        <w:txbxContent>
+                          <w:p>
+                            <w:r>
+                              <w:t>Herdam</w:t>
+                            </w:r>
+                          </w:p>
+                        </w:txbxContent>
+                      </wps:txbx>
+                      <wps:bodyPr rot="0" vert="horz" wrap="square" lIns="91440" tIns="45720" rIns="91440" bIns="45720" anchor="t" anchorCtr="0">
+                        <a:noAutofit/>
+                      </wps:bodyPr>
+                    </wps:wsp>
+                  </a:graphicData>
+                </a:graphic>
+                <wp14:sizeRelH relativeFrom="margin">
+                  <wp14:pctWidth>0</wp14:pctWidth>
+                </wp14:sizeRelH>
+                <wp14:sizeRelV relativeFrom="margin">
+                  <wp14:pctHeight>0</wp14:pctHeight>
+                </wp14:sizeRelV>
+              </wp:anchor>
+            </w:drawing>
+          </mc:Choice>
+          <mc:Fallback>
+            <w:pict>
+              <v:shape w14:anchorId="50FD1734" id="_x0000_s1031" type="#_x0000_t202" style="position:absolute;left:0;text-align:left;margin-left:96.15pt;margin-top:14.55pt;width:54.6pt;height:19.8pt;z-index:251676672;visibility:visible;mso-wrap-style:square;mso-width-percent:0;mso-height-percent:0;mso-wrap-distance-left:9pt;mso-wrap-distance-top:3.6pt;mso-wrap-distance-right:9pt;mso-wrap-distance-bottom:3.6pt;mso-position-horizontal:absolute;mso-position-horizontal-relative:text;mso-position-vertical:absolute;mso-position-vertical-relative:text;mso-width-percent:0;mso-height-percent:0;mso-width-relative:margin;mso-height-relative:margin;v-text-anchor:top" o:gfxdata="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" stroked="f">
+                <v:textbox>
+                  <w:txbxContent>
+                    <w:p>
+                      <w:r>
+                        <w:t>Herdam</w:t>
+                      </w:r>
+                    </w:p>
+                  </w:txbxContent>
+                </v:textbox>
+                <w10:wrap type="square"/>
+              </v:shape>
+            </w:pict>
+          </mc:Fallback>
+        </mc:AlternateContent>
+      </w:r>
+      <w:r>
+        <w:rPr>
+          <w:noProof/>
+        </w:rPr>
+        <mc:AlternateContent>
+          <mc:Choice Requires="wps">
+            <w:drawing>
+              <wp:anchor distT="45720" distB="45720" distL="114300" distR="114300" simplePos="0" relativeHeight="251674624" behindDoc="0" locked="0" layoutInCell="1" allowOverlap="1" wp14:anchorId="1CAAB206" wp14:editId="7CC1E0E0">
+                <wp:simplePos x="0" y="0"/>
+                <wp:positionH relativeFrom="column">
+                  <wp:posOffset>3209925</wp:posOffset>
+                </wp:positionH>
+                <wp:positionV relativeFrom="paragraph">
+                  <wp:posOffset>62865</wp:posOffset>
+                </wp:positionV>
+                <wp:extent cx="693420" cy="251460"/>
+                <wp:effectExtent l="0" t="0" r="0" b="0"/>
+                <wp:wrapSquare wrapText="bothSides"/>
+                <wp:docPr id="10" name="Caixa de Texto 2"/>
+                <wp:cNvGraphicFramePr>
+                  <a:graphicFrameLocks xmlns:a="http://schemas.openxmlformats.org/drawingml/2006/main"/>
+                </wp:cNvGraphicFramePr>
+                <a:graphic xmlns:a="http://schemas.openxmlformats.org/drawingml/2006/main">
+                  <a:graphicData uri="http://schemas.microsoft.com/office/word/2010/wordprocessingShape">
+                    <wps:wsp>
+                      <wps:cNvSpPr txBox="1">
+                        <a:spLocks noChangeArrowheads="1"/>
+                      </wps:cNvSpPr>
+                      <wps:spPr bwMode="auto">
+                        <a:xfrm>
+                          <a:off x="0" y="0"/>
+                          <a:ext cx="693420" cy="251460"/>
+                        </a:xfrm>
+                        <a:prstGeom prst="rect">
+                          <a:avLst/>
+                        </a:prstGeom>
+                        <a:solidFill>
+                          <a:srgbClr val="FFFFFF"/>
+                        </a:solidFill>
+                        <a:ln w="9525">
+                          <a:noFill/>
+                          <a:miter lim="800000"/>
+                          <a:headEnd/>
+                          <a:tailEnd/>
+                        </a:ln>
+                      </wps:spPr>
+                      <wps:txbx>
+                        <w:txbxContent>
+                          <w:p>
+                            <w:r>
+                              <w:t>Herdam</w:t>
+                            </w:r>
+                          </w:p>
+                        </w:txbxContent>
+                      </wps:txbx>
+                      <wps:bodyPr rot="0" vert="horz" wrap="square" lIns="91440" tIns="45720" rIns="91440" bIns="45720" anchor="t" anchorCtr="0">
+                        <a:noAutofit/>
+                      </wps:bodyPr>
+                    </wps:wsp>
+                  </a:graphicData>
+                </a:graphic>
+                <wp14:sizeRelH relativeFrom="margin">
+                  <wp14:pctWidth>0</wp14:pctWidth>
+                </wp14:sizeRelH>
+                <wp14:sizeRelV relativeFrom="margin">
+                  <wp14:pctHeight>0</wp14:pctHeight>
+                </wp14:sizeRelV>
+              </wp:anchor>
+            </w:drawing>
+          </mc:Choice>
+          <mc:Fallback>
+            <w:pict>
+              <v:shape w14:anchorId="1CAAB206" id="_x0000_s1032" type="#_x0000_t202" style="position:absolute;left:0;text-align:left;margin-left:252.75pt;margin-top:4.95pt;width:54.6pt;height:19.8pt;z-index:251674624;visibility:visible;mso-wrap-style:square;mso-width-percent:0;mso-height-percent:0;mso-wrap-distance-left:9pt;mso-wrap-distance-top:3.6pt;mso-wrap-distance-right:9pt;mso-wrap-distance-bottom:3.6pt;mso-position-horizontal:absolute;mso-position-horizontal-relative:text;mso-position-vertical:absolute;mso-position-vertical-relative:text;mso-width-percent:0;mso-height-percent:0;mso-width-relative:margin;mso-height-relative:margin;v-text-anchor:top" o:gfxdata="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" stroked="f">
+                <v:textbox>
+                  <w:txbxContent>
+                    <w:p>
+                      <w:r>
+                        <w:t>Herdam</w:t>
+                      </w:r>
+                    </w:p>
+                  </w:txbxContent>
+                </v:textbox>
+                <w10:wrap type="square"/>
+              </v:shape>
+            </w:pict>
+          </mc:Fallback>
+        </mc:AlternateContent>
+      </w:r>
+      <w:r>
+        <w:rPr>
+          <w:noProof/>
           <w:sz w:val="32"/>
           <w:szCs w:val="32"/>
           <w:lang w:val="en-GB"/>
         </w:rPr>
-      </w:pPr>
-    </w:p>
-    <w:p>
-      <w:pPr>
-        <w:pStyle w:val="PargrafodaLista"/>
-        <w:rPr>
+        <mc:AlternateContent>
+          <mc:Choice Requires="wps">
+            <w:drawing>
+              <wp:anchor distT="0" distB="0" distL="114300" distR="114300" simplePos="0" relativeHeight="251668480" behindDoc="0" locked="0" layoutInCell="1" allowOverlap="1" wp14:anchorId="5B357C0B" wp14:editId="748617F7">
+                <wp:simplePos x="0" y="0"/>
+                <wp:positionH relativeFrom="column">
+                  <wp:posOffset>1929765</wp:posOffset>
+                </wp:positionH>
+                <wp:positionV relativeFrom="paragraph">
+                  <wp:posOffset>70485</wp:posOffset>
+                </wp:positionV>
+                <wp:extent cx="83820" cy="449580"/>
+                <wp:effectExtent l="0" t="0" r="30480" b="26670"/>
+                <wp:wrapNone/>
+                <wp:docPr id="8" name="Conexão reta 8"/>
+                <wp:cNvGraphicFramePr/>
+                <a:graphic xmlns:a="http://schemas.openxmlformats.org/drawingml/2006/main">
+                  <a:graphicData uri="http://schemas.microsoft.com/office/word/2010/wordprocessingShape">
+                    <wps:wsp>
+                      <wps:cNvCnPr/>
+                      <wps:spPr>
+                        <a:xfrm>
+                          <a:off x="0" y="0"/>
+                          <a:ext cx="83820" cy="449580"/>
+                        </a:xfrm>
+                        <a:prstGeom prst="line">
+                          <a:avLst/>
+                        </a:prstGeom>
+                      </wps:spPr>
+                      <wps:style>
+                        <a:lnRef idx="2">
+                          <a:schemeClr val="dk1"/>
+                        </a:lnRef>
+                        <a:fillRef idx="0">
+                          <a:schemeClr val="dk1"/>
+                        </a:fillRef>
+                        <a:effectRef idx="1">
+                          <a:schemeClr val="dk1"/>
+                        </a:effectRef>
+                        <a:fontRef idx="minor">
+                          <a:schemeClr val="tx1"/>
+                        </a:fontRef>
+                      </wps:style>
+                      <wps:bodyPr/>
+                    </wps:wsp>
+                  </a:graphicData>
+                </a:graphic>
+              </wp:anchor>
+            </w:drawing>
+          </mc:Choice>
+          <mc:Fallback>
+            <w:pict>
+              <v:line w14:anchorId="5B540D9A" id="Conexão reta 8" o:spid="_x0000_s1026" style="position:absolute;z-index:251668480;visibility:visible;mso-wrap-style:square;mso-wrap-distance-left:9pt;mso-wrap-distance-top:0;mso-wrap-distance-right:9pt;mso-wrap-distance-bottom:0;mso-position-horizontal:absolute;mso-position-horizontal-relative:text;mso-position-vertical:absolute;mso-position-vertical-relative:text" from="151.95pt,5.55pt" to="158.55pt,40.95pt" o:gfxdata="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" strokecolor="black [3200]" strokeweight="1pt">
+                <v:stroke joinstyle="miter"/>
+              </v:line>
+            </w:pict>
+          </mc:Fallback>
+        </mc:AlternateContent>
+      </w:r>
+      <w:r>
+        <w:rPr>
+          <w:noProof/>
           <w:sz w:val="32"/>
           <w:szCs w:val="32"/>
           <w:lang w:val="en-GB"/>
         </w:rPr>
+        <mc:AlternateContent>
+          <mc:Choice Requires="wps">
+            <w:drawing>
+              <wp:anchor distT="0" distB="0" distL="114300" distR="114300" simplePos="0" relativeHeight="251665408" behindDoc="0" locked="0" layoutInCell="1" allowOverlap="1" wp14:anchorId="6FDBCC0D" wp14:editId="2190763D">
+                <wp:simplePos x="0" y="0"/>
+                <wp:positionH relativeFrom="column">
+                  <wp:posOffset>4924425</wp:posOffset>
+                </wp:positionH>
+                <wp:positionV relativeFrom="paragraph">
+                  <wp:posOffset>9525</wp:posOffset>
+                </wp:positionV>
+                <wp:extent cx="106680" cy="1112520"/>
+                <wp:effectExtent l="0" t="0" r="26670" b="30480"/>
+                <wp:wrapNone/>
+                <wp:docPr id="6" name="Conexão reta 6"/>
+                <wp:cNvGraphicFramePr/>
+                <a:graphic xmlns:a="http://schemas.openxmlformats.org/drawingml/2006/main">
+                  <a:graphicData uri="http://schemas.microsoft.com/office/word/2010/wordprocessingShape">
+                    <wps:wsp>
+                      <wps:cNvCnPr/>
+                      <wps:spPr>
+                        <a:xfrm flipH="1">
+                          <a:off x="0" y="0"/>
+                          <a:ext cx="106680" cy="1112520"/>
+                        </a:xfrm>
+                        <a:prstGeom prst="line">
+                          <a:avLst/>
+                        </a:prstGeom>
+                      </wps:spPr>
+                      <wps:style>
+                        <a:lnRef idx="2">
+                          <a:schemeClr val="dk1"/>
+                        </a:lnRef>
+                        <a:fillRef idx="0">
+                          <a:schemeClr val="dk1"/>
+                        </a:fillRef>
+                        <a:effectRef idx="1">
+                          <a:schemeClr val="dk1"/>
+                        </a:effectRef>
+                        <a:fontRef idx="minor">
+                          <a:schemeClr val="tx1"/>
+                        </a:fontRef>
+                      </wps:style>
+                      <wps:bodyPr/>
+                    </wps:wsp>
+                  </a:graphicData>
+                </a:graphic>
+                <wp14:sizeRelH relativeFrom="margin">
+                  <wp14:pctWidth>0</wp14:pctWidth>
+                </wp14:sizeRelH>
+                <wp14:sizeRelV relativeFrom="margin">
+                  <wp14:pctHeight>0</wp14:pctHeight>
+                </wp14:sizeRelV>
+              </wp:anchor>
+            </w:drawing>
+          </mc:Choice>
+          <mc:Fallback>
+            <w:pict>
+              <v:line w14:anchorId="26DC20DE" id="Conexão reta 6" o:spid="_x0000_s1026" style="position:absolute;flip:x;z-index:251665408;visibility:visible;mso-wrap-style:square;mso-width-percent:0;mso-height-percent:0;mso-wrap-distance-left:9pt;mso-wrap-distance-top:0;mso-wrap-distance-right:9pt;mso-wrap-distance-bottom:0;mso-position-horizontal:absolute;mso-position-horizontal-relative:text;mso-position-vertical:absolute;mso-position-vertical-relative:text;mso-width-percent:0;mso-height-percent:0;mso-width-relative:margin;mso-height-relative:margin" from="387.75pt,.75pt" to="396.15pt,88.35pt" o:gfxdata="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" strokecolor="black [3200]" strokeweight="1pt">
+                <v:stroke joinstyle="miter"/>
+              </v:line>
+            </w:pict>
+          </mc:Fallback>
+        </mc:AlternateContent>
+      </w:r>
+    </w:p>
+    <w:p>
+      <w:pPr>
+        <w:rPr>
+          <w:lang w:val="en-GB"/>
+        </w:rPr>
       </w:pPr>
     </w:p>
     <w:p>
@@ -3916,11 +5507,816 @@
           <w:lang w:val="en-GB"/>
         </w:rPr>
       </w:pPr>
+      <w:r>
+        <w:rPr>
+          <w:noProof/>
+        </w:rPr>
+        <mc:AlternateContent>
+          <mc:Choice Requires="wps">
+            <w:drawing>
+              <wp:anchor distT="45720" distB="45720" distL="114300" distR="114300" simplePos="0" relativeHeight="251672576" behindDoc="0" locked="0" layoutInCell="1" allowOverlap="1" wp14:anchorId="32AC6563" wp14:editId="2AA0E2D7">
+                <wp:simplePos x="0" y="0"/>
+                <wp:positionH relativeFrom="column">
+                  <wp:posOffset>3910965</wp:posOffset>
+                </wp:positionH>
+                <wp:positionV relativeFrom="paragraph">
+                  <wp:posOffset>8890</wp:posOffset>
+                </wp:positionV>
+                <wp:extent cx="693420" cy="251460"/>
+                <wp:effectExtent l="0" t="0" r="0" b="0"/>
+                <wp:wrapSquare wrapText="bothSides"/>
+                <wp:docPr id="9" name="Caixa de Texto 2"/>
+                <wp:cNvGraphicFramePr>
+                  <a:graphicFrameLocks xmlns:a="http://schemas.openxmlformats.org/drawingml/2006/main"/>
+                </wp:cNvGraphicFramePr>
+                <a:graphic xmlns:a="http://schemas.openxmlformats.org/drawingml/2006/main">
+                  <a:graphicData uri="http://schemas.microsoft.com/office/word/2010/wordprocessingShape">
+                    <wps:wsp>
+                      <wps:cNvSpPr txBox="1">
+                        <a:spLocks noChangeArrowheads="1"/>
+                      </wps:cNvSpPr>
+                      <wps:spPr bwMode="auto">
+                        <a:xfrm>
+                          <a:off x="0" y="0"/>
+                          <a:ext cx="693420" cy="251460"/>
+                        </a:xfrm>
+                        <a:prstGeom prst="rect">
+                          <a:avLst/>
+                        </a:prstGeom>
+                        <a:solidFill>
+                          <a:srgbClr val="FFFFFF"/>
+                        </a:solidFill>
+                        <a:ln w="9525">
+                          <a:noFill/>
+                          <a:miter lim="800000"/>
+                          <a:headEnd/>
+                          <a:tailEnd/>
+                        </a:ln>
+                      </wps:spPr>
+                      <wps:txbx>
+                        <w:txbxContent>
+                          <w:p>
+                            <w:r>
+                              <w:t>Herdam</w:t>
+                            </w:r>
+                          </w:p>
+                        </w:txbxContent>
+                      </wps:txbx>
+                      <wps:bodyPr rot="0" vert="horz" wrap="square" lIns="91440" tIns="45720" rIns="91440" bIns="45720" anchor="t" anchorCtr="0">
+                        <a:noAutofit/>
+                      </wps:bodyPr>
+                    </wps:wsp>
+                  </a:graphicData>
+                </a:graphic>
+                <wp14:sizeRelH relativeFrom="margin">
+                  <wp14:pctWidth>0</wp14:pctWidth>
+                </wp14:sizeRelH>
+                <wp14:sizeRelV relativeFrom="margin">
+                  <wp14:pctHeight>0</wp14:pctHeight>
+                </wp14:sizeRelV>
+              </wp:anchor>
+            </w:drawing>
+          </mc:Choice>
+          <mc:Fallback>
+            <w:pict>
+              <v:shape w14:anchorId="32AC6563" id="_x0000_s1033" type="#_x0000_t202" style="position:absolute;left:0;text-align:left;margin-left:307.95pt;margin-top:.7pt;width:54.6pt;height:19.8pt;z-index:251672576;visibility:visible;mso-wrap-style:square;mso-width-percent:0;mso-height-percent:0;mso-wrap-distance-left:9pt;mso-wrap-distance-top:3.6pt;mso-wrap-distance-right:9pt;mso-wrap-distance-bottom:3.6pt;mso-position-horizontal:absolute;mso-position-horizontal-relative:text;mso-position-vertical:absolute;mso-position-vertical-relative:text;mso-width-percent:0;mso-height-percent:0;mso-width-relative:margin;mso-height-relative:margin;v-text-anchor:top" o:gfxdata="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" stroked="f">
+                <v:textbox>
+                  <w:txbxContent>
+                    <w:p>
+                      <w:r>
+                        <w:t>Herdam</w:t>
+                      </w:r>
+                    </w:p>
+                  </w:txbxContent>
+                </v:textbox>
+                <w10:wrap type="square"/>
+              </v:shape>
+            </w:pict>
+          </mc:Fallback>
+        </mc:AlternateContent>
+      </w:r>
+      <w:r>
+        <w:rPr>
+          <w:noProof/>
+        </w:rPr>
+        <mc:AlternateContent>
+          <mc:Choice Requires="wps">
+            <w:drawing>
+              <wp:anchor distT="45720" distB="45720" distL="114300" distR="114300" simplePos="0" relativeHeight="251670528" behindDoc="0" locked="0" layoutInCell="1" allowOverlap="1" wp14:anchorId="26C47324" wp14:editId="39136AE5">
+                <wp:simplePos x="0" y="0"/>
+                <wp:positionH relativeFrom="column">
+                  <wp:posOffset>748665</wp:posOffset>
+                </wp:positionH>
+                <wp:positionV relativeFrom="paragraph">
+                  <wp:posOffset>8890</wp:posOffset>
+                </wp:positionV>
+                <wp:extent cx="693420" cy="251460"/>
+                <wp:effectExtent l="0" t="0" r="0" b="0"/>
+                <wp:wrapSquare wrapText="bothSides"/>
+                <wp:docPr id="217" name="Caixa de Texto 2"/>
+                <wp:cNvGraphicFramePr>
+                  <a:graphicFrameLocks xmlns:a="http://schemas.openxmlformats.org/drawingml/2006/main"/>
+                </wp:cNvGraphicFramePr>
+                <a:graphic xmlns:a="http://schemas.openxmlformats.org/drawingml/2006/main">
+                  <a:graphicData uri="http://schemas.microsoft.com/office/word/2010/wordprocessingShape">
+                    <wps:wsp>
+                      <wps:cNvSpPr txBox="1">
+                        <a:spLocks noChangeArrowheads="1"/>
+                      </wps:cNvSpPr>
+                      <wps:spPr bwMode="auto">
+                        <a:xfrm>
+                          <a:off x="0" y="0"/>
+                          <a:ext cx="693420" cy="251460"/>
+                        </a:xfrm>
+                        <a:prstGeom prst="rect">
+                          <a:avLst/>
+                        </a:prstGeom>
+                        <a:solidFill>
+                          <a:srgbClr val="FFFFFF"/>
+                        </a:solidFill>
+                        <a:ln w="9525">
+                          <a:noFill/>
+                          <a:miter lim="800000"/>
+                          <a:headEnd/>
+                          <a:tailEnd/>
+                        </a:ln>
+                      </wps:spPr>
+                      <wps:txbx>
+                        <w:txbxContent>
+                          <w:p>
+                            <w:r>
+                              <w:t>Herdam</w:t>
+                            </w:r>
+                          </w:p>
+                        </w:txbxContent>
+                      </wps:txbx>
+                      <wps:bodyPr rot="0" vert="horz" wrap="square" lIns="91440" tIns="45720" rIns="91440" bIns="45720" anchor="t" anchorCtr="0">
+                        <a:noAutofit/>
+                      </wps:bodyPr>
+                    </wps:wsp>
+                  </a:graphicData>
+                </a:graphic>
+                <wp14:sizeRelH relativeFrom="margin">
+                  <wp14:pctWidth>0</wp14:pctWidth>
+                </wp14:sizeRelH>
+                <wp14:sizeRelV relativeFrom="margin">
+                  <wp14:pctHeight>0</wp14:pctHeight>
+                </wp14:sizeRelV>
+              </wp:anchor>
+            </w:drawing>
+          </mc:Choice>
+          <mc:Fallback>
+            <w:pict>
+              <v:shape w14:anchorId="26C47324" id="_x0000_s1034" type="#_x0000_t202" style="position:absolute;left:0;text-align:left;margin-left:58.95pt;margin-top:.7pt;width:54.6pt;height:19.8pt;z-index:251670528;visibility:visible;mso-wrap-style:square;mso-width-percent:0;mso-height-percent:0;mso-wrap-distance-left:9pt;mso-wrap-distance-top:3.6pt;mso-wrap-distance-right:9pt;mso-wrap-distance-bottom:3.6pt;mso-position-horizontal:absolute;mso-position-horizontal-relative:text;mso-position-vertical:absolute;mso-position-vertical-relative:text;mso-width-percent:0;mso-height-percent:0;mso-width-relative:margin;mso-height-relative:margin;v-text-anchor:top" o:gfxdata="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" stroked="f">
+                <v:textbox>
+                  <w:txbxContent>
+                    <w:p>
+                      <w:r>
+                        <w:t>Herdam</w:t>
+                      </w:r>
+                    </w:p>
+                  </w:txbxContent>
+                </v:textbox>
+                <w10:wrap type="square"/>
+              </v:shape>
+            </w:pict>
+          </mc:Fallback>
+        </mc:AlternateContent>
+      </w:r>
+    </w:p>
+    <w:p>
+      <w:pPr>
+        <w:pStyle w:val="PargrafodaLista"/>
+        <w:rPr>
+          <w:sz w:val="32"/>
+          <w:szCs w:val="32"/>
+          <w:lang w:val="en-GB"/>
+        </w:rPr>
+      </w:pPr>
+      <w:r>
+        <w:rPr>
+          <w:noProof/>
+          <w:sz w:val="32"/>
+          <w:szCs w:val="32"/>
+          <w:lang w:val="en-GB"/>
+        </w:rPr>
+        <mc:AlternateContent>
+          <mc:Choice Requires="wps">
+            <w:drawing>
+              <wp:anchor distT="0" distB="0" distL="114300" distR="114300" simplePos="0" relativeHeight="251663360" behindDoc="0" locked="0" layoutInCell="1" allowOverlap="1" wp14:anchorId="2AD8A062" wp14:editId="455CA6C3">
+                <wp:simplePos x="0" y="0"/>
+                <wp:positionH relativeFrom="column">
+                  <wp:posOffset>3560445</wp:posOffset>
+                </wp:positionH>
+                <wp:positionV relativeFrom="paragraph">
+                  <wp:posOffset>7620</wp:posOffset>
+                </wp:positionV>
+                <wp:extent cx="1318260" cy="7620"/>
+                <wp:effectExtent l="0" t="0" r="34290" b="30480"/>
+                <wp:wrapNone/>
+                <wp:docPr id="4" name="Conexão reta 4"/>
+                <wp:cNvGraphicFramePr/>
+                <a:graphic xmlns:a="http://schemas.openxmlformats.org/drawingml/2006/main">
+                  <a:graphicData uri="http://schemas.microsoft.com/office/word/2010/wordprocessingShape">
+                    <wps:wsp>
+                      <wps:cNvCnPr/>
+                      <wps:spPr>
+                        <a:xfrm flipV="1">
+                          <a:off x="0" y="0"/>
+                          <a:ext cx="1318260" cy="7620"/>
+                        </a:xfrm>
+                        <a:prstGeom prst="line">
+                          <a:avLst/>
+                        </a:prstGeom>
+                      </wps:spPr>
+                      <wps:style>
+                        <a:lnRef idx="2">
+                          <a:schemeClr val="dk1"/>
+                        </a:lnRef>
+                        <a:fillRef idx="0">
+                          <a:schemeClr val="dk1"/>
+                        </a:fillRef>
+                        <a:effectRef idx="1">
+                          <a:schemeClr val="dk1"/>
+                        </a:effectRef>
+                        <a:fontRef idx="minor">
+                          <a:schemeClr val="tx1"/>
+                        </a:fontRef>
+                      </wps:style>
+                      <wps:bodyPr/>
+                    </wps:wsp>
+                  </a:graphicData>
+                </a:graphic>
+              </wp:anchor>
+            </w:drawing>
+          </mc:Choice>
+          <mc:Fallback>
+            <w:pict>
+              <v:line w14:anchorId="7DC2D886" id="Conexão reta 4" o:spid="_x0000_s1026" style="position:absolute;flip:y;z-index:251663360;visibility:visible;mso-wrap-style:square;mso-wrap-distance-left:9pt;mso-wrap-distance-top:0;mso-wrap-distance-right:9pt;mso-wrap-distance-bottom:0;mso-position-horizontal:absolute;mso-position-horizontal-relative:text;mso-position-vertical:absolute;mso-position-vertical-relative:text" from="280.35pt,.6pt" to="384.15pt,1.2pt" o:gfxdata="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" strokecolor="black [3200]" strokeweight="1pt">
+                <v:stroke joinstyle="miter"/>
+              </v:line>
+            </w:pict>
+          </mc:Fallback>
+        </mc:AlternateContent>
+      </w:r>
+      <w:r>
+        <w:rPr>
+          <w:noProof/>
+          <w:sz w:val="32"/>
+          <w:szCs w:val="32"/>
+          <w:lang w:val="en-GB"/>
+        </w:rPr>
+        <mc:AlternateContent>
+          <mc:Choice Requires="wps">
+            <w:drawing>
+              <wp:anchor distT="0" distB="0" distL="114300" distR="114300" simplePos="0" relativeHeight="251661312" behindDoc="0" locked="0" layoutInCell="1" allowOverlap="1" wp14:anchorId="285BE7D9" wp14:editId="3A4AF2E0">
+                <wp:simplePos x="0" y="0"/>
+                <wp:positionH relativeFrom="column">
+                  <wp:posOffset>535305</wp:posOffset>
+                </wp:positionH>
+                <wp:positionV relativeFrom="paragraph">
+                  <wp:posOffset>22860</wp:posOffset>
+                </wp:positionV>
+                <wp:extent cx="1318260" cy="7620"/>
+                <wp:effectExtent l="0" t="0" r="34290" b="30480"/>
+                <wp:wrapNone/>
+                <wp:docPr id="3" name="Conexão reta 3"/>
+                <wp:cNvGraphicFramePr/>
+                <a:graphic xmlns:a="http://schemas.openxmlformats.org/drawingml/2006/main">
+                  <a:graphicData uri="http://schemas.microsoft.com/office/word/2010/wordprocessingShape">
+                    <wps:wsp>
+                      <wps:cNvCnPr/>
+                      <wps:spPr>
+                        <a:xfrm flipV="1">
+                          <a:off x="0" y="0"/>
+                          <a:ext cx="1318260" cy="7620"/>
+                        </a:xfrm>
+                        <a:prstGeom prst="line">
+                          <a:avLst/>
+                        </a:prstGeom>
+                      </wps:spPr>
+                      <wps:style>
+                        <a:lnRef idx="2">
+                          <a:schemeClr val="dk1"/>
+                        </a:lnRef>
+                        <a:fillRef idx="0">
+                          <a:schemeClr val="dk1"/>
+                        </a:fillRef>
+                        <a:effectRef idx="1">
+                          <a:schemeClr val="dk1"/>
+                        </a:effectRef>
+                        <a:fontRef idx="minor">
+                          <a:schemeClr val="tx1"/>
+                        </a:fontRef>
+                      </wps:style>
+                      <wps:bodyPr/>
+                    </wps:wsp>
+                  </a:graphicData>
+                </a:graphic>
+              </wp:anchor>
+            </w:drawing>
+          </mc:Choice>
+          <mc:Fallback>
+            <w:pict>
+              <v:line w14:anchorId="29E1275F" id="Conexão reta 3" o:spid="_x0000_s1026" style="position:absolute;flip:y;z-index:251661312;visibility:visible;mso-wrap-style:square;mso-wrap-distance-left:9pt;mso-wrap-distance-top:0;mso-wrap-distance-right:9pt;mso-wrap-distance-bottom:0;mso-position-horizontal:absolute;mso-position-horizontal-relative:text;mso-position-vertical:absolute;mso-position-vertical-relative:text" from="42.15pt,1.8pt" to="145.95pt,2.4pt" o:gfxdata="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" strokecolor="black [3200]" strokeweight="1pt">
+                <v:stroke joinstyle="miter"/>
+              </v:line>
+            </w:pict>
+          </mc:Fallback>
+        </mc:AlternateContent>
+      </w:r>
+    </w:p>
+    <w:p>
+      <w:pPr>
+        <w:pStyle w:val="PargrafodaLista"/>
+        <w:rPr>
+          <w:sz w:val="32"/>
+          <w:szCs w:val="32"/>
+          <w:lang w:val="en-GB"/>
+        </w:rPr>
+      </w:pPr>
+      <w:r>
+        <w:rPr>
+          <w:noProof/>
+          <w:sz w:val="32"/>
+          <w:szCs w:val="32"/>
+          <w:lang w:val="en-GB"/>
+        </w:rPr>
+        <mc:AlternateContent>
+          <mc:Choice Requires="wps">
+            <w:drawing>
+              <wp:anchor distT="0" distB="0" distL="114300" distR="114300" simplePos="0" relativeHeight="251704320" behindDoc="0" locked="0" layoutInCell="1" allowOverlap="1" wp14:anchorId="407448BA" wp14:editId="5E05DC77">
+                <wp:simplePos x="0" y="0"/>
+                <wp:positionH relativeFrom="column">
+                  <wp:posOffset>2867025</wp:posOffset>
+                </wp:positionH>
+                <wp:positionV relativeFrom="paragraph">
+                  <wp:posOffset>266065</wp:posOffset>
+                </wp:positionV>
+                <wp:extent cx="784860" cy="853440"/>
+                <wp:effectExtent l="0" t="0" r="34290" b="22860"/>
+                <wp:wrapNone/>
+                <wp:docPr id="26" name="Conexão reta 26"/>
+                <wp:cNvGraphicFramePr/>
+                <a:graphic xmlns:a="http://schemas.openxmlformats.org/drawingml/2006/main">
+                  <a:graphicData uri="http://schemas.microsoft.com/office/word/2010/wordprocessingShape">
+                    <wps:wsp>
+                      <wps:cNvCnPr/>
+                      <wps:spPr>
+                        <a:xfrm>
+                          <a:off x="0" y="0"/>
+                          <a:ext cx="784860" cy="853440"/>
+                        </a:xfrm>
+                        <a:prstGeom prst="line">
+                          <a:avLst/>
+                        </a:prstGeom>
+                      </wps:spPr>
+                      <wps:style>
+                        <a:lnRef idx="2">
+                          <a:schemeClr val="dk1"/>
+                        </a:lnRef>
+                        <a:fillRef idx="0">
+                          <a:schemeClr val="dk1"/>
+                        </a:fillRef>
+                        <a:effectRef idx="1">
+                          <a:schemeClr val="dk1"/>
+                        </a:effectRef>
+                        <a:fontRef idx="minor">
+                          <a:schemeClr val="tx1"/>
+                        </a:fontRef>
+                      </wps:style>
+                      <wps:bodyPr/>
+                    </wps:wsp>
+                  </a:graphicData>
+                </a:graphic>
+                <wp14:sizeRelH relativeFrom="margin">
+                  <wp14:pctWidth>0</wp14:pctWidth>
+                </wp14:sizeRelH>
+                <wp14:sizeRelV relativeFrom="margin">
+                  <wp14:pctHeight>0</wp14:pctHeight>
+                </wp14:sizeRelV>
+              </wp:anchor>
+            </w:drawing>
+          </mc:Choice>
+          <mc:Fallback>
+            <w:pict>
+              <v:line w14:anchorId="2E6FB6DF" id="Conexão reta 26" o:spid="_x0000_s1026" style="position:absolute;z-index:251704320;visibility:visible;mso-wrap-style:square;mso-width-percent:0;mso-height-percent:0;mso-wrap-distance-left:9pt;mso-wrap-distance-top:0;mso-wrap-distance-right:9pt;mso-wrap-distance-bottom:0;mso-position-horizontal:absolute;mso-position-horizontal-relative:text;mso-position-vertical:absolute;mso-position-vertical-relative:text;mso-width-percent:0;mso-height-percent:0;mso-width-relative:margin;mso-height-relative:margin" from="225.75pt,20.95pt" to="287.55pt,88.15pt" o:gfxdata="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" strokecolor="black [3200]" strokeweight="1pt">
+                <v:stroke joinstyle="miter"/>
+              </v:line>
+            </w:pict>
+          </mc:Fallback>
+        </mc:AlternateContent>
+      </w:r>
     </w:p>
     <w:tbl>
       <w:tblPr>
         <w:tblStyle w:val="TabelacomGrelha"/>
-        <w:tblpPr w:leftFromText="141" w:rightFromText="141" w:vertAnchor="page" w:horzAnchor="margin" w:tblpXSpec="center" w:tblpY="12817"/>
+        <w:tblpPr w:leftFromText="141" w:rightFromText="141" w:vertAnchor="text" w:horzAnchor="margin" w:tblpXSpec="center" w:tblpY="276"/>
+        <w:tblW w:w="0" w:type="auto"/>
+        <w:tblLook w:val="04A0" w:firstRow="1" w:lastRow="0" w:firstColumn="1" w:lastColumn="0" w:noHBand="0" w:noVBand="1"/>
+      </w:tblPr>
+      <w:tblGrid>
+        <w:gridCol w:w="3647"/>
+      </w:tblGrid>
+      <w:tr>
+        <w:trPr>
+          <w:trHeight w:val="259"/>
+        </w:trPr>
+        <w:tc>
+          <w:tcPr>
+            <w:tcW w:w="3647" w:type="dxa"/>
+          </w:tcPr>
+          <w:p>
+            <w:pPr>
+              <w:jc w:val="center"/>
+              <w:rPr>
+                <w:b/>
+                <w:bCs/>
+                <w:lang w:val="en-GB"/>
+              </w:rPr>
+            </w:pPr>
+            <w:r>
+              <w:rPr>
+                <w:b/>
+                <w:bCs/>
+                <w:lang w:val="en-GB"/>
+              </w:rPr>
+              <w:lastRenderedPageBreak/>
+              <w:t>Game</w:t>
+            </w:r>
+          </w:p>
+        </w:tc>
+      </w:tr>
+      <w:tr>
+        <w:trPr>
+          <w:trHeight w:val="1581"/>
+        </w:trPr>
+        <w:tc>
+          <w:tcPr>
+            <w:tcW w:w="3647" w:type="dxa"/>
+          </w:tcPr>
+          <w:p>
+            <w:pPr>
+              <w:jc w:val="center"/>
+              <w:rPr>
+                <w:lang w:val="en-GB"/>
+              </w:rPr>
+            </w:pPr>
+            <w:r>
+              <w:rPr>
+                <w:lang w:val="en-GB"/>
+              </w:rPr>
+              <w:t>-</w:t>
+            </w:r>
+            <w:proofErr w:type="spellStart"/>
+            <w:r>
+              <w:rPr>
+                <w:lang w:val="en-GB"/>
+              </w:rPr>
+              <w:t>dificultyLevel</w:t>
+            </w:r>
+            <w:proofErr w:type="spellEnd"/>
+            <w:r>
+              <w:rPr>
+                <w:lang w:val="en-GB"/>
+              </w:rPr>
+              <w:t xml:space="preserve">: </w:t>
+            </w:r>
+            <w:proofErr w:type="spellStart"/>
+            <w:r>
+              <w:rPr>
+                <w:lang w:val="en-GB"/>
+              </w:rPr>
+              <w:t>DificultyLevel</w:t>
+            </w:r>
+            <w:proofErr w:type="spellEnd"/>
+          </w:p>
+          <w:p>
+            <w:pPr>
+              <w:jc w:val="center"/>
+              <w:rPr>
+                <w:lang w:val="en-GB"/>
+              </w:rPr>
+            </w:pPr>
+            <w:r>
+              <w:rPr>
+                <w:lang w:val="en-GB"/>
+              </w:rPr>
+              <w:t>-</w:t>
+            </w:r>
+            <w:proofErr w:type="spellStart"/>
+            <w:r>
+              <w:rPr>
+                <w:lang w:val="en-GB"/>
+              </w:rPr>
+              <w:t>timeExpectancy</w:t>
+            </w:r>
+            <w:proofErr w:type="spellEnd"/>
+            <w:r>
+              <w:rPr>
+                <w:lang w:val="en-GB"/>
+              </w:rPr>
+              <w:t>: int</w:t>
+            </w:r>
+          </w:p>
+          <w:p>
+            <w:pPr>
+              <w:jc w:val="center"/>
+              <w:rPr>
+                <w:lang w:val="en-GB"/>
+              </w:rPr>
+            </w:pPr>
+            <w:r>
+              <w:rPr>
+                <w:lang w:val="en-GB"/>
+              </w:rPr>
+              <w:t>-</w:t>
+            </w:r>
+            <w:proofErr w:type="spellStart"/>
+            <w:r>
+              <w:rPr>
+                <w:lang w:val="en-GB"/>
+              </w:rPr>
+              <w:t>basePoints</w:t>
+            </w:r>
+            <w:proofErr w:type="spellEnd"/>
+            <w:r>
+              <w:rPr>
+                <w:lang w:val="en-GB"/>
+              </w:rPr>
+              <w:t>: int</w:t>
+            </w:r>
+          </w:p>
+          <w:p>
+            <w:pPr>
+              <w:jc w:val="center"/>
+              <w:rPr>
+                <w:lang w:val="en-GB"/>
+              </w:rPr>
+            </w:pPr>
+            <w:r>
+              <w:rPr>
+                <w:lang w:val="en-GB"/>
+              </w:rPr>
+              <w:t>-board: Board</w:t>
+            </w:r>
+          </w:p>
+          <w:p>
+            <w:pPr>
+              <w:jc w:val="center"/>
+              <w:rPr>
+                <w:lang w:val="en-GB"/>
+              </w:rPr>
+            </w:pPr>
+            <w:r>
+              <w:rPr>
+                <w:lang w:val="en-GB"/>
+              </w:rPr>
+              <w:t xml:space="preserve">-levels: </w:t>
+            </w:r>
+            <w:proofErr w:type="spellStart"/>
+            <w:r>
+              <w:rPr>
+                <w:lang w:val="en-GB"/>
+              </w:rPr>
+              <w:t>ArrayList</w:t>
+            </w:r>
+            <w:proofErr w:type="spellEnd"/>
+            <w:r>
+              <w:rPr>
+                <w:lang w:val="en-GB"/>
+              </w:rPr>
+              <w:t>&lt;</w:t>
+            </w:r>
+            <w:proofErr w:type="spellStart"/>
+            <w:r>
+              <w:rPr>
+                <w:lang w:val="en-GB"/>
+              </w:rPr>
+              <w:t>LevelInfo</w:t>
+            </w:r>
+            <w:proofErr w:type="spellEnd"/>
+            <w:r>
+              <w:rPr>
+                <w:lang w:val="en-GB"/>
+              </w:rPr>
+              <w:t>&gt;</w:t>
+            </w:r>
+          </w:p>
+          <w:p>
+            <w:pPr>
+              <w:jc w:val="center"/>
+              <w:rPr>
+                <w:lang w:val="en-GB"/>
+              </w:rPr>
+            </w:pPr>
+            <w:r>
+              <w:rPr>
+                <w:lang w:val="en-GB"/>
+              </w:rPr>
+              <w:t>-user: Player</w:t>
+            </w:r>
+          </w:p>
+        </w:tc>
+      </w:tr>
+      <w:tr>
+        <w:trPr>
+          <w:trHeight w:val="259"/>
+        </w:trPr>
+        <w:tc>
+          <w:tcPr>
+            <w:tcW w:w="3647" w:type="dxa"/>
+          </w:tcPr>
+          <w:p>
+            <w:pPr>
+              <w:rPr>
+                <w:lang w:val="en-GB"/>
+              </w:rPr>
+            </w:pPr>
+          </w:p>
+        </w:tc>
+      </w:tr>
+    </w:tbl>
+    <w:p>
+      <w:pPr>
+        <w:pStyle w:val="PargrafodaLista"/>
+        <w:rPr>
+          <w:sz w:val="32"/>
+          <w:szCs w:val="32"/>
+          <w:lang w:val="en-GB"/>
+        </w:rPr>
+      </w:pPr>
+      <w:r>
+        <w:rPr>
+          <w:noProof/>
+          <w:sz w:val="32"/>
+          <w:szCs w:val="32"/>
+          <w:lang w:val="en-GB"/>
+        </w:rPr>
+        <mc:AlternateContent>
+          <mc:Choice Requires="wps">
+            <w:drawing>
+              <wp:anchor distT="45720" distB="45720" distL="114300" distR="114300" simplePos="0" relativeHeight="251706368" behindDoc="1" locked="0" layoutInCell="1" allowOverlap="1" wp14:anchorId="3E4A7462" wp14:editId="185DB1F7">
+                <wp:simplePos x="0" y="0"/>
+                <wp:positionH relativeFrom="column">
+                  <wp:posOffset>4561205</wp:posOffset>
+                </wp:positionH>
+                <wp:positionV relativeFrom="paragraph">
+                  <wp:posOffset>-404495</wp:posOffset>
+                </wp:positionV>
+                <wp:extent cx="2360930" cy="1404620"/>
+                <wp:effectExtent l="0" t="0" r="0" b="0"/>
+                <wp:wrapNone/>
+                <wp:docPr id="27" name="Caixa de Texto 2"/>
+                <wp:cNvGraphicFramePr>
+                  <a:graphicFrameLocks xmlns:a="http://schemas.openxmlformats.org/drawingml/2006/main"/>
+                </wp:cNvGraphicFramePr>
+                <a:graphic xmlns:a="http://schemas.openxmlformats.org/drawingml/2006/main">
+                  <a:graphicData uri="http://schemas.microsoft.com/office/word/2010/wordprocessingShape">
+                    <wps:wsp>
+                      <wps:cNvSpPr txBox="1">
+                        <a:spLocks noChangeArrowheads="1"/>
+                      </wps:cNvSpPr>
+                      <wps:spPr bwMode="auto">
+                        <a:xfrm>
+                          <a:off x="0" y="0"/>
+                          <a:ext cx="2360930" cy="1404620"/>
+                        </a:xfrm>
+                        <a:prstGeom prst="rect">
+                          <a:avLst/>
+                        </a:prstGeom>
+                        <a:solidFill>
+                          <a:srgbClr val="FFFFFF"/>
+                        </a:solidFill>
+                        <a:ln w="9525">
+                          <a:noFill/>
+                          <a:miter lim="800000"/>
+                          <a:headEnd/>
+                          <a:tailEnd/>
+                        </a:ln>
+                      </wps:spPr>
+                      <wps:txbx>
+                        <w:txbxContent>
+                          <w:p>
+                            <w:r>
+                              <w:t>Lista de Tiles</w:t>
+                            </w:r>
+                          </w:p>
+                        </w:txbxContent>
+                      </wps:txbx>
+                      <wps:bodyPr rot="0" vert="horz" wrap="square" lIns="91440" tIns="45720" rIns="91440" bIns="45720" anchor="t" anchorCtr="0">
+                        <a:spAutoFit/>
+                      </wps:bodyPr>
+                    </wps:wsp>
+                  </a:graphicData>
+                </a:graphic>
+                <wp14:sizeRelH relativeFrom="margin">
+                  <wp14:pctWidth>40000</wp14:pctWidth>
+                </wp14:sizeRelH>
+                <wp14:sizeRelV relativeFrom="margin">
+                  <wp14:pctHeight>0</wp14:pctHeight>
+                </wp14:sizeRelV>
+              </wp:anchor>
+            </w:drawing>
+          </mc:Choice>
+          <mc:Fallback>
+            <w:pict>
+              <v:shape w14:anchorId="3E4A7462" id="_x0000_s1035" type="#_x0000_t202" style="position:absolute;left:0;text-align:left;margin-left:359.15pt;margin-top:-31.85pt;width:185.9pt;height:110.6pt;z-index:-251610112;visibility:visible;mso-wrap-style:square;mso-width-percent:400;mso-height-percent:0;mso-wrap-distance-left:9pt;mso-wrap-distance-top:3.6pt;mso-wrap-distance-right:9pt;mso-wrap-distance-bottom:3.6pt;mso-position-horizontal:absolute;mso-position-horizontal-relative:text;mso-position-vertical:absolute;mso-position-vertical-relative:text;mso-width-percent:400;mso-height-percent:0;mso-width-relative:margin;mso-height-relative:margin;v-text-anchor:top" o:gfxdata="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" stroked="f">
+                <v:textbox style="mso-fit-shape-to-text:t">
+                  <w:txbxContent>
+                    <w:p>
+                      <w:r>
+                        <w:t>Lista de Tiles</w:t>
+                      </w:r>
+                    </w:p>
+                  </w:txbxContent>
+                </v:textbox>
+              </v:shape>
+            </w:pict>
+          </mc:Fallback>
+        </mc:AlternateContent>
+      </w:r>
+      <w:r>
+        <w:rPr>
+          <w:noProof/>
+          <w:sz w:val="32"/>
+          <w:szCs w:val="32"/>
+          <w:lang w:val="en-GB"/>
+        </w:rPr>
+        <mc:AlternateContent>
+          <mc:Choice Requires="wps">
+            <w:drawing>
+              <wp:anchor distT="0" distB="0" distL="114300" distR="114300" simplePos="0" relativeHeight="251702272" behindDoc="0" locked="0" layoutInCell="1" allowOverlap="1" wp14:anchorId="546B817D" wp14:editId="1F24AF5B">
+                <wp:simplePos x="0" y="0"/>
+                <wp:positionH relativeFrom="column">
+                  <wp:posOffset>3728085</wp:posOffset>
+                </wp:positionH>
+                <wp:positionV relativeFrom="paragraph">
+                  <wp:posOffset>-808355</wp:posOffset>
+                </wp:positionV>
+                <wp:extent cx="1356360" cy="1546860"/>
+                <wp:effectExtent l="0" t="0" r="34290" b="34290"/>
+                <wp:wrapNone/>
+                <wp:docPr id="24" name="Conexão reta 24"/>
+                <wp:cNvGraphicFramePr/>
+                <a:graphic xmlns:a="http://schemas.openxmlformats.org/drawingml/2006/main">
+                  <a:graphicData uri="http://schemas.microsoft.com/office/word/2010/wordprocessingShape">
+                    <wps:wsp>
+                      <wps:cNvCnPr/>
+                      <wps:spPr>
+                        <a:xfrm flipH="1" flipV="1">
+                          <a:off x="0" y="0"/>
+                          <a:ext cx="1356360" cy="1546860"/>
+                        </a:xfrm>
+                        <a:prstGeom prst="line">
+                          <a:avLst/>
+                        </a:prstGeom>
+                      </wps:spPr>
+                      <wps:style>
+                        <a:lnRef idx="2">
+                          <a:schemeClr val="dk1"/>
+                        </a:lnRef>
+                        <a:fillRef idx="0">
+                          <a:schemeClr val="dk1"/>
+                        </a:fillRef>
+                        <a:effectRef idx="1">
+                          <a:schemeClr val="dk1"/>
+                        </a:effectRef>
+                        <a:fontRef idx="minor">
+                          <a:schemeClr val="tx1"/>
+                        </a:fontRef>
+                      </wps:style>
+                      <wps:bodyPr/>
+                    </wps:wsp>
+                  </a:graphicData>
+                </a:graphic>
+              </wp:anchor>
+            </w:drawing>
+          </mc:Choice>
+          <mc:Fallback>
+            <w:pict>
+              <v:line w14:anchorId="0790FD2D" id="Conexão reta 24" o:spid="_x0000_s1026" style="position:absolute;flip:x y;z-index:251702272;visibility:visible;mso-wrap-style:square;mso-wrap-distance-left:9pt;mso-wrap-distance-top:0;mso-wrap-distance-right:9pt;mso-wrap-distance-bottom:0;mso-position-horizontal:absolute;mso-position-horizontal-relative:text;mso-position-vertical:absolute;mso-position-vertical-relative:text" from="293.55pt,-63.65pt" to="400.35pt,58.15pt" o:gfxdata="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" strokecolor="black [3200]" strokeweight="1pt">
+                <v:stroke joinstyle="miter"/>
+              </v:line>
+            </w:pict>
+          </mc:Fallback>
+        </mc:AlternateContent>
+      </w:r>
+    </w:p>
+    <w:p>
+      <w:pPr>
+        <w:pStyle w:val="PargrafodaLista"/>
+        <w:rPr>
+          <w:sz w:val="32"/>
+          <w:szCs w:val="32"/>
+          <w:lang w:val="en-GB"/>
+        </w:rPr>
+      </w:pPr>
+    </w:p>
+    <w:tbl>
+      <w:tblPr>
+        <w:tblStyle w:val="TabelacomGrelha"/>
+        <w:tblpPr w:leftFromText="141" w:rightFromText="141" w:vertAnchor="page" w:horzAnchor="page" w:tblpX="8773" w:tblpY="2581"/>
         <w:tblW w:w="0" w:type="auto"/>
         <w:tblLook w:val="04A0" w:firstRow="1" w:lastRow="0" w:firstColumn="1" w:lastColumn="0" w:noHBand="0" w:noVBand="1"/>
       </w:tblPr>
@@ -3943,6 +6339,7 @@
                 <w:bCs/>
               </w:rPr>
             </w:pPr>
+            <w:proofErr w:type="spellStart"/>
             <w:r>
               <w:rPr>
                 <w:b/>
@@ -3950,6 +6347,7 @@
               </w:rPr>
               <w:t>Board</w:t>
             </w:r>
+            <w:proofErr w:type="spellEnd"/>
           </w:p>
         </w:tc>
       </w:tr>
@@ -3966,7 +6364,15 @@
               <w:jc w:val="center"/>
             </w:pPr>
             <w:r>
-              <w:t>-Tiles: List&lt;Tiles&gt;</w:t>
+              <w:t xml:space="preserve">-Tiles: </w:t>
+            </w:r>
+            <w:proofErr w:type="spellStart"/>
+            <w:r>
+              <w:t>List</w:t>
+            </w:r>
+            <w:proofErr w:type="spellEnd"/>
+            <w:r>
+              <w:t>&lt;Tiles&gt;</w:t>
             </w:r>
           </w:p>
         </w:tc>
@@ -3992,16 +6398,97 @@
           <w:lang w:val="en-GB"/>
         </w:rPr>
       </w:pPr>
-    </w:p>
-    <w:p>
-      <w:pPr>
-        <w:pStyle w:val="PargrafodaLista"/>
-        <w:rPr>
+      <w:r>
+        <w:rPr>
+          <w:noProof/>
           <w:sz w:val="32"/>
           <w:szCs w:val="32"/>
           <w:lang w:val="en-GB"/>
         </w:rPr>
-      </w:pPr>
+        <mc:AlternateContent>
+          <mc:Choice Requires="wps">
+            <w:drawing>
+              <wp:anchor distT="45720" distB="45720" distL="114300" distR="114300" simplePos="0" relativeHeight="251713536" behindDoc="0" locked="0" layoutInCell="1" allowOverlap="1" wp14:anchorId="0DA1216E" wp14:editId="5223404A">
+                <wp:simplePos x="0" y="0"/>
+                <wp:positionH relativeFrom="column">
+                  <wp:posOffset>-401955</wp:posOffset>
+                </wp:positionH>
+                <wp:positionV relativeFrom="paragraph">
+                  <wp:posOffset>276860</wp:posOffset>
+                </wp:positionV>
+                <wp:extent cx="1188720" cy="1404620"/>
+                <wp:effectExtent l="0" t="0" r="0" b="0"/>
+                <wp:wrapSquare wrapText="bothSides"/>
+                <wp:docPr id="31" name="Caixa de Texto 2"/>
+                <wp:cNvGraphicFramePr>
+                  <a:graphicFrameLocks xmlns:a="http://schemas.openxmlformats.org/drawingml/2006/main"/>
+                </wp:cNvGraphicFramePr>
+                <a:graphic xmlns:a="http://schemas.openxmlformats.org/drawingml/2006/main">
+                  <a:graphicData uri="http://schemas.microsoft.com/office/word/2010/wordprocessingShape">
+                    <wps:wsp>
+                      <wps:cNvSpPr txBox="1">
+                        <a:spLocks noChangeArrowheads="1"/>
+                      </wps:cNvSpPr>
+                      <wps:spPr bwMode="auto">
+                        <a:xfrm>
+                          <a:off x="0" y="0"/>
+                          <a:ext cx="1188720" cy="1404620"/>
+                        </a:xfrm>
+                        <a:prstGeom prst="rect">
+                          <a:avLst/>
+                        </a:prstGeom>
+                        <a:solidFill>
+                          <a:srgbClr val="FFFFFF"/>
+                        </a:solidFill>
+                        <a:ln w="9525">
+                          <a:noFill/>
+                          <a:miter lim="800000"/>
+                          <a:headEnd/>
+                          <a:tailEnd/>
+                        </a:ln>
+                      </wps:spPr>
+                      <wps:txbx>
+                        <w:txbxContent>
+                          <w:p>
+                            <w:r>
+                              <w:t>Associado</w:t>
+                            </w:r>
+                          </w:p>
+                        </w:txbxContent>
+                      </wps:txbx>
+                      <wps:bodyPr rot="0" vert="horz" wrap="square" lIns="91440" tIns="45720" rIns="91440" bIns="45720" anchor="t" anchorCtr="0">
+                        <a:spAutoFit/>
+                      </wps:bodyPr>
+                    </wps:wsp>
+                  </a:graphicData>
+                </a:graphic>
+                <wp14:sizeRelH relativeFrom="margin">
+                  <wp14:pctWidth>0</wp14:pctWidth>
+                </wp14:sizeRelH>
+                <wp14:sizeRelV relativeFrom="margin">
+                  <wp14:pctHeight>20000</wp14:pctHeight>
+                </wp14:sizeRelV>
+              </wp:anchor>
+            </w:drawing>
+          </mc:Choice>
+          <mc:Fallback>
+            <w:pict>
+              <v:shape w14:anchorId="0DA1216E" id="_x0000_s1036" type="#_x0000_t202" style="position:absolute;left:0;text-align:left;margin-left:-31.65pt;margin-top:21.8pt;width:93.6pt;height:110.6pt;z-index:251713536;visibility:visible;mso-wrap-style:square;mso-width-percent:0;mso-height-percent:200;mso-wrap-distance-left:9pt;mso-wrap-distance-top:3.6pt;mso-wrap-distance-right:9pt;mso-wrap-distance-bottom:3.6pt;mso-position-horizontal:absolute;mso-position-horizontal-relative:text;mso-position-vertical:absolute;mso-position-vertical-relative:text;mso-width-percent:0;mso-height-percent:200;mso-width-relative:margin;mso-height-relative:margin;v-text-anchor:top" o:gfxdata="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" stroked="f">
+                <v:textbox style="mso-fit-shape-to-text:t">
+                  <w:txbxContent>
+                    <w:p>
+                      <w:r>
+                        <w:t>Associado</w:t>
+                      </w:r>
+                    </w:p>
+                  </w:txbxContent>
+                </v:textbox>
+                <w10:wrap type="square"/>
+              </v:shape>
+            </w:pict>
+          </mc:Fallback>
+        </mc:AlternateContent>
+      </w:r>
     </w:p>
     <w:p>
       <w:pPr>
@@ -4012,212 +6499,315 @@
           <w:lang w:val="en-GB"/>
         </w:rPr>
       </w:pPr>
-    </w:p>
-    <w:p>
-      <w:pPr>
-        <w:pStyle w:val="PargrafodaLista"/>
-        <w:rPr>
+      <w:r>
+        <w:rPr>
+          <w:noProof/>
           <w:sz w:val="32"/>
           <w:szCs w:val="32"/>
           <w:lang w:val="en-GB"/>
         </w:rPr>
-      </w:pPr>
-    </w:p>
-    <w:p>
-      <w:pPr>
-        <w:pStyle w:val="PargrafodaLista"/>
-        <w:rPr>
+        <mc:AlternateContent>
+          <mc:Choice Requires="wps">
+            <w:drawing>
+              <wp:anchor distT="0" distB="0" distL="114300" distR="114300" simplePos="0" relativeHeight="251711488" behindDoc="0" locked="0" layoutInCell="1" allowOverlap="1" wp14:anchorId="74AA3D51" wp14:editId="7DD9598C">
+                <wp:simplePos x="0" y="0"/>
+                <wp:positionH relativeFrom="column">
+                  <wp:posOffset>916305</wp:posOffset>
+                </wp:positionH>
+                <wp:positionV relativeFrom="paragraph">
+                  <wp:posOffset>31750</wp:posOffset>
+                </wp:positionV>
+                <wp:extent cx="45720" cy="716280"/>
+                <wp:effectExtent l="0" t="0" r="30480" b="26670"/>
+                <wp:wrapNone/>
+                <wp:docPr id="30" name="Conexão reta 30"/>
+                <wp:cNvGraphicFramePr/>
+                <a:graphic xmlns:a="http://schemas.openxmlformats.org/drawingml/2006/main">
+                  <a:graphicData uri="http://schemas.microsoft.com/office/word/2010/wordprocessingShape">
+                    <wps:wsp>
+                      <wps:cNvCnPr/>
+                      <wps:spPr>
+                        <a:xfrm flipV="1">
+                          <a:off x="0" y="0"/>
+                          <a:ext cx="45720" cy="716280"/>
+                        </a:xfrm>
+                        <a:prstGeom prst="line">
+                          <a:avLst/>
+                        </a:prstGeom>
+                      </wps:spPr>
+                      <wps:style>
+                        <a:lnRef idx="2">
+                          <a:schemeClr val="dk1"/>
+                        </a:lnRef>
+                        <a:fillRef idx="0">
+                          <a:schemeClr val="dk1"/>
+                        </a:fillRef>
+                        <a:effectRef idx="1">
+                          <a:schemeClr val="dk1"/>
+                        </a:effectRef>
+                        <a:fontRef idx="minor">
+                          <a:schemeClr val="tx1"/>
+                        </a:fontRef>
+                      </wps:style>
+                      <wps:bodyPr/>
+                    </wps:wsp>
+                  </a:graphicData>
+                </a:graphic>
+                <wp14:sizeRelH relativeFrom="margin">
+                  <wp14:pctWidth>0</wp14:pctWidth>
+                </wp14:sizeRelH>
+                <wp14:sizeRelV relativeFrom="margin">
+                  <wp14:pctHeight>0</wp14:pctHeight>
+                </wp14:sizeRelV>
+              </wp:anchor>
+            </w:drawing>
+          </mc:Choice>
+          <mc:Fallback>
+            <w:pict>
+              <v:line w14:anchorId="175AE9FD" id="Conexão reta 30" o:spid="_x0000_s1026" style="position:absolute;flip:y;z-index:251711488;visibility:visible;mso-wrap-style:square;mso-width-percent:0;mso-height-percent:0;mso-wrap-distance-left:9pt;mso-wrap-distance-top:0;mso-wrap-distance-right:9pt;mso-wrap-distance-bottom:0;mso-position-horizontal:absolute;mso-position-horizontal-relative:text;mso-position-vertical:absolute;mso-position-vertical-relative:text;mso-width-percent:0;mso-height-percent:0;mso-width-relative:margin;mso-height-relative:margin" from="72.15pt,2.5pt" to="75.75pt,58.9pt" o:gfxdata="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" strokecolor="black [3200]" strokeweight="1pt">
+                <v:stroke joinstyle="miter"/>
+              </v:line>
+            </w:pict>
+          </mc:Fallback>
+        </mc:AlternateContent>
+      </w:r>
+      <w:r>
+        <w:rPr>
+          <w:noProof/>
           <w:sz w:val="32"/>
           <w:szCs w:val="32"/>
           <w:lang w:val="en-GB"/>
         </w:rPr>
-      </w:pPr>
-    </w:p>
-    <w:p>
-      <w:pPr>
-        <w:pStyle w:val="PargrafodaLista"/>
-        <w:rPr>
+        <mc:AlternateContent>
+          <mc:Choice Requires="wps">
+            <w:drawing>
+              <wp:anchor distT="0" distB="0" distL="114300" distR="114300" simplePos="0" relativeHeight="251709440" behindDoc="0" locked="0" layoutInCell="1" allowOverlap="1" wp14:anchorId="7BA00CB5" wp14:editId="1020A4B3">
+                <wp:simplePos x="0" y="0"/>
+                <wp:positionH relativeFrom="column">
+                  <wp:posOffset>931545</wp:posOffset>
+                </wp:positionH>
+                <wp:positionV relativeFrom="paragraph">
+                  <wp:posOffset>8890</wp:posOffset>
+                </wp:positionV>
+                <wp:extent cx="594360" cy="7620"/>
+                <wp:effectExtent l="0" t="0" r="34290" b="30480"/>
+                <wp:wrapNone/>
+                <wp:docPr id="29" name="Conexão reta 29"/>
+                <wp:cNvGraphicFramePr/>
+                <a:graphic xmlns:a="http://schemas.openxmlformats.org/drawingml/2006/main">
+                  <a:graphicData uri="http://schemas.microsoft.com/office/word/2010/wordprocessingShape">
+                    <wps:wsp>
+                      <wps:cNvCnPr/>
+                      <wps:spPr>
+                        <a:xfrm flipV="1">
+                          <a:off x="0" y="0"/>
+                          <a:ext cx="594360" cy="7620"/>
+                        </a:xfrm>
+                        <a:prstGeom prst="line">
+                          <a:avLst/>
+                        </a:prstGeom>
+                      </wps:spPr>
+                      <wps:style>
+                        <a:lnRef idx="2">
+                          <a:schemeClr val="dk1"/>
+                        </a:lnRef>
+                        <a:fillRef idx="0">
+                          <a:schemeClr val="dk1"/>
+                        </a:fillRef>
+                        <a:effectRef idx="1">
+                          <a:schemeClr val="dk1"/>
+                        </a:effectRef>
+                        <a:fontRef idx="minor">
+                          <a:schemeClr val="tx1"/>
+                        </a:fontRef>
+                      </wps:style>
+                      <wps:bodyPr/>
+                    </wps:wsp>
+                  </a:graphicData>
+                </a:graphic>
+              </wp:anchor>
+            </w:drawing>
+          </mc:Choice>
+          <mc:Fallback>
+            <w:pict>
+              <v:line w14:anchorId="5414929E" id="Conexão reta 29" o:spid="_x0000_s1026" style="position:absolute;flip:y;z-index:251709440;visibility:visible;mso-wrap-style:square;mso-wrap-distance-left:9pt;mso-wrap-distance-top:0;mso-wrap-distance-right:9pt;mso-wrap-distance-bottom:0;mso-position-horizontal:absolute;mso-position-horizontal-relative:text;mso-position-vertical:absolute;mso-position-vertical-relative:text" from="73.35pt,.7pt" to="120.15pt,1.3pt" o:gfxdata="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" strokecolor="black [3200]" strokeweight="1pt">
+                <v:stroke joinstyle="miter"/>
+              </v:line>
+            </w:pict>
+          </mc:Fallback>
+        </mc:AlternateContent>
+      </w:r>
+      <w:r>
+        <w:rPr>
+          <w:noProof/>
           <w:sz w:val="32"/>
           <w:szCs w:val="32"/>
           <w:lang w:val="en-GB"/>
         </w:rPr>
-      </w:pPr>
+        <mc:AlternateContent>
+          <mc:Choice Requires="wps">
+            <w:drawing>
+              <wp:anchor distT="0" distB="0" distL="114300" distR="114300" simplePos="0" relativeHeight="251707392" behindDoc="0" locked="0" layoutInCell="1" allowOverlap="1" wp14:anchorId="1B0FC4DB" wp14:editId="2581BF6B">
+                <wp:simplePos x="0" y="0"/>
+                <wp:positionH relativeFrom="column">
+                  <wp:posOffset>3888105</wp:posOffset>
+                </wp:positionH>
+                <wp:positionV relativeFrom="paragraph">
+                  <wp:posOffset>199390</wp:posOffset>
+                </wp:positionV>
+                <wp:extent cx="594360" cy="7620"/>
+                <wp:effectExtent l="0" t="0" r="34290" b="30480"/>
+                <wp:wrapNone/>
+                <wp:docPr id="28" name="Conexão reta 28"/>
+                <wp:cNvGraphicFramePr/>
+                <a:graphic xmlns:a="http://schemas.openxmlformats.org/drawingml/2006/main">
+                  <a:graphicData uri="http://schemas.microsoft.com/office/word/2010/wordprocessingShape">
+                    <wps:wsp>
+                      <wps:cNvCnPr/>
+                      <wps:spPr>
+                        <a:xfrm flipV="1">
+                          <a:off x="0" y="0"/>
+                          <a:ext cx="594360" cy="7620"/>
+                        </a:xfrm>
+                        <a:prstGeom prst="line">
+                          <a:avLst/>
+                        </a:prstGeom>
+                      </wps:spPr>
+                      <wps:style>
+                        <a:lnRef idx="2">
+                          <a:schemeClr val="dk1"/>
+                        </a:lnRef>
+                        <a:fillRef idx="0">
+                          <a:schemeClr val="dk1"/>
+                        </a:fillRef>
+                        <a:effectRef idx="1">
+                          <a:schemeClr val="dk1"/>
+                        </a:effectRef>
+                        <a:fontRef idx="minor">
+                          <a:schemeClr val="tx1"/>
+                        </a:fontRef>
+                      </wps:style>
+                      <wps:bodyPr/>
+                    </wps:wsp>
+                  </a:graphicData>
+                </a:graphic>
+              </wp:anchor>
+            </w:drawing>
+          </mc:Choice>
+          <mc:Fallback>
+            <w:pict>
+              <v:line w14:anchorId="15173586" id="Conexão reta 28" o:spid="_x0000_s1026" style="position:absolute;flip:y;z-index:251707392;visibility:visible;mso-wrap-style:square;mso-wrap-distance-left:9pt;mso-wrap-distance-top:0;mso-wrap-distance-right:9pt;mso-wrap-distance-bottom:0;mso-position-horizontal:absolute;mso-position-horizontal-relative:text;mso-position-vertical:absolute;mso-position-vertical-relative:text" from="306.15pt,15.7pt" to="352.95pt,16.3pt" o:gfxdata="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" strokecolor="black [3200]" strokeweight="1pt">
+                <v:stroke joinstyle="miter"/>
+              </v:line>
+            </w:pict>
+          </mc:Fallback>
+        </mc:AlternateContent>
+      </w:r>
+    </w:p>
+    <w:p>
+      <w:pPr>
+        <w:pStyle w:val="PargrafodaLista"/>
+        <w:rPr>
+          <w:sz w:val="32"/>
+          <w:szCs w:val="32"/>
+          <w:lang w:val="en-GB"/>
+        </w:rPr>
+      </w:pPr>
+      <w:r>
+        <w:rPr>
+          <w:noProof/>
+          <w:sz w:val="32"/>
+          <w:szCs w:val="32"/>
+          <w:lang w:val="en-GB"/>
+        </w:rPr>
+        <mc:AlternateContent>
+          <mc:Choice Requires="wps">
+            <w:drawing>
+              <wp:anchor distT="45720" distB="45720" distL="114300" distR="114300" simplePos="0" relativeHeight="251715584" behindDoc="1" locked="0" layoutInCell="1" allowOverlap="1" wp14:anchorId="5AAD5E1E" wp14:editId="0D0763F8">
+                <wp:simplePos x="0" y="0"/>
+                <wp:positionH relativeFrom="column">
+                  <wp:posOffset>3804285</wp:posOffset>
+                </wp:positionH>
+                <wp:positionV relativeFrom="paragraph">
+                  <wp:posOffset>8255</wp:posOffset>
+                </wp:positionV>
+                <wp:extent cx="1188720" cy="1404620"/>
+                <wp:effectExtent l="0" t="0" r="0" b="0"/>
+                <wp:wrapNone/>
+                <wp:docPr id="32" name="Caixa de Texto 2"/>
+                <wp:cNvGraphicFramePr>
+                  <a:graphicFrameLocks xmlns:a="http://schemas.openxmlformats.org/drawingml/2006/main"/>
+                </wp:cNvGraphicFramePr>
+                <a:graphic xmlns:a="http://schemas.openxmlformats.org/drawingml/2006/main">
+                  <a:graphicData uri="http://schemas.microsoft.com/office/word/2010/wordprocessingShape">
+                    <wps:wsp>
+                      <wps:cNvSpPr txBox="1">
+                        <a:spLocks noChangeArrowheads="1"/>
+                      </wps:cNvSpPr>
+                      <wps:spPr bwMode="auto">
+                        <a:xfrm>
+                          <a:off x="0" y="0"/>
+                          <a:ext cx="1188720" cy="1404620"/>
+                        </a:xfrm>
+                        <a:prstGeom prst="rect">
+                          <a:avLst/>
+                        </a:prstGeom>
+                        <a:solidFill>
+                          <a:srgbClr val="FFFFFF"/>
+                        </a:solidFill>
+                        <a:ln w="9525">
+                          <a:noFill/>
+                          <a:miter lim="800000"/>
+                          <a:headEnd/>
+                          <a:tailEnd/>
+                        </a:ln>
+                      </wps:spPr>
+                      <wps:txbx>
+                        <w:txbxContent>
+                          <w:p>
+                            <w:r>
+                              <w:t>Associado</w:t>
+                            </w:r>
+                          </w:p>
+                        </w:txbxContent>
+                      </wps:txbx>
+                      <wps:bodyPr rot="0" vert="horz" wrap="square" lIns="91440" tIns="45720" rIns="91440" bIns="45720" anchor="t" anchorCtr="0">
+                        <a:spAutoFit/>
+                      </wps:bodyPr>
+                    </wps:wsp>
+                  </a:graphicData>
+                </a:graphic>
+                <wp14:sizeRelH relativeFrom="margin">
+                  <wp14:pctWidth>0</wp14:pctWidth>
+                </wp14:sizeRelH>
+                <wp14:sizeRelV relativeFrom="margin">
+                  <wp14:pctHeight>20000</wp14:pctHeight>
+                </wp14:sizeRelV>
+              </wp:anchor>
+            </w:drawing>
+          </mc:Choice>
+          <mc:Fallback>
+            <w:pict>
+              <v:shape w14:anchorId="5AAD5E1E" id="_x0000_s1037" type="#_x0000_t202" style="position:absolute;left:0;text-align:left;margin-left:299.55pt;margin-top:.65pt;width:93.6pt;height:110.6pt;z-index:-251600896;visibility:visible;mso-wrap-style:square;mso-width-percent:0;mso-height-percent:200;mso-wrap-distance-left:9pt;mso-wrap-distance-top:3.6pt;mso-wrap-distance-right:9pt;mso-wrap-distance-bottom:3.6pt;mso-position-horizontal:absolute;mso-position-horizontal-relative:text;mso-position-vertical:absolute;mso-position-vertical-relative:text;mso-width-percent:0;mso-height-percent:200;mso-width-relative:margin;mso-height-relative:margin;v-text-anchor:top" o:gfxdata="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" stroked="f">
+                <v:textbox style="mso-fit-shape-to-text:t">
+                  <w:txbxContent>
+                    <w:p>
+                      <w:r>
+                        <w:t>Associado</w:t>
+                      </w:r>
+                    </w:p>
+                  </w:txbxContent>
+                </v:textbox>
+              </v:shape>
+            </w:pict>
+          </mc:Fallback>
+        </mc:AlternateContent>
+      </w:r>
     </w:p>
     <w:tbl>
       <w:tblPr>
         <w:tblStyle w:val="TabelacomGrelha"/>
-        <w:tblW w:w="0" w:type="auto"/>
-        <w:tblInd w:w="2866" w:type="dxa"/>
-        <w:tblLook w:val="04A0" w:firstRow="1" w:lastRow="0" w:firstColumn="1" w:lastColumn="0" w:noHBand="0" w:noVBand="1"/>
-      </w:tblPr>
-      <w:tblGrid>
-        <w:gridCol w:w="3647"/>
-      </w:tblGrid>
-      <w:tr>
-        <w:trPr>
-          <w:trHeight w:val="259"/>
-        </w:trPr>
-        <w:tc>
-          <w:tcPr>
-            <w:tcW w:w="3647" w:type="dxa"/>
-          </w:tcPr>
-          <w:p>
-            <w:pPr>
-              <w:jc w:val="center"/>
-              <w:rPr>
-                <w:b/>
-                <w:bCs/>
-                <w:lang w:val="en-GB"/>
-              </w:rPr>
-            </w:pPr>
-            <w:r>
-              <w:rPr>
-                <w:b/>
-                <w:bCs/>
-                <w:lang w:val="en-GB"/>
-              </w:rPr>
-              <w:lastRenderedPageBreak/>
-              <w:t>Game</w:t>
-            </w:r>
-          </w:p>
-        </w:tc>
-      </w:tr>
-      <w:tr>
-        <w:trPr>
-          <w:trHeight w:val="1581"/>
-        </w:trPr>
-        <w:tc>
-          <w:tcPr>
-            <w:tcW w:w="3647" w:type="dxa"/>
-          </w:tcPr>
-          <w:p>
-            <w:pPr>
-              <w:jc w:val="center"/>
-              <w:rPr>
-                <w:lang w:val="en-GB"/>
-              </w:rPr>
-            </w:pPr>
-            <w:r>
-              <w:rPr>
-                <w:lang w:val="en-GB"/>
-              </w:rPr>
-              <w:t>-dificultyLevel: DificultyLevel</w:t>
-            </w:r>
-          </w:p>
-          <w:p>
-            <w:pPr>
-              <w:jc w:val="center"/>
-              <w:rPr>
-                <w:lang w:val="en-GB"/>
-              </w:rPr>
-            </w:pPr>
-            <w:r>
-              <w:rPr>
-                <w:lang w:val="en-GB"/>
-              </w:rPr>
-              <w:t>-timeExpectancy: int</w:t>
-            </w:r>
-          </w:p>
-          <w:p>
-            <w:pPr>
-              <w:jc w:val="center"/>
-              <w:rPr>
-                <w:lang w:val="en-GB"/>
-              </w:rPr>
-            </w:pPr>
-            <w:r>
-              <w:rPr>
-                <w:lang w:val="en-GB"/>
-              </w:rPr>
-              <w:t>-basePoints: int</w:t>
-            </w:r>
-          </w:p>
-          <w:p>
-            <w:pPr>
-              <w:jc w:val="center"/>
-              <w:rPr>
-                <w:lang w:val="en-GB"/>
-              </w:rPr>
-            </w:pPr>
-            <w:r>
-              <w:rPr>
-                <w:lang w:val="en-GB"/>
-              </w:rPr>
-              <w:t>-board: Board</w:t>
-            </w:r>
-          </w:p>
-          <w:p>
-            <w:pPr>
-              <w:jc w:val="center"/>
-              <w:rPr>
-                <w:lang w:val="en-GB"/>
-              </w:rPr>
-            </w:pPr>
-            <w:r>
-              <w:rPr>
-                <w:lang w:val="en-GB"/>
-              </w:rPr>
-              <w:t>-levels: ArrayList&lt;LevelInfo&gt;</w:t>
-            </w:r>
-          </w:p>
-          <w:p>
-            <w:pPr>
-              <w:jc w:val="center"/>
-              <w:rPr>
-                <w:lang w:val="en-GB"/>
-              </w:rPr>
-            </w:pPr>
-            <w:r>
-              <w:rPr>
-                <w:lang w:val="en-GB"/>
-              </w:rPr>
-              <w:t>-user: Player</w:t>
-            </w:r>
-          </w:p>
-        </w:tc>
-      </w:tr>
-      <w:tr>
-        <w:trPr>
-          <w:trHeight w:val="259"/>
-        </w:trPr>
-        <w:tc>
-          <w:tcPr>
-            <w:tcW w:w="3647" w:type="dxa"/>
-          </w:tcPr>
-          <w:p>
-            <w:pPr>
-              <w:rPr>
-                <w:lang w:val="en-GB"/>
-              </w:rPr>
-            </w:pPr>
-          </w:p>
-        </w:tc>
-      </w:tr>
-    </w:tbl>
-    <w:p>
-      <w:pPr>
-        <w:pStyle w:val="PargrafodaLista"/>
-        <w:rPr>
-          <w:sz w:val="32"/>
-          <w:szCs w:val="32"/>
-          <w:lang w:val="en-GB"/>
-        </w:rPr>
-      </w:pPr>
-    </w:p>
-    <w:p>
-      <w:pPr>
-        <w:pStyle w:val="PargrafodaLista"/>
-        <w:rPr>
-          <w:sz w:val="32"/>
-          <w:szCs w:val="32"/>
-          <w:lang w:val="en-GB"/>
-        </w:rPr>
-      </w:pPr>
-    </w:p>
-    <w:tbl>
-      <w:tblPr>
-        <w:tblStyle w:val="TabelacomGrelha"/>
-        <w:tblpPr w:leftFromText="141" w:rightFromText="141" w:vertAnchor="text" w:horzAnchor="margin" w:tblpY="-55"/>
+        <w:tblpPr w:leftFromText="141" w:rightFromText="141" w:vertAnchor="text" w:horzAnchor="margin" w:tblpY="205"/>
         <w:tblW w:w="0" w:type="auto"/>
         <w:tblLook w:val="04A0" w:firstRow="1" w:lastRow="0" w:firstColumn="1" w:lastColumn="0" w:noHBand="0" w:noVBand="1"/>
       </w:tblPr>
@@ -4237,7 +6827,15 @@
               <w:jc w:val="center"/>
             </w:pPr>
             <w:r>
-              <w:t>&lt;&lt;Enum&gt;&gt;</w:t>
+              <w:t>&lt;&lt;</w:t>
+            </w:r>
+            <w:proofErr w:type="spellStart"/>
+            <w:r>
+              <w:t>Enum</w:t>
+            </w:r>
+            <w:proofErr w:type="spellEnd"/>
+            <w:r>
+              <w:t>&gt;&gt;</w:t>
             </w:r>
           </w:p>
           <w:p>
@@ -4248,6 +6846,7 @@
                 <w:bCs/>
               </w:rPr>
             </w:pPr>
+            <w:proofErr w:type="spellStart"/>
             <w:r>
               <w:rPr>
                 <w:b/>
@@ -4255,6 +6854,7 @@
               </w:rPr>
               <w:t>DificultyLevel</w:t>
             </w:r>
+            <w:proofErr w:type="spellEnd"/>
           </w:p>
         </w:tc>
       </w:tr>
@@ -4270,9 +6870,11 @@
             <w:pPr>
               <w:jc w:val="center"/>
             </w:pPr>
+            <w:proofErr w:type="spellStart"/>
             <w:r>
               <w:t>Strings</w:t>
             </w:r>
+            <w:proofErr w:type="spellEnd"/>
           </w:p>
           <w:p>
             <w:pPr>
@@ -4296,130 +6898,216 @@
         </w:tc>
       </w:tr>
     </w:tbl>
+    <w:p>
+      <w:pPr>
+        <w:pStyle w:val="PargrafodaLista"/>
+        <w:rPr>
+          <w:sz w:val="32"/>
+          <w:szCs w:val="32"/>
+          <w:lang w:val="en-GB"/>
+        </w:rPr>
+      </w:pPr>
+      <w:r>
+        <w:rPr>
+          <w:noProof/>
+          <w:sz w:val="32"/>
+          <w:szCs w:val="32"/>
+          <w:lang w:val="en-GB"/>
+        </w:rPr>
+        <mc:AlternateContent>
+          <mc:Choice Requires="wps">
+            <w:drawing>
+              <wp:anchor distT="0" distB="0" distL="114300" distR="114300" simplePos="0" relativeHeight="251716608" behindDoc="0" locked="0" layoutInCell="1" allowOverlap="1" wp14:anchorId="322D2F9C" wp14:editId="79C7C37E">
+                <wp:simplePos x="0" y="0"/>
+                <wp:positionH relativeFrom="column">
+                  <wp:posOffset>2806065</wp:posOffset>
+                </wp:positionH>
+                <wp:positionV relativeFrom="paragraph">
+                  <wp:posOffset>73025</wp:posOffset>
+                </wp:positionV>
+                <wp:extent cx="76200" cy="1661160"/>
+                <wp:effectExtent l="0" t="0" r="19050" b="34290"/>
+                <wp:wrapNone/>
+                <wp:docPr id="33" name="Conexão reta 33"/>
+                <wp:cNvGraphicFramePr/>
+                <a:graphic xmlns:a="http://schemas.openxmlformats.org/drawingml/2006/main">
+                  <a:graphicData uri="http://schemas.microsoft.com/office/word/2010/wordprocessingShape">
+                    <wps:wsp>
+                      <wps:cNvCnPr/>
+                      <wps:spPr>
+                        <a:xfrm>
+                          <a:off x="0" y="0"/>
+                          <a:ext cx="76200" cy="1661160"/>
+                        </a:xfrm>
+                        <a:prstGeom prst="line">
+                          <a:avLst/>
+                        </a:prstGeom>
+                      </wps:spPr>
+                      <wps:style>
+                        <a:lnRef idx="2">
+                          <a:schemeClr val="dk1"/>
+                        </a:lnRef>
+                        <a:fillRef idx="0">
+                          <a:schemeClr val="dk1"/>
+                        </a:fillRef>
+                        <a:effectRef idx="1">
+                          <a:schemeClr val="dk1"/>
+                        </a:effectRef>
+                        <a:fontRef idx="minor">
+                          <a:schemeClr val="tx1"/>
+                        </a:fontRef>
+                      </wps:style>
+                      <wps:bodyPr/>
+                    </wps:wsp>
+                  </a:graphicData>
+                </a:graphic>
+              </wp:anchor>
+            </w:drawing>
+          </mc:Choice>
+          <mc:Fallback>
+            <w:pict>
+              <v:line w14:anchorId="65D7BA69" id="Conexão reta 33" o:spid="_x0000_s1026" style="position:absolute;z-index:251716608;visibility:visible;mso-wrap-style:square;mso-wrap-distance-left:9pt;mso-wrap-distance-top:0;mso-wrap-distance-right:9pt;mso-wrap-distance-bottom:0;mso-position-horizontal:absolute;mso-position-horizontal-relative:text;mso-position-vertical:absolute;mso-position-vertical-relative:text" from="220.95pt,5.75pt" to="226.95pt,136.55pt" o:gfxdata="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" strokecolor="black [3200]" strokeweight="1pt">
+                <v:stroke joinstyle="miter"/>
+              </v:line>
+            </w:pict>
+          </mc:Fallback>
+        </mc:AlternateContent>
+      </w:r>
+    </w:p>
+    <w:p>
+      <w:pPr>
+        <w:pStyle w:val="PargrafodaLista"/>
+        <w:rPr>
+          <w:sz w:val="32"/>
+          <w:szCs w:val="32"/>
+          <w:lang w:val="en-GB"/>
+        </w:rPr>
+      </w:pPr>
+    </w:p>
+    <w:p>
+      <w:pPr>
+        <w:pStyle w:val="PargrafodaLista"/>
+        <w:rPr>
+          <w:sz w:val="32"/>
+          <w:szCs w:val="32"/>
+          <w:lang w:val="en-GB"/>
+        </w:rPr>
+      </w:pPr>
+      <w:r>
+        <w:rPr>
+          <w:noProof/>
+          <w:sz w:val="32"/>
+          <w:szCs w:val="32"/>
+          <w:lang w:val="en-GB"/>
+        </w:rPr>
+        <mc:AlternateContent>
+          <mc:Choice Requires="wps">
+            <w:drawing>
+              <wp:anchor distT="45720" distB="45720" distL="114300" distR="114300" simplePos="0" relativeHeight="251718656" behindDoc="0" locked="0" layoutInCell="1" allowOverlap="1" wp14:anchorId="58ADEF31" wp14:editId="2C896B66">
+                <wp:simplePos x="0" y="0"/>
+                <wp:positionH relativeFrom="column">
+                  <wp:posOffset>2892425</wp:posOffset>
+                </wp:positionH>
+                <wp:positionV relativeFrom="paragraph">
+                  <wp:posOffset>43815</wp:posOffset>
+                </wp:positionV>
+                <wp:extent cx="2360930" cy="1404620"/>
+                <wp:effectExtent l="0" t="0" r="0" b="0"/>
+                <wp:wrapSquare wrapText="bothSides"/>
+                <wp:docPr id="34" name="Caixa de Texto 2"/>
+                <wp:cNvGraphicFramePr>
+                  <a:graphicFrameLocks xmlns:a="http://schemas.openxmlformats.org/drawingml/2006/main"/>
+                </wp:cNvGraphicFramePr>
+                <a:graphic xmlns:a="http://schemas.openxmlformats.org/drawingml/2006/main">
+                  <a:graphicData uri="http://schemas.microsoft.com/office/word/2010/wordprocessingShape">
+                    <wps:wsp>
+                      <wps:cNvSpPr txBox="1">
+                        <a:spLocks noChangeArrowheads="1"/>
+                      </wps:cNvSpPr>
+                      <wps:spPr bwMode="auto">
+                        <a:xfrm>
+                          <a:off x="0" y="0"/>
+                          <a:ext cx="2360930" cy="1404620"/>
+                        </a:xfrm>
+                        <a:prstGeom prst="rect">
+                          <a:avLst/>
+                        </a:prstGeom>
+                        <a:solidFill>
+                          <a:srgbClr val="FFFFFF"/>
+                        </a:solidFill>
+                        <a:ln w="9525">
+                          <a:noFill/>
+                          <a:miter lim="800000"/>
+                          <a:headEnd/>
+                          <a:tailEnd/>
+                        </a:ln>
+                      </wps:spPr>
+                      <wps:txbx>
+                        <w:txbxContent>
+                          <w:p>
+                            <w:r>
+                              <w:t>Obténs</w:t>
+                            </w:r>
+                          </w:p>
+                        </w:txbxContent>
+                      </wps:txbx>
+                      <wps:bodyPr rot="0" vert="horz" wrap="square" lIns="91440" tIns="45720" rIns="91440" bIns="45720" anchor="t" anchorCtr="0">
+                        <a:spAutoFit/>
+                      </wps:bodyPr>
+                    </wps:wsp>
+                  </a:graphicData>
+                </a:graphic>
+                <wp14:sizeRelH relativeFrom="margin">
+                  <wp14:pctWidth>40000</wp14:pctWidth>
+                </wp14:sizeRelH>
+                <wp14:sizeRelV relativeFrom="margin">
+                  <wp14:pctHeight>20000</wp14:pctHeight>
+                </wp14:sizeRelV>
+              </wp:anchor>
+            </w:drawing>
+          </mc:Choice>
+          <mc:Fallback>
+            <w:pict>
+              <v:shape w14:anchorId="58ADEF31" id="_x0000_s1038" type="#_x0000_t202" style="position:absolute;left:0;text-align:left;margin-left:227.75pt;margin-top:3.45pt;width:185.9pt;height:110.6pt;z-index:251718656;visibility:visible;mso-wrap-style:square;mso-width-percent:400;mso-height-percent:200;mso-wrap-distance-left:9pt;mso-wrap-distance-top:3.6pt;mso-wrap-distance-right:9pt;mso-wrap-distance-bottom:3.6pt;mso-position-horizontal:absolute;mso-position-horizontal-relative:text;mso-position-vertical:absolute;mso-position-vertical-relative:text;mso-width-percent:400;mso-height-percent:200;mso-width-relative:margin;mso-height-relative:margin;v-text-anchor:top" o:gfxdata="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" stroked="f">
+                <v:textbox style="mso-fit-shape-to-text:t">
+                  <w:txbxContent>
+                    <w:p>
+                      <w:r>
+                        <w:t>Obténs</w:t>
+                      </w:r>
+                    </w:p>
+                  </w:txbxContent>
+                </v:textbox>
+                <w10:wrap type="square"/>
+              </v:shape>
+            </w:pict>
+          </mc:Fallback>
+        </mc:AlternateContent>
+      </w:r>
+    </w:p>
+    <w:p>
+      <w:pPr>
+        <w:pStyle w:val="PargrafodaLista"/>
+        <w:rPr>
+          <w:sz w:val="32"/>
+          <w:szCs w:val="32"/>
+          <w:lang w:val="en-GB"/>
+        </w:rPr>
+      </w:pPr>
+    </w:p>
+    <w:p>
+      <w:pPr>
+        <w:pStyle w:val="PargrafodaLista"/>
+        <w:rPr>
+          <w:sz w:val="32"/>
+          <w:szCs w:val="32"/>
+        </w:rPr>
+      </w:pPr>
+    </w:p>
     <w:tbl>
       <w:tblPr>
         <w:tblStyle w:val="TabelacomGrelha"/>
-        <w:tblpPr w:leftFromText="141" w:rightFromText="141" w:vertAnchor="text" w:horzAnchor="margin" w:tblpXSpec="center" w:tblpY="145"/>
-        <w:tblW w:w="0" w:type="auto"/>
-        <w:tblLook w:val="04A0" w:firstRow="1" w:lastRow="0" w:firstColumn="1" w:lastColumn="0" w:noHBand="0" w:noVBand="1"/>
-      </w:tblPr>
-      <w:tblGrid>
-        <w:gridCol w:w="2580"/>
-      </w:tblGrid>
-      <w:tr>
-        <w:trPr>
-          <w:trHeight w:val="525"/>
-        </w:trPr>
-        <w:tc>
-          <w:tcPr>
-            <w:tcW w:w="2580" w:type="dxa"/>
-          </w:tcPr>
-          <w:p>
-            <w:pPr>
-              <w:jc w:val="center"/>
-            </w:pPr>
-            <w:r>
-              <w:t>&lt;&lt;Enum&gt;&gt;</w:t>
-            </w:r>
-          </w:p>
-          <w:p>
-            <w:pPr>
-              <w:jc w:val="center"/>
-              <w:rPr>
-                <w:b/>
-                <w:bCs/>
-              </w:rPr>
-            </w:pPr>
-            <w:r>
-              <w:rPr>
-                <w:b/>
-                <w:bCs/>
-              </w:rPr>
-              <w:t>BoatSize</w:t>
-            </w:r>
-          </w:p>
-        </w:tc>
-      </w:tr>
-      <w:tr>
-        <w:trPr>
-          <w:trHeight w:val="514"/>
-        </w:trPr>
-        <w:tc>
-          <w:tcPr>
-            <w:tcW w:w="2580" w:type="dxa"/>
-          </w:tcPr>
-          <w:p>
-            <w:pPr>
-              <w:jc w:val="center"/>
-            </w:pPr>
-            <w:r>
-              <w:t>Strings</w:t>
-            </w:r>
-          </w:p>
-          <w:p>
-            <w:pPr>
-              <w:jc w:val="center"/>
-            </w:pPr>
-            <w:r>
-              <w:t>Valores: PEQUENO, MÉDIO, GRANDE</w:t>
-            </w:r>
-          </w:p>
-        </w:tc>
-      </w:tr>
-      <w:tr>
-        <w:trPr>
-          <w:trHeight w:val="257"/>
-        </w:trPr>
-        <w:tc>
-          <w:tcPr>
-            <w:tcW w:w="2580" w:type="dxa"/>
-          </w:tcPr>
-          <w:p/>
-        </w:tc>
-      </w:tr>
-    </w:tbl>
-    <w:p>
-      <w:pPr>
-        <w:pStyle w:val="PargrafodaLista"/>
-        <w:rPr>
-          <w:sz w:val="32"/>
-          <w:szCs w:val="32"/>
-          <w:lang w:val="en-GB"/>
-        </w:rPr>
-      </w:pPr>
-    </w:p>
-    <w:p>
-      <w:pPr>
-        <w:pStyle w:val="PargrafodaLista"/>
-        <w:rPr>
-          <w:sz w:val="32"/>
-          <w:szCs w:val="32"/>
-          <w:lang w:val="en-GB"/>
-        </w:rPr>
-      </w:pPr>
-    </w:p>
-    <w:p>
-      <w:pPr>
-        <w:pStyle w:val="PargrafodaLista"/>
-        <w:rPr>
-          <w:sz w:val="32"/>
-          <w:szCs w:val="32"/>
-        </w:rPr>
-      </w:pPr>
-    </w:p>
-    <w:p>
-      <w:pPr>
-        <w:pStyle w:val="PargrafodaLista"/>
-        <w:rPr>
-          <w:sz w:val="32"/>
-          <w:szCs w:val="32"/>
-        </w:rPr>
-      </w:pPr>
-    </w:p>
-    <w:p/>
-    <w:tbl>
-      <w:tblPr>
-        <w:tblStyle w:val="TabelacomGrelha"/>
+        <w:tblpPr w:leftFromText="141" w:rightFromText="141" w:vertAnchor="text" w:horzAnchor="page" w:tblpX="4885" w:tblpY="481"/>
         <w:tblW w:w="0" w:type="auto"/>
         <w:tblLook w:val="04A0" w:firstRow="1" w:lastRow="0" w:firstColumn="1" w:lastColumn="0" w:noHBand="0" w:noVBand="1"/>
       </w:tblPr>
@@ -4442,6 +7130,7 @@
                 <w:bCs/>
               </w:rPr>
             </w:pPr>
+            <w:proofErr w:type="spellStart"/>
             <w:r>
               <w:rPr>
                 <w:b/>
@@ -4449,6 +7138,7 @@
               </w:rPr>
               <w:t>Pontuation</w:t>
             </w:r>
+            <w:proofErr w:type="spellEnd"/>
           </w:p>
         </w:tc>
       </w:tr>
@@ -4471,8 +7161,16 @@
               <w:rPr>
                 <w:lang w:val="en-GB"/>
               </w:rPr>
-              <w:t>-time: LocalDateTime</w:t>
-            </w:r>
+              <w:t xml:space="preserve">-time: </w:t>
+            </w:r>
+            <w:proofErr w:type="spellStart"/>
+            <w:r>
+              <w:rPr>
+                <w:lang w:val="en-GB"/>
+              </w:rPr>
+              <w:t>LocalDateTime</w:t>
+            </w:r>
+            <w:proofErr w:type="spellEnd"/>
           </w:p>
           <w:p>
             <w:pPr>
@@ -4485,7 +7183,21 @@
               <w:rPr>
                 <w:lang w:val="en-GB"/>
               </w:rPr>
-              <w:t>-gamepoints: int</w:t>
+              <w:t>-</w:t>
+            </w:r>
+            <w:proofErr w:type="spellStart"/>
+            <w:r>
+              <w:rPr>
+                <w:lang w:val="en-GB"/>
+              </w:rPr>
+              <w:t>gamepoints</w:t>
+            </w:r>
+            <w:proofErr w:type="spellEnd"/>
+            <w:r>
+              <w:rPr>
+                <w:lang w:val="en-GB"/>
+              </w:rPr>
+              <w:t>: int</w:t>
             </w:r>
           </w:p>
           <w:p>
@@ -4524,10 +7236,341 @@
     </w:tbl>
     <w:p>
       <w:pPr>
+        <w:pStyle w:val="PargrafodaLista"/>
+        <w:rPr>
+          <w:sz w:val="32"/>
+          <w:szCs w:val="32"/>
+        </w:rPr>
+      </w:pPr>
+    </w:p>
+    <w:p>
+      <w:pPr>
+        <w:pStyle w:val="PargrafodaLista"/>
+        <w:rPr>
+          <w:sz w:val="32"/>
+          <w:szCs w:val="32"/>
+        </w:rPr>
+      </w:pPr>
+    </w:p>
+    <w:p>
+      <w:pPr>
+        <w:pStyle w:val="PargrafodaLista"/>
+        <w:rPr>
+          <w:sz w:val="32"/>
+          <w:szCs w:val="32"/>
+        </w:rPr>
+      </w:pPr>
+    </w:p>
+    <w:p/>
+    <w:p>
+      <w:r>
+        <w:rPr>
+          <w:noProof/>
+        </w:rPr>
+        <mc:AlternateContent>
+          <mc:Choice Requires="wps">
+            <w:drawing>
+              <wp:anchor distT="0" distB="0" distL="114300" distR="114300" simplePos="0" relativeHeight="251719680" behindDoc="0" locked="0" layoutInCell="1" allowOverlap="1" wp14:anchorId="722418F2" wp14:editId="3E008192">
+                <wp:simplePos x="0" y="0"/>
+                <wp:positionH relativeFrom="column">
+                  <wp:posOffset>2280285</wp:posOffset>
+                </wp:positionH>
+                <wp:positionV relativeFrom="paragraph">
+                  <wp:posOffset>18415</wp:posOffset>
+                </wp:positionV>
+                <wp:extent cx="91440" cy="845820"/>
+                <wp:effectExtent l="0" t="0" r="22860" b="30480"/>
+                <wp:wrapNone/>
+                <wp:docPr id="35" name="Conexão reta 35"/>
+                <wp:cNvGraphicFramePr/>
+                <a:graphic xmlns:a="http://schemas.openxmlformats.org/drawingml/2006/main">
+                  <a:graphicData uri="http://schemas.microsoft.com/office/word/2010/wordprocessingShape">
+                    <wps:wsp>
+                      <wps:cNvCnPr/>
+                      <wps:spPr>
+                        <a:xfrm>
+                          <a:off x="0" y="0"/>
+                          <a:ext cx="91440" cy="845820"/>
+                        </a:xfrm>
+                        <a:prstGeom prst="line">
+                          <a:avLst/>
+                        </a:prstGeom>
+                      </wps:spPr>
+                      <wps:style>
+                        <a:lnRef idx="2">
+                          <a:schemeClr val="dk1"/>
+                        </a:lnRef>
+                        <a:fillRef idx="0">
+                          <a:schemeClr val="dk1"/>
+                        </a:fillRef>
+                        <a:effectRef idx="1">
+                          <a:schemeClr val="dk1"/>
+                        </a:effectRef>
+                        <a:fontRef idx="minor">
+                          <a:schemeClr val="tx1"/>
+                        </a:fontRef>
+                      </wps:style>
+                      <wps:bodyPr/>
+                    </wps:wsp>
+                  </a:graphicData>
+                </a:graphic>
+              </wp:anchor>
+            </w:drawing>
+          </mc:Choice>
+          <mc:Fallback>
+            <w:pict>
+              <v:line w14:anchorId="25505105" id="Conexão reta 35" o:spid="_x0000_s1026" style="position:absolute;z-index:251719680;visibility:visible;mso-wrap-style:square;mso-wrap-distance-left:9pt;mso-wrap-distance-top:0;mso-wrap-distance-right:9pt;mso-wrap-distance-bottom:0;mso-position-horizontal:absolute;mso-position-horizontal-relative:text;mso-position-vertical:absolute;mso-position-vertical-relative:text" from="179.55pt,1.45pt" to="186.75pt,68.05pt" o:gfxdata="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" strokecolor="black [3200]" strokeweight="1pt">
+                <v:stroke joinstyle="miter"/>
+              </v:line>
+            </w:pict>
+          </mc:Fallback>
+        </mc:AlternateContent>
+      </w:r>
+    </w:p>
+    <w:p>
+      <w:r>
+        <w:rPr>
+          <w:noProof/>
+        </w:rPr>
+        <mc:AlternateContent>
+          <mc:Choice Requires="wps">
+            <w:drawing>
+              <wp:anchor distT="45720" distB="45720" distL="114300" distR="114300" simplePos="0" relativeHeight="251721728" behindDoc="0" locked="0" layoutInCell="1" allowOverlap="1" wp14:anchorId="3D9B499E" wp14:editId="2DD0203C">
+                <wp:simplePos x="0" y="0"/>
+                <wp:positionH relativeFrom="column">
+                  <wp:posOffset>2557145</wp:posOffset>
+                </wp:positionH>
+                <wp:positionV relativeFrom="paragraph">
+                  <wp:posOffset>3810</wp:posOffset>
+                </wp:positionV>
+                <wp:extent cx="2360930" cy="1404620"/>
+                <wp:effectExtent l="0" t="0" r="0" b="0"/>
+                <wp:wrapSquare wrapText="bothSides"/>
+                <wp:docPr id="36" name="Caixa de Texto 2"/>
+                <wp:cNvGraphicFramePr>
+                  <a:graphicFrameLocks xmlns:a="http://schemas.openxmlformats.org/drawingml/2006/main"/>
+                </wp:cNvGraphicFramePr>
+                <a:graphic xmlns:a="http://schemas.openxmlformats.org/drawingml/2006/main">
+                  <a:graphicData uri="http://schemas.microsoft.com/office/word/2010/wordprocessingShape">
+                    <wps:wsp>
+                      <wps:cNvSpPr txBox="1">
+                        <a:spLocks noChangeArrowheads="1"/>
+                      </wps:cNvSpPr>
+                      <wps:spPr bwMode="auto">
+                        <a:xfrm>
+                          <a:off x="0" y="0"/>
+                          <a:ext cx="2360930" cy="1404620"/>
+                        </a:xfrm>
+                        <a:prstGeom prst="rect">
+                          <a:avLst/>
+                        </a:prstGeom>
+                        <a:solidFill>
+                          <a:srgbClr val="FFFFFF"/>
+                        </a:solidFill>
+                        <a:ln w="9525">
+                          <a:noFill/>
+                          <a:miter lim="800000"/>
+                          <a:headEnd/>
+                          <a:tailEnd/>
+                        </a:ln>
+                      </wps:spPr>
+                      <wps:txbx>
+                        <w:txbxContent>
+                          <w:p>
+                            <w:r>
+                              <w:t>Associado</w:t>
+                            </w:r>
+                          </w:p>
+                        </w:txbxContent>
+                      </wps:txbx>
+                      <wps:bodyPr rot="0" vert="horz" wrap="square" lIns="91440" tIns="45720" rIns="91440" bIns="45720" anchor="t" anchorCtr="0">
+                        <a:spAutoFit/>
+                      </wps:bodyPr>
+                    </wps:wsp>
+                  </a:graphicData>
+                </a:graphic>
+                <wp14:sizeRelH relativeFrom="margin">
+                  <wp14:pctWidth>40000</wp14:pctWidth>
+                </wp14:sizeRelH>
+                <wp14:sizeRelV relativeFrom="margin">
+                  <wp14:pctHeight>20000</wp14:pctHeight>
+                </wp14:sizeRelV>
+              </wp:anchor>
+            </w:drawing>
+          </mc:Choice>
+          <mc:Fallback>
+            <w:pict>
+              <v:shape w14:anchorId="3D9B499E" id="_x0000_s1039" type="#_x0000_t202" style="position:absolute;margin-left:201.35pt;margin-top:.3pt;width:185.9pt;height:110.6pt;z-index:251721728;visibility:visible;mso-wrap-style:square;mso-width-percent:400;mso-height-percent:200;mso-wrap-distance-left:9pt;mso-wrap-distance-top:3.6pt;mso-wrap-distance-right:9pt;mso-wrap-distance-bottom:3.6pt;mso-position-horizontal:absolute;mso-position-horizontal-relative:text;mso-position-vertical:absolute;mso-position-vertical-relative:text;mso-width-percent:400;mso-height-percent:200;mso-width-relative:margin;mso-height-relative:margin;v-text-anchor:top" o:gfxdata="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" stroked="f">
+                <v:textbox style="mso-fit-shape-to-text:t">
+                  <w:txbxContent>
+                    <w:p>
+                      <w:r>
+                        <w:t>Associado</w:t>
+                      </w:r>
+                    </w:p>
+                  </w:txbxContent>
+                </v:textbox>
+                <w10:wrap type="square"/>
+              </v:shape>
+            </w:pict>
+          </mc:Fallback>
+        </mc:AlternateContent>
+      </w:r>
+    </w:p>
+    <w:p>
+      <w:pPr>
         <w:rPr>
           <w:lang w:val="en-GB"/>
         </w:rPr>
       </w:pPr>
+      <w:r>
+        <w:rPr>
+          <w:noProof/>
+          <w:lang w:val="en-GB"/>
+        </w:rPr>
+        <mc:AlternateContent>
+          <mc:Choice Requires="wps">
+            <w:drawing>
+              <wp:anchor distT="0" distB="0" distL="114300" distR="114300" simplePos="0" relativeHeight="251723776" behindDoc="0" locked="0" layoutInCell="1" allowOverlap="1" wp14:anchorId="5800EB5B" wp14:editId="48CC1EF2">
+                <wp:simplePos x="0" y="0"/>
+                <wp:positionH relativeFrom="column">
+                  <wp:posOffset>3354705</wp:posOffset>
+                </wp:positionH>
+                <wp:positionV relativeFrom="paragraph">
+                  <wp:posOffset>841375</wp:posOffset>
+                </wp:positionV>
+                <wp:extent cx="762000" cy="312420"/>
+                <wp:effectExtent l="0" t="0" r="0" b="0"/>
+                <wp:wrapNone/>
+                <wp:docPr id="38" name="Caixa de texto 38"/>
+                <wp:cNvGraphicFramePr/>
+                <a:graphic xmlns:a="http://schemas.openxmlformats.org/drawingml/2006/main">
+                  <a:graphicData uri="http://schemas.microsoft.com/office/word/2010/wordprocessingShape">
+                    <wps:wsp>
+                      <wps:cNvSpPr txBox="1"/>
+                      <wps:spPr>
+                        <a:xfrm>
+                          <a:off x="0" y="0"/>
+                          <a:ext cx="762000" cy="312420"/>
+                        </a:xfrm>
+                        <a:prstGeom prst="rect">
+                          <a:avLst/>
+                        </a:prstGeom>
+                        <a:solidFill>
+                          <a:schemeClr val="lt1"/>
+                        </a:solidFill>
+                        <a:ln w="6350">
+                          <a:noFill/>
+                        </a:ln>
+                      </wps:spPr>
+                      <wps:txbx>
+                        <w:txbxContent>
+                          <w:p>
+                            <w:r>
+                              <w:t>Associado</w:t>
+                            </w:r>
+                          </w:p>
+                        </w:txbxContent>
+                      </wps:txbx>
+                      <wps:bodyPr rot="0" spcFirstLastPara="0" vertOverflow="overflow" horzOverflow="overflow" vert="horz" wrap="square" lIns="91440" tIns="45720" rIns="91440" bIns="45720" numCol="1" spcCol="0" rtlCol="0" fromWordArt="0" anchor="t" anchorCtr="0" forceAA="0" compatLnSpc="1">
+                        <a:prstTxWarp prst="textNoShape">
+                          <a:avLst/>
+                        </a:prstTxWarp>
+                        <a:noAutofit/>
+                      </wps:bodyPr>
+                    </wps:wsp>
+                  </a:graphicData>
+                </a:graphic>
+              </wp:anchor>
+            </w:drawing>
+          </mc:Choice>
+          <mc:Fallback>
+            <w:pict>
+              <v:shape w14:anchorId="5800EB5B" id="Caixa de texto 38" o:spid="_x0000_s1040" type="#_x0000_t202" style="position:absolute;margin-left:264.15pt;margin-top:66.25pt;width:60pt;height:24.6pt;z-index:251723776;visibility:visible;mso-wrap-style:square;mso-wrap-distance-left:9pt;mso-wrap-distance-top:0;mso-wrap-distance-right:9pt;mso-wrap-distance-bottom:0;mso-position-horizontal:absolute;mso-position-horizontal-relative:text;mso-position-vertical:absolute;mso-position-vertical-relative:text;v-text-anchor:top" o:gfxdata="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" fillcolor="white [3201]" stroked="f" strokeweight=".5pt">
+                <v:textbox>
+                  <w:txbxContent>
+                    <w:p>
+                      <w:r>
+                        <w:t>Associado</w:t>
+                      </w:r>
+                    </w:p>
+                  </w:txbxContent>
+                </v:textbox>
+              </v:shape>
+            </w:pict>
+          </mc:Fallback>
+        </mc:AlternateContent>
+      </w:r>
+      <w:r>
+        <w:rPr>
+          <w:noProof/>
+          <w:lang w:val="en-GB"/>
+        </w:rPr>
+        <mc:AlternateContent>
+          <mc:Choice Requires="wps">
+            <w:drawing>
+              <wp:anchor distT="0" distB="0" distL="114300" distR="114300" simplePos="0" relativeHeight="251722752" behindDoc="0" locked="0" layoutInCell="1" allowOverlap="1" wp14:anchorId="02A861F2" wp14:editId="2B859D59">
+                <wp:simplePos x="0" y="0"/>
+                <wp:positionH relativeFrom="column">
+                  <wp:posOffset>3095625</wp:posOffset>
+                </wp:positionH>
+                <wp:positionV relativeFrom="paragraph">
+                  <wp:posOffset>673735</wp:posOffset>
+                </wp:positionV>
+                <wp:extent cx="1348740" cy="22860"/>
+                <wp:effectExtent l="0" t="0" r="22860" b="34290"/>
+                <wp:wrapNone/>
+                <wp:docPr id="37" name="Conexão reta 37"/>
+                <wp:cNvGraphicFramePr/>
+                <a:graphic xmlns:a="http://schemas.openxmlformats.org/drawingml/2006/main">
+                  <a:graphicData uri="http://schemas.microsoft.com/office/word/2010/wordprocessingShape">
+                    <wps:wsp>
+                      <wps:cNvCnPr/>
+                      <wps:spPr>
+                        <a:xfrm flipV="1">
+                          <a:off x="0" y="0"/>
+                          <a:ext cx="1348740" cy="22860"/>
+                        </a:xfrm>
+                        <a:prstGeom prst="line">
+                          <a:avLst/>
+                        </a:prstGeom>
+                      </wps:spPr>
+                      <wps:style>
+                        <a:lnRef idx="2">
+                          <a:schemeClr val="dk1"/>
+                        </a:lnRef>
+                        <a:fillRef idx="0">
+                          <a:schemeClr val="dk1"/>
+                        </a:fillRef>
+                        <a:effectRef idx="1">
+                          <a:schemeClr val="dk1"/>
+                        </a:effectRef>
+                        <a:fontRef idx="minor">
+                          <a:schemeClr val="tx1"/>
+                        </a:fontRef>
+                      </wps:style>
+                      <wps:bodyPr/>
+                    </wps:wsp>
+                  </a:graphicData>
+                </a:graphic>
+                <wp14:sizeRelH relativeFrom="margin">
+                  <wp14:pctWidth>0</wp14:pctWidth>
+                </wp14:sizeRelH>
+                <wp14:sizeRelV relativeFrom="margin">
+                  <wp14:pctHeight>0</wp14:pctHeight>
+                </wp14:sizeRelV>
+              </wp:anchor>
+            </w:drawing>
+          </mc:Choice>
+          <mc:Fallback>
+            <w:pict>
+              <v:line w14:anchorId="6D171A36" id="Conexão reta 37" o:spid="_x0000_s1026" style="position:absolute;flip:y;z-index:251722752;visibility:visible;mso-wrap-style:square;mso-width-percent:0;mso-height-percent:0;mso-wrap-distance-left:9pt;mso-wrap-distance-top:0;mso-wrap-distance-right:9pt;mso-wrap-distance-bottom:0;mso-position-horizontal:absolute;mso-position-horizontal-relative:text;mso-position-vertical:absolute;mso-position-vertical-relative:text;mso-width-percent:0;mso-height-percent:0;mso-width-relative:margin;mso-height-relative:margin" from="243.75pt,53.05pt" to="349.95pt,54.85pt" o:gfxdata="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" strokecolor="black [3200]" strokeweight="1pt">
+                <v:stroke joinstyle="miter"/>
+              </v:line>
+            </w:pict>
+          </mc:Fallback>
+        </mc:AlternateContent>
+      </w:r>
     </w:p>
     <w:tbl>
       <w:tblPr>
@@ -4554,6 +7597,7 @@
                 <w:bCs/>
               </w:rPr>
             </w:pPr>
+            <w:proofErr w:type="spellStart"/>
             <w:r>
               <w:rPr>
                 <w:b/>
@@ -4561,6 +7605,7 @@
               </w:rPr>
               <w:t>Player</w:t>
             </w:r>
+            <w:proofErr w:type="spellEnd"/>
           </w:p>
         </w:tc>
       </w:tr>
@@ -4597,7 +7642,35 @@
               <w:rPr>
                 <w:lang w:val="en-GB"/>
               </w:rPr>
-              <w:t>-gamePontuation: HashMap&lt;Integer, Pontuation&gt;</w:t>
+              <w:t>-</w:t>
+            </w:r>
+            <w:proofErr w:type="spellStart"/>
+            <w:r>
+              <w:rPr>
+                <w:lang w:val="en-GB"/>
+              </w:rPr>
+              <w:t>gamePontuation</w:t>
+            </w:r>
+            <w:proofErr w:type="spellEnd"/>
+            <w:r>
+              <w:rPr>
+                <w:lang w:val="en-GB"/>
+              </w:rPr>
+              <w:t xml:space="preserve">: HashMap&lt;Integer, </w:t>
+            </w:r>
+            <w:proofErr w:type="spellStart"/>
+            <w:r>
+              <w:rPr>
+                <w:lang w:val="en-GB"/>
+              </w:rPr>
+              <w:t>Pontuation</w:t>
+            </w:r>
+            <w:proofErr w:type="spellEnd"/>
+            <w:r>
+              <w:rPr>
+                <w:lang w:val="en-GB"/>
+              </w:rPr>
+              <w:t>&gt;</w:t>
             </w:r>
           </w:p>
           <w:p>
@@ -4611,13 +7684,27 @@
               <w:rPr>
                 <w:lang w:val="en-GB"/>
               </w:rPr>
-              <w:t>-m</w:t>
-            </w:r>
+              <w:t>-</w:t>
+            </w:r>
+            <w:proofErr w:type="spellStart"/>
             <w:r>
               <w:rPr>
                 <w:lang w:val="en-GB"/>
               </w:rPr>
-              <w:t>axPontuation: int</w:t>
+              <w:t>m</w:t>
+            </w:r>
+            <w:r>
+              <w:rPr>
+                <w:lang w:val="en-GB"/>
+              </w:rPr>
+              <w:t>axPontuation</w:t>
+            </w:r>
+            <w:proofErr w:type="spellEnd"/>
+            <w:r>
+              <w:rPr>
+                <w:lang w:val="en-GB"/>
+              </w:rPr>
+              <w:t>: int</w:t>
             </w:r>
           </w:p>
         </w:tc>
@@ -4643,7 +7730,7 @@
     <w:tbl>
       <w:tblPr>
         <w:tblStyle w:val="TabelacomGrelha"/>
-        <w:tblpPr w:leftFromText="141" w:rightFromText="141" w:vertAnchor="text" w:horzAnchor="margin" w:tblpXSpec="right" w:tblpY="-1189"/>
+        <w:tblpPr w:leftFromText="141" w:rightFromText="141" w:vertAnchor="text" w:horzAnchor="page" w:tblpX="8797" w:tblpY="-1212"/>
         <w:tblW w:w="0" w:type="auto"/>
         <w:tblLook w:val="04A0" w:firstRow="1" w:lastRow="0" w:firstColumn="1" w:lastColumn="0" w:noHBand="0" w:noVBand="1"/>
       </w:tblPr>
@@ -4689,7 +7776,23 @@
               <w:jc w:val="center"/>
             </w:pPr>
             <w:r>
-              <w:t>- ranking: ArrayList&lt;Players&gt;</w:t>
+              <w:t xml:space="preserve">- ranking: </w:t>
+            </w:r>
+            <w:proofErr w:type="spellStart"/>
+            <w:r>
+              <w:t>ArrayList</w:t>
+            </w:r>
+            <w:proofErr w:type="spellEnd"/>
+            <w:r>
+              <w:t>&lt;</w:t>
+            </w:r>
+            <w:proofErr w:type="spellStart"/>
+            <w:r>
+              <w:t>Players</w:t>
+            </w:r>
+            <w:proofErr w:type="spellEnd"/>
+            <w:r>
+              <w:t>&gt;</w:t>
             </w:r>
           </w:p>
         </w:tc>
@@ -4709,6 +7812,12 @@
     <w:p/>
     <w:p/>
     <w:p/>
+    <w:p/>
+    <w:p/>
+    <w:p/>
+    <w:p/>
+    <w:p/>
+    <w:p/>
     <w:p>
       <w:pPr>
         <w:pStyle w:val="PargrafodaLista"/>
@@ -4739,6 +7848,7 @@
           <w:sz w:val="32"/>
           <w:szCs w:val="32"/>
         </w:rPr>
+        <w:lastRenderedPageBreak/>
         <w:t>Conclusão</w:t>
       </w:r>
     </w:p>
@@ -4766,11 +7876,7 @@
         <w:pStyle w:val="PargrafodaLista"/>
       </w:pPr>
       <w:r>
-        <w:t xml:space="preserve">Embora tenha corrido sem problemas de maior, achamos que o enunciado não era muito explicito em algumas partes do mesmo, nomeadamente no que era necessário fazer nesta fase. Conseguimos perceber que, obviamente, o design e concessão das classes pertencem a esta fase mas ficámos na duvida se partes como, </w:t>
-      </w:r>
-      <w:r>
-        <w:lastRenderedPageBreak/>
-        <w:t>desenvolvimento de métodos que abordem certas funcionalidades do jogo, fazem parte desta fase do projeto ou não.</w:t>
+        <w:t>Embora tenha corrido sem problemas de maior, achamos que o enunciado não era muito explicito em algumas partes do mesmo, nomeadamente no que era necessário fazer nesta fase. Conseguimos perceber que, obviamente, o design e concessão das classes pertencem a esta fase mas ficámos na duvida se partes como, desenvolvimento de métodos que abordem certas funcionalidades do jogo, fazem parte desta fase do projeto ou não.</w:t>
       </w:r>
     </w:p>
     <w:p>
@@ -4790,13 +7896,107 @@
       </w:pPr>
     </w:p>
     <w:sectPr>
+      <w:footerReference w:type="default" r:id="rId8"/>
       <w:pgSz w:w="11906" w:h="16838"/>
       <w:pgMar w:top="1417" w:right="1701" w:bottom="1417" w:left="1701" w:header="708" w:footer="708" w:gutter="0"/>
       <w:cols w:space="708"/>
+      <w:titlePg/>
       <w:docGrid w:linePitch="360"/>
     </w:sectPr>
   </w:body>
 </w:document>
+</file>
+
+<file path=word/endnotes.xml><?xml version="1.0" encoding="utf-8"?>
+<w:endnotes xmlns:wpc="http://schemas.microsoft.com/office/word/2010/wordprocessingCanvas" xmlns:cx="http://schemas.microsoft.com/office/drawing/2014/chartex" xmlns:cx1="http://schemas.microsoft.com/office/drawing/2015/9/8/chartex" xmlns:cx2="http://schemas.microsoft.com/office/drawing/2015/10/21/chartex" xmlns:cx3="http://schemas.microsoft.com/office/drawing/2016/5/9/chartex" xmlns:cx4="http://schemas.microsoft.com/office/drawing/2016/5/10/chartex" xmlns:cx5="http://schemas.microsoft.com/office/drawing/2016/5/11/chartex" xmlns:cx6="http://schemas.microsoft.com/office/drawing/2016/5/12/chartex" xmlns:cx7="http://schemas.microsoft.com/office/drawing/2016/5/13/chartex" xmlns:cx8="http://schemas.microsoft.com/office/drawing/2016/5/14/chartex" xmlns:mc="http://schemas.openxmlformats.org/markup-compatibility/2006" xmlns:aink="http://schemas.microsoft.com/office/drawing/2016/ink" xmlns:am3d="http://schemas.microsoft.com/office/drawing/2017/model3d" xmlns:o="urn:schemas-microsoft-com:office:office" xmlns:r="http://schemas.openxmlformats.org/officeDocument/2006/relationships" xmlns:m="http://schemas.openxmlformats.org/officeDocument/2006/math" xmlns:v="urn:schemas-microsoft-com:vml" xmlns:wp14="http://schemas.microsoft.com/office/word/2010/wordprocessingDrawing" xmlns:wp="http://schemas.openxmlformats.org/drawingml/2006/wordprocessingDrawing" xmlns:w10="urn:schemas-microsoft-com:office:word" xmlns:w="http://schemas.openxmlformats.org/wordprocessingml/2006/main" xmlns:w14="http://schemas.microsoft.com/office/word/2010/wordml" xmlns:w15="http://schemas.microsoft.com/office/word/2012/wordml" xmlns:w16cex="http://schemas.microsoft.com/office/word/2018/wordml/cex" xmlns:w16cid="http://schemas.microsoft.com/office/word/2016/wordml/cid" xmlns:w16="http://schemas.microsoft.com/office/word/2018/wordml" xmlns:w16sdtdh="http://schemas.microsoft.com/office/word/2020/wordml/sdtdatahash" xmlns:w16se="http://schemas.microsoft.com/office/word/2015/wordml/symex" xmlns:wpg="http://schemas.microsoft.com/office/word/2010/wordprocessingGroup" xmlns:wpi="http://schemas.microsoft.com/office/word/2010/wordprocessingInk" xmlns:wne="http://schemas.microsoft.com/office/word/2006/wordml" xmlns:wps="http://schemas.microsoft.com/office/word/2010/wordprocessingShape" mc:Ignorable="w14 w15 w16se w16cid w16 w16cex w16sdtdh wp14">
+  <w:endnote w:type="separator" w:id="-1">
+    <w:p>
+      <w:pPr>
+        <w:spacing w:after="0" w:line="240" w:lineRule="auto"/>
+      </w:pPr>
+      <w:r>
+        <w:separator/>
+      </w:r>
+    </w:p>
+  </w:endnote>
+  <w:endnote w:type="continuationSeparator" w:id="0">
+    <w:p>
+      <w:pPr>
+        <w:spacing w:after="0" w:line="240" w:lineRule="auto"/>
+      </w:pPr>
+      <w:r>
+        <w:continuationSeparator/>
+      </w:r>
+    </w:p>
+  </w:endnote>
+</w:endnotes>
+</file>
+
+<file path=word/footer1.xml><?xml version="1.0" encoding="utf-8"?>
+<w:ftr xmlns:wpc="http://schemas.microsoft.com/office/word/2010/wordprocessingCanvas" xmlns:cx="http://schemas.microsoft.com/office/drawing/2014/chartex" xmlns:cx1="http://schemas.microsoft.com/office/drawing/2015/9/8/chartex" xmlns:cx2="http://schemas.microsoft.com/office/drawing/2015/10/21/chartex" xmlns:cx3="http://schemas.microsoft.com/office/drawing/2016/5/9/chartex" xmlns:cx4="http://schemas.microsoft.com/office/drawing/2016/5/10/chartex" xmlns:cx5="http://schemas.microsoft.com/office/drawing/2016/5/11/chartex" xmlns:cx6="http://schemas.microsoft.com/office/drawing/2016/5/12/chartex" xmlns:cx7="http://schemas.microsoft.com/office/drawing/2016/5/13/chartex" xmlns:cx8="http://schemas.microsoft.com/office/drawing/2016/5/14/chartex" xmlns:mc="http://schemas.openxmlformats.org/markup-compatibility/2006" xmlns:aink="http://schemas.microsoft.com/office/drawing/2016/ink" xmlns:am3d="http://schemas.microsoft.com/office/drawing/2017/model3d" xmlns:o="urn:schemas-microsoft-com:office:office" xmlns:r="http://schemas.openxmlformats.org/officeDocument/2006/relationships" xmlns:m="http://schemas.openxmlformats.org/officeDocument/2006/math" xmlns:v="urn:schemas-microsoft-com:vml" xmlns:wp14="http://schemas.microsoft.com/office/word/2010/wordprocessingDrawing" xmlns:wp="http://schemas.openxmlformats.org/drawingml/2006/wordprocessingDrawing" xmlns:w10="urn:schemas-microsoft-com:office:word" xmlns:w="http://schemas.openxmlformats.org/wordprocessingml/2006/main" xmlns:w14="http://schemas.microsoft.com/office/word/2010/wordml" xmlns:w15="http://schemas.microsoft.com/office/word/2012/wordml" xmlns:w16cex="http://schemas.microsoft.com/office/word/2018/wordml/cex" xmlns:w16cid="http://schemas.microsoft.com/office/word/2016/wordml/cid" xmlns:w16="http://schemas.microsoft.com/office/word/2018/wordml" xmlns:w16sdtdh="http://schemas.microsoft.com/office/word/2020/wordml/sdtdatahash" xmlns:w16se="http://schemas.microsoft.com/office/word/2015/wordml/symex" xmlns:wpg="http://schemas.microsoft.com/office/word/2010/wordprocessingGroup" xmlns:wpi="http://schemas.microsoft.com/office/word/2010/wordprocessingInk" xmlns:wne="http://schemas.microsoft.com/office/word/2006/wordml" xmlns:wps="http://schemas.microsoft.com/office/word/2010/wordprocessingShape" mc:Ignorable="w14 w15 w16se w16cid w16 w16cex w16sdtdh wp14">
+  <w:sdt>
+    <w:sdtPr>
+      <w:id w:val="1481036027"/>
+      <w:docPartObj>
+        <w:docPartGallery w:val="Page Numbers (Bottom of Page)"/>
+        <w:docPartUnique/>
+      </w:docPartObj>
+    </w:sdtPr>
+    <w:sdtContent>
+      <w:p>
+        <w:pPr>
+          <w:pStyle w:val="Rodap"/>
+          <w:jc w:val="right"/>
+        </w:pPr>
+        <w:r>
+          <w:fldChar w:fldCharType="begin"/>
+        </w:r>
+        <w:r>
+          <w:instrText>PAGE   \* MERGEFORMAT</w:instrText>
+        </w:r>
+        <w:r>
+          <w:fldChar w:fldCharType="separate"/>
+        </w:r>
+        <w:r>
+          <w:t>2</w:t>
+        </w:r>
+        <w:r>
+          <w:fldChar w:fldCharType="end"/>
+        </w:r>
+      </w:p>
+    </w:sdtContent>
+  </w:sdt>
+  <w:p>
+    <w:pPr>
+      <w:pStyle w:val="Rodap"/>
+    </w:pPr>
+  </w:p>
+</w:ftr>
+</file>
+
+<file path=word/footnotes.xml><?xml version="1.0" encoding="utf-8"?>
+<w:footnotes xmlns:wpc="http://schemas.microsoft.com/office/word/2010/wordprocessingCanvas" xmlns:cx="http://schemas.microsoft.com/office/drawing/2014/chartex" xmlns:cx1="http://schemas.microsoft.com/office/drawing/2015/9/8/chartex" xmlns:cx2="http://schemas.microsoft.com/office/drawing/2015/10/21/chartex" xmlns:cx3="http://schemas.microsoft.com/office/drawing/2016/5/9/chartex" xmlns:cx4="http://schemas.microsoft.com/office/drawing/2016/5/10/chartex" xmlns:cx5="http://schemas.microsoft.com/office/drawing/2016/5/11/chartex" xmlns:cx6="http://schemas.microsoft.com/office/drawing/2016/5/12/chartex" xmlns:cx7="http://schemas.microsoft.com/office/drawing/2016/5/13/chartex" xmlns:cx8="http://schemas.microsoft.com/office/drawing/2016/5/14/chartex" xmlns:mc="http://schemas.openxmlformats.org/markup-compatibility/2006" xmlns:aink="http://schemas.microsoft.com/office/drawing/2016/ink" xmlns:am3d="http://schemas.microsoft.com/office/drawing/2017/model3d" xmlns:o="urn:schemas-microsoft-com:office:office" xmlns:r="http://schemas.openxmlformats.org/officeDocument/2006/relationships" xmlns:m="http://schemas.openxmlformats.org/officeDocument/2006/math" xmlns:v="urn:schemas-microsoft-com:vml" xmlns:wp14="http://schemas.microsoft.com/office/word/2010/wordprocessingDrawing" xmlns:wp="http://schemas.openxmlformats.org/drawingml/2006/wordprocessingDrawing" xmlns:w10="urn:schemas-microsoft-com:office:word" xmlns:w="http://schemas.openxmlformats.org/wordprocessingml/2006/main" xmlns:w14="http://schemas.microsoft.com/office/word/2010/wordml" xmlns:w15="http://schemas.microsoft.com/office/word/2012/wordml" xmlns:w16cex="http://schemas.microsoft.com/office/word/2018/wordml/cex" xmlns:w16cid="http://schemas.microsoft.com/office/word/2016/wordml/cid" xmlns:w16="http://schemas.microsoft.com/office/word/2018/wordml" xmlns:w16sdtdh="http://schemas.microsoft.com/office/word/2020/wordml/sdtdatahash" xmlns:w16se="http://schemas.microsoft.com/office/word/2015/wordml/symex" xmlns:wpg="http://schemas.microsoft.com/office/word/2010/wordprocessingGroup" xmlns:wpi="http://schemas.microsoft.com/office/word/2010/wordprocessingInk" xmlns:wne="http://schemas.microsoft.com/office/word/2006/wordml" xmlns:wps="http://schemas.microsoft.com/office/word/2010/wordprocessingShape" mc:Ignorable="w14 w15 w16se w16cid w16 w16cex w16sdtdh wp14">
+  <w:footnote w:type="separator" w:id="-1">
+    <w:p>
+      <w:pPr>
+        <w:spacing w:after="0" w:line="240" w:lineRule="auto"/>
+      </w:pPr>
+      <w:r>
+        <w:separator/>
+      </w:r>
+    </w:p>
+  </w:footnote>
+  <w:footnote w:type="continuationSeparator" w:id="0">
+    <w:p>
+      <w:pPr>
+        <w:spacing w:after="0" w:line="240" w:lineRule="auto"/>
+      </w:pPr>
+      <w:r>
+        <w:continuationSeparator/>
+      </w:r>
+    </w:p>
+  </w:footnote>
+</w:footnotes>
 </file>
 
 <file path=word/numbering.xml><?xml version="1.0" encoding="utf-8"?>
@@ -5644,7 +8844,7 @@
   <w:style w:type="paragraph" w:default="1" w:styleId="Normal">
     <w:name w:val="Normal"/>
     <w:qFormat/>
-    <w:rsid w:val="007C21E6"/>
+    <w:rsid w:val="006D6877"/>
   </w:style>
   <w:style w:type="character" w:default="1" w:styleId="Tipodeletrapredefinidodopargrafo">
     <w:name w:val="Default Paragraph Font"/>
@@ -5702,6 +8902,50 @@
       <w:ind w:left="720"/>
       <w:contextualSpacing/>
     </w:pPr>
+  </w:style>
+  <w:style w:type="paragraph" w:styleId="Cabealho">
+    <w:name w:val="header"/>
+    <w:basedOn w:val="Normal"/>
+    <w:link w:val="CabealhoCarter"/>
+    <w:uiPriority w:val="99"/>
+    <w:unhideWhenUsed/>
+    <w:rsid w:val="006D6877"/>
+    <w:pPr>
+      <w:tabs>
+        <w:tab w:val="center" w:pos="4252"/>
+        <w:tab w:val="right" w:pos="8504"/>
+      </w:tabs>
+      <w:spacing w:after="0" w:line="240" w:lineRule="auto"/>
+    </w:pPr>
+  </w:style>
+  <w:style w:type="character" w:customStyle="1" w:styleId="CabealhoCarter">
+    <w:name w:val="Cabeçalho Caráter"/>
+    <w:basedOn w:val="Tipodeletrapredefinidodopargrafo"/>
+    <w:link w:val="Cabealho"/>
+    <w:uiPriority w:val="99"/>
+    <w:rsid w:val="006D6877"/>
+  </w:style>
+  <w:style w:type="paragraph" w:styleId="Rodap">
+    <w:name w:val="footer"/>
+    <w:basedOn w:val="Normal"/>
+    <w:link w:val="RodapCarter"/>
+    <w:uiPriority w:val="99"/>
+    <w:unhideWhenUsed/>
+    <w:rsid w:val="006D6877"/>
+    <w:pPr>
+      <w:tabs>
+        <w:tab w:val="center" w:pos="4252"/>
+        <w:tab w:val="right" w:pos="8504"/>
+      </w:tabs>
+      <w:spacing w:after="0" w:line="240" w:lineRule="auto"/>
+    </w:pPr>
+  </w:style>
+  <w:style w:type="character" w:customStyle="1" w:styleId="RodapCarter">
+    <w:name w:val="Rodapé Caráter"/>
+    <w:basedOn w:val="Tipodeletrapredefinidodopargrafo"/>
+    <w:link w:val="Rodap"/>
+    <w:uiPriority w:val="99"/>
+    <w:rsid w:val="006D6877"/>
   </w:style>
 </w:styles>
 </file>

</xml_diff>